<commit_message>
9.2 Les classes .NET de la gestion des adresses IP
</commit_message>
<xml_diff>
--- a/Notes dot.NET.docx
+++ b/Notes dot.NET.docx
@@ -2680,6 +2680,54 @@
           <w:i/>
           <w:iCs/>
           <w:u w:val="single"/>
+          <w:lang w:val="en-GB"/>
+        </w:rPr>
+      </w:pPr>
+      <w:r>
+        <w:rPr>
+          <w:i/>
+          <w:iCs/>
+          <w:u w:val="single"/>
+          <w:lang w:val="en-GB"/>
+        </w:rPr>
+        <w:t>TFTP (Trivial File Transfer Control)</w:t>
+      </w:r>
+      <w:r>
+        <w:rPr>
+          <w:i/>
+          <w:iCs/>
+          <w:u w:val="single"/>
+          <w:lang w:val="en-GB"/>
+        </w:rPr>
+        <w:t xml:space="preserve"> :</w:t>
+      </w:r>
+    </w:p>
+    <w:p>
+      <w:pPr>
+        <w:spacing w:line="360" w:lineRule="auto"/>
+        <w:jc w:val="left"/>
+      </w:pPr>
+      <w:r>
+        <w:t>Un</w:t>
+      </w:r>
+      <w:r>
+        <w:t>e variante de FTP. Il s'appuie sur le protocole UDP et est moins sophistiqué que FTP</w:t>
+      </w:r>
+    </w:p>
+    <w:p>
+      <w:pPr>
+        <w:spacing w:line="360" w:lineRule="auto"/>
+        <w:jc w:val="left"/>
+      </w:pPr>
+    </w:p>
+    <w:p>
+      <w:pPr>
+        <w:spacing w:line="360" w:lineRule="auto"/>
+        <w:jc w:val="left"/>
+        <w:rPr>
+          <w:i/>
+          <w:iCs/>
+          <w:u w:val="single"/>
         </w:rPr>
       </w:pPr>
       <w:r>
@@ -2966,19 +3014,24 @@
       <w:pPr>
         <w:spacing w:line="360" w:lineRule="auto"/>
         <w:jc w:val="left"/>
-        <w:rPr>
-          <w:i/>
-          <w:iCs/>
-          <w:u w:val="single"/>
-        </w:rPr>
-      </w:pPr>
-      <w:r>
-        <w:rPr>
-          <w:i/>
-          <w:iCs/>
-          <w:u w:val="single"/>
-        </w:rPr>
-        <w:lastRenderedPageBreak/>
+      </w:pPr>
+    </w:p>
+    <w:p>
+      <w:pPr>
+        <w:spacing w:line="360" w:lineRule="auto"/>
+        <w:jc w:val="left"/>
+        <w:rPr>
+          <w:i/>
+          <w:iCs/>
+          <w:u w:val="single"/>
+        </w:rPr>
+      </w:pPr>
+      <w:r>
+        <w:rPr>
+          <w:i/>
+          <w:iCs/>
+          <w:u w:val="single"/>
+        </w:rPr>
         <w:t xml:space="preserve">UDP </w:t>
       </w:r>
       <w:r>
@@ -3022,6 +3075,141 @@
           <w:u w:val="single"/>
         </w:rPr>
         <w:t>) :</w:t>
+      </w:r>
+    </w:p>
+    <w:p>
+      <w:pPr>
+        <w:spacing w:line="360" w:lineRule="auto"/>
+        <w:jc w:val="left"/>
+      </w:pPr>
+      <w:r>
+        <w:t>P</w:t>
+      </w:r>
+      <w:r>
+        <w:t>ermet un échange non fiable de données entre deux points, c'est à dire que le bon acheminement d'un paquet à sa destination n'est pas garanti</w:t>
+      </w:r>
+    </w:p>
+    <w:p>
+      <w:pPr>
+        <w:spacing w:line="360" w:lineRule="auto"/>
+        <w:jc w:val="left"/>
+      </w:pPr>
+    </w:p>
+    <w:p>
+      <w:pPr>
+        <w:spacing w:line="360" w:lineRule="auto"/>
+        <w:jc w:val="left"/>
+        <w:rPr>
+          <w:i/>
+          <w:iCs/>
+          <w:u w:val="single"/>
+        </w:rPr>
+      </w:pPr>
+      <w:r>
+        <w:rPr>
+          <w:i/>
+          <w:iCs/>
+          <w:u w:val="single"/>
+        </w:rPr>
+        <w:t>TELNET</w:t>
+      </w:r>
+      <w:r>
+        <w:rPr>
+          <w:i/>
+          <w:iCs/>
+          <w:u w:val="single"/>
+        </w:rPr>
+        <w:t> :</w:t>
+      </w:r>
+    </w:p>
+    <w:p>
+      <w:pPr>
+        <w:spacing w:line="360" w:lineRule="auto"/>
+        <w:jc w:val="left"/>
+      </w:pPr>
+      <w:r>
+        <w:t>P</w:t>
+      </w:r>
+      <w:r>
+        <w:t xml:space="preserve">rotocole </w:t>
+      </w:r>
+      <w:r>
+        <w:t xml:space="preserve">qui </w:t>
+      </w:r>
+      <w:r>
+        <w:t>permet à un utilisateur d'une machine A du réseau de se connecter sur une machine B (appelée souvent machine hôte). TELNET émule sur la machine A un terminal dit universel. L'utilisateur se comporte donc comme s'il disposait d'un terminal connecté à la machine B. Telnet s'appuie sur le protocole TCP</w:t>
+      </w:r>
+      <w:r>
+        <w:t xml:space="preserve"> </w:t>
+      </w:r>
+    </w:p>
+    <w:p>
+      <w:pPr>
+        <w:spacing w:line="360" w:lineRule="auto"/>
+        <w:jc w:val="left"/>
+      </w:pPr>
+    </w:p>
+    <w:p>
+      <w:pPr>
+        <w:spacing w:line="360" w:lineRule="auto"/>
+        <w:jc w:val="left"/>
+        <w:rPr>
+          <w:i/>
+          <w:iCs/>
+          <w:u w:val="single"/>
+        </w:rPr>
+      </w:pPr>
+      <w:r>
+        <w:rPr>
+          <w:i/>
+          <w:iCs/>
+          <w:u w:val="single"/>
+        </w:rPr>
+        <w:t>RPC (</w:t>
+      </w:r>
+      <w:proofErr w:type="spellStart"/>
+      <w:r>
+        <w:rPr>
+          <w:i/>
+          <w:iCs/>
+          <w:u w:val="single"/>
+        </w:rPr>
+        <w:t>Remote</w:t>
+      </w:r>
+      <w:proofErr w:type="spellEnd"/>
+      <w:r>
+        <w:rPr>
+          <w:i/>
+          <w:iCs/>
+          <w:u w:val="single"/>
+        </w:rPr>
+        <w:t xml:space="preserve"> </w:t>
+      </w:r>
+      <w:proofErr w:type="spellStart"/>
+      <w:r>
+        <w:rPr>
+          <w:i/>
+          <w:iCs/>
+          <w:u w:val="single"/>
+        </w:rPr>
+        <w:t>Procedure</w:t>
+      </w:r>
+      <w:proofErr w:type="spellEnd"/>
+      <w:r>
+        <w:rPr>
+          <w:i/>
+          <w:iCs/>
+          <w:u w:val="single"/>
+        </w:rPr>
+        <w:t xml:space="preserve"> Call)</w:t>
+      </w:r>
+      <w:r>
+        <w:rPr>
+          <w:i/>
+          <w:iCs/>
+          <w:u w:val="single"/>
+        </w:rPr>
+        <w:t> :</w:t>
       </w:r>
     </w:p>
     <w:p>
@@ -3036,10 +3224,13 @@
         </w:rPr>
       </w:pPr>
       <w:r>
-        <w:t>P</w:t>
-      </w:r>
-      <w:r>
-        <w:t>ermet un échange non fiable de données entre deux points, c'est à dire que le bon acheminement d'un paquet à sa destination n'est pas garanti</w:t>
+        <w:t xml:space="preserve"> P</w:t>
+      </w:r>
+      <w:r>
+        <w:t>rotocole de communication entre applications distantes, indépendant de la couche transport. Ce protocole est important : il décharge le programmeur de la connaissance des détails de la couche transport et rend les applications portables</w:t>
+      </w:r>
+      <w:r>
+        <w:t xml:space="preserve"> </w:t>
       </w:r>
       <w:r>
         <w:br w:type="page"/>
@@ -3330,6 +3521,234 @@
       </w:r>
       <w:bookmarkEnd w:id="4"/>
     </w:p>
+    <w:p/>
+    <w:p>
+      <w:pPr>
+        <w:rPr>
+          <w:i/>
+          <w:iCs/>
+          <w:u w:val="single"/>
+          <w:lang w:val="en-GB"/>
+        </w:rPr>
+      </w:pPr>
+      <w:proofErr w:type="spellStart"/>
+      <w:r>
+        <w:rPr>
+          <w:i/>
+          <w:iCs/>
+          <w:u w:val="single"/>
+          <w:lang w:val="en-GB"/>
+        </w:rPr>
+        <w:t>IPAddress</w:t>
+      </w:r>
+      <w:proofErr w:type="spellEnd"/>
+      <w:r>
+        <w:rPr>
+          <w:i/>
+          <w:iCs/>
+          <w:u w:val="single"/>
+          <w:lang w:val="en-GB"/>
+        </w:rPr>
+        <w:t xml:space="preserve"> Any</w:t>
+      </w:r>
+      <w:r>
+        <w:rPr>
+          <w:i/>
+          <w:iCs/>
+          <w:u w:val="single"/>
+          <w:lang w:val="en-GB"/>
+        </w:rPr>
+        <w:t xml:space="preserve"> :</w:t>
+      </w:r>
+    </w:p>
+    <w:p>
+      <w:r>
+        <w:rPr>
+          <w:lang w:val="en-GB"/>
+        </w:rPr>
+        <w:t>L</w:t>
+      </w:r>
+      <w:r>
+        <w:rPr>
+          <w:lang w:val="en-GB"/>
+        </w:rPr>
+        <w:t xml:space="preserve">'adresse IP "0.0.0.0". </w:t>
+      </w:r>
+      <w:r>
+        <w:t>Lorsqu'un service est associé à cette adresse, cela signifie qu'il accepte des clients sur toutes les adresses IP de la machine sur laquelle il opère</w:t>
+      </w:r>
+    </w:p>
+    <w:p/>
+    <w:p>
+      <w:pPr>
+        <w:rPr>
+          <w:i/>
+          <w:iCs/>
+          <w:u w:val="single"/>
+          <w:lang w:val="en-GB"/>
+        </w:rPr>
+      </w:pPr>
+      <w:proofErr w:type="spellStart"/>
+      <w:r>
+        <w:rPr>
+          <w:i/>
+          <w:iCs/>
+          <w:u w:val="single"/>
+          <w:lang w:val="en-GB"/>
+        </w:rPr>
+        <w:t>IPAddress</w:t>
+      </w:r>
+      <w:proofErr w:type="spellEnd"/>
+      <w:r>
+        <w:rPr>
+          <w:i/>
+          <w:iCs/>
+          <w:u w:val="single"/>
+          <w:lang w:val="en-GB"/>
+        </w:rPr>
+        <w:t xml:space="preserve"> </w:t>
+      </w:r>
+      <w:proofErr w:type="spellStart"/>
+      <w:r>
+        <w:rPr>
+          <w:i/>
+          <w:iCs/>
+          <w:u w:val="single"/>
+          <w:lang w:val="en-GB"/>
+        </w:rPr>
+        <w:t>LoopBack</w:t>
+      </w:r>
+      <w:proofErr w:type="spellEnd"/>
+      <w:r>
+        <w:rPr>
+          <w:i/>
+          <w:iCs/>
+          <w:u w:val="single"/>
+          <w:lang w:val="en-GB"/>
+        </w:rPr>
+        <w:t xml:space="preserve"> </w:t>
+      </w:r>
+      <w:r>
+        <w:rPr>
+          <w:i/>
+          <w:iCs/>
+          <w:u w:val="single"/>
+          <w:lang w:val="en-GB"/>
+        </w:rPr>
+        <w:t>:</w:t>
+      </w:r>
+    </w:p>
+    <w:p>
+      <w:r>
+        <w:rPr>
+          <w:lang w:val="en-GB"/>
+        </w:rPr>
+        <w:t>L</w:t>
+      </w:r>
+      <w:r>
+        <w:rPr>
+          <w:lang w:val="en-GB"/>
+        </w:rPr>
+        <w:t xml:space="preserve">'adresse IP "127.0.0.1". </w:t>
+      </w:r>
+      <w:r>
+        <w:t>Appelée "adresse de boucle". Lorsqu'un service est associé à cette adresse, cela signifie qu'il n'accepte que les clients qui sont sur la même machine que lui</w:t>
+      </w:r>
+    </w:p>
+    <w:p/>
+    <w:p>
+      <w:pPr>
+        <w:rPr>
+          <w:i/>
+          <w:iCs/>
+          <w:u w:val="single"/>
+        </w:rPr>
+      </w:pPr>
+      <w:proofErr w:type="spellStart"/>
+      <w:r>
+        <w:rPr>
+          <w:i/>
+          <w:iCs/>
+          <w:u w:val="single"/>
+        </w:rPr>
+        <w:t>IPAdress</w:t>
+      </w:r>
+      <w:proofErr w:type="spellEnd"/>
+      <w:r>
+        <w:rPr>
+          <w:i/>
+          <w:iCs/>
+          <w:u w:val="single"/>
+        </w:rPr>
+        <w:t xml:space="preserve"> None</w:t>
+      </w:r>
+      <w:r>
+        <w:rPr>
+          <w:i/>
+          <w:iCs/>
+          <w:u w:val="single"/>
+        </w:rPr>
+        <w:t> :</w:t>
+      </w:r>
+    </w:p>
+    <w:p>
+      <w:r>
+        <w:t>L</w:t>
+      </w:r>
+      <w:r>
+        <w:t>'adresse IP "255.255.255.255". Lorsqu'un service est associé à cette adresse, cela signifie qu'il n'accepte aucun client</w:t>
+      </w:r>
+    </w:p>
+    <w:p/>
+    <w:p>
+      <w:pPr>
+        <w:rPr>
+          <w:i/>
+          <w:iCs/>
+          <w:u w:val="single"/>
+        </w:rPr>
+      </w:pPr>
+      <w:r>
+        <w:rPr>
+          <w:i/>
+          <w:iCs/>
+          <w:u w:val="single"/>
+        </w:rPr>
+        <w:t>A</w:t>
+      </w:r>
+      <w:r>
+        <w:rPr>
+          <w:i/>
+          <w:iCs/>
+          <w:u w:val="single"/>
+        </w:rPr>
+        <w:t>lias d’IP</w:t>
+      </w:r>
+      <w:r>
+        <w:rPr>
+          <w:i/>
+          <w:iCs/>
+          <w:u w:val="single"/>
+        </w:rPr>
+        <w:t> :</w:t>
+      </w:r>
+    </w:p>
+    <w:p>
+      <w:r>
+        <w:t>E</w:t>
+      </w:r>
+      <w:r>
+        <w:t xml:space="preserve">st une configuration spéciale du réseau de votre serveur dédié </w:t>
+      </w:r>
+      <w:proofErr w:type="spellStart"/>
+      <w:r>
+        <w:t>OVHcloud</w:t>
+      </w:r>
+      <w:proofErr w:type="spellEnd"/>
+      <w:r>
+        <w:t>, qui vous permet d’associer plusieurs adresses IP sur une seule interface réseau</w:t>
+      </w:r>
+    </w:p>
     <w:p>
       <w:pPr>
         <w:spacing w:line="360" w:lineRule="auto"/>
@@ -3361,6 +3780,34 @@
         <w:t>B/Notes</w:t>
       </w:r>
       <w:bookmarkEnd w:id="5"/>
+    </w:p>
+    <w:p/>
+    <w:p>
+      <w:pPr>
+        <w:rPr>
+          <w:i/>
+          <w:iCs/>
+        </w:rPr>
+      </w:pPr>
+      <w:r>
+        <w:rPr>
+          <w:i/>
+          <w:iCs/>
+        </w:rPr>
+        <w:t>Trim()</w:t>
+      </w:r>
+      <w:r>
+        <w:rPr>
+          <w:i/>
+          <w:iCs/>
+        </w:rPr>
+        <w:t xml:space="preserve"> : </w:t>
+      </w:r>
+    </w:p>
+    <w:p>
+      <w:r>
+        <w:t>Supprime tous les caractères correspondant à un espace blanc au début et à la fin de la chaîne actuelle</w:t>
+      </w:r>
     </w:p>
     <w:p>
       <w:pPr>
@@ -4859,6 +5306,58 @@
     <w:basedOn w:val="Policepardfaut"/>
     <w:rsid w:val="00D761D6"/>
   </w:style>
+  <w:style w:type="character" w:styleId="CodeHTML">
+    <w:name w:val="HTML Code"/>
+    <w:basedOn w:val="Policepardfaut"/>
+    <w:uiPriority w:val="99"/>
+    <w:semiHidden/>
+    <w:unhideWhenUsed/>
+    <w:rsid w:val="00CB2F5D"/>
+    <w:rPr>
+      <w:rFonts w:ascii="Courier New" w:eastAsia="Times New Roman" w:hAnsi="Courier New" w:cs="Courier New"/>
+      <w:sz w:val="20"/>
+      <w:szCs w:val="20"/>
+    </w:rPr>
+  </w:style>
+  <w:style w:type="character" w:customStyle="1" w:styleId="caps">
+    <w:name w:val="caps"/>
+    <w:basedOn w:val="Policepardfaut"/>
+    <w:rsid w:val="00E05562"/>
+  </w:style>
+  <w:style w:type="character" w:styleId="Accentuation">
+    <w:name w:val="Emphasis"/>
+    <w:basedOn w:val="Policepardfaut"/>
+    <w:uiPriority w:val="20"/>
+    <w:qFormat/>
+    <w:rsid w:val="00E05562"/>
+    <w:rPr>
+      <w:i/>
+      <w:iCs/>
+    </w:rPr>
+  </w:style>
+  <w:style w:type="character" w:customStyle="1" w:styleId="widont">
+    <w:name w:val="widont"/>
+    <w:basedOn w:val="Policepardfaut"/>
+    <w:rsid w:val="00E05562"/>
+  </w:style>
+  <w:style w:type="paragraph" w:styleId="NormalWeb">
+    <w:name w:val="Normal (Web)"/>
+    <w:basedOn w:val="Normal"/>
+    <w:uiPriority w:val="99"/>
+    <w:semiHidden/>
+    <w:unhideWhenUsed/>
+    <w:rsid w:val="00E05562"/>
+    <w:pPr>
+      <w:spacing w:before="100" w:beforeAutospacing="1" w:after="100" w:afterAutospacing="1" w:line="240" w:lineRule="auto"/>
+      <w:jc w:val="left"/>
+    </w:pPr>
+    <w:rPr>
+      <w:rFonts w:ascii="Times New Roman" w:eastAsia="Times New Roman" w:hAnsi="Times New Roman" w:cs="Times New Roman"/>
+      <w:sz w:val="24"/>
+      <w:szCs w:val="24"/>
+      <w:lang w:eastAsia="fr-FR"/>
+    </w:rPr>
+  </w:style>
 </w:styles>
 </file>
 

</xml_diff>

<commit_message>
Adresse IP (Calcul int, IPAdresse, byte, etc...)
</commit_message>
<xml_diff>
--- a/Notes dot.NET.docx
+++ b/Notes dot.NET.docx
@@ -2027,11 +2027,6 @@
     </w:p>
     <w:p/>
     <w:p>
-      <w:pPr>
-        <w:rPr>
-          <w:lang w:val="en-GB"/>
-        </w:rPr>
-      </w:pPr>
       <w:r>
         <w:rPr>
           <w:i/>
@@ -2053,7 +2048,6 @@
           <w:i/>
           <w:iCs/>
           <w:u w:val="single"/>
-          <w:lang w:val="en-GB"/>
         </w:rPr>
         <w:t>Transfer Control Protocol</w:t>
       </w:r>
@@ -2062,74 +2056,82 @@
           <w:i/>
           <w:iCs/>
           <w:u w:val="single"/>
-          <w:lang w:val="en-GB"/>
         </w:rPr>
         <w:t>) :</w:t>
       </w:r>
     </w:p>
     <w:p>
-      <w:pPr>
-        <w:rPr>
-          <w:lang w:val="en-GB"/>
-        </w:rPr>
-      </w:pPr>
-      <w:r>
-        <w:rPr>
-          <w:lang w:val="en-GB"/>
-        </w:rPr>
-        <w:t>P</w:t>
-      </w:r>
-      <w:r>
-        <w:rPr>
-          <w:lang w:val="en-GB"/>
-        </w:rPr>
-        <w:t>rotocoles de la couche transport du modèle </w:t>
+      <w:r>
+        <w:t>Protocoles de la couche transport du modèle </w:t>
       </w:r>
       <w:hyperlink r:id="rId6" w:history="1">
         <w:r>
-          <w:rPr>
-            <w:lang w:val="en-GB"/>
-          </w:rPr>
           <w:t>TCP/IP</w:t>
         </w:r>
       </w:hyperlink>
       <w:r>
-        <w:rPr>
-          <w:lang w:val="en-GB"/>
-        </w:rPr>
         <w:t>. Il permet, au niveau des applications, de gérer les données en provenance (ou à destination) de la couche inférieure du modèle (c'est-à-dire le protocole </w:t>
       </w:r>
       <w:hyperlink r:id="rId7" w:history="1">
         <w:r>
-          <w:rPr>
-            <w:lang w:val="en-GB"/>
-          </w:rPr>
           <w:t>IP</w:t>
         </w:r>
       </w:hyperlink>
       <w:r>
-        <w:rPr>
+        <w:t>)</w:t>
+      </w:r>
+    </w:p>
+    <w:p/>
+    <w:p>
+      <w:pPr>
+        <w:rPr>
+          <w:i/>
+          <w:iCs/>
+          <w:u w:val="single"/>
+        </w:rPr>
+      </w:pPr>
+      <w:r>
+        <w:rPr>
+          <w:i/>
+          <w:iCs/>
+          <w:u w:val="single"/>
+        </w:rPr>
+        <w:t>IP (Internet Protocol) :</w:t>
+      </w:r>
+    </w:p>
+    <w:p>
+      <w:r>
+        <w:t>Définit la forme que les paquets doivent prendre et la façon dont ils doivent être gérés lors de leur émission ou de leur réception</w:t>
+      </w:r>
+    </w:p>
+    <w:p/>
+    <w:p>
+      <w:pPr>
+        <w:rPr>
+          <w:i/>
+          <w:iCs/>
+          <w:u w:val="single"/>
           <w:lang w:val="en-GB"/>
         </w:rPr>
-        <w:t>)</w:t>
-      </w:r>
-    </w:p>
-    <w:p>
-      <w:pPr>
-        <w:rPr>
+      </w:pPr>
+      <w:r>
+        <w:rPr>
+          <w:i/>
+          <w:iCs/>
+          <w:u w:val="single"/>
           <w:lang w:val="en-GB"/>
         </w:rPr>
-      </w:pPr>
-    </w:p>
-    <w:p>
-      <w:pPr>
+        <w:t>OSI </w:t>
+      </w:r>
+      <w:r>
         <w:rPr>
           <w:i/>
           <w:iCs/>
           <w:u w:val="single"/>
           <w:lang w:val="en-GB"/>
         </w:rPr>
-      </w:pPr>
+        <w:t>(</w:t>
+      </w:r>
       <w:r>
         <w:rPr>
           <w:i/>
@@ -2137,70 +2139,21 @@
           <w:u w:val="single"/>
           <w:lang w:val="en-GB"/>
         </w:rPr>
-        <w:t>IP (Internet Protocol) :</w:t>
-      </w:r>
-    </w:p>
-    <w:p>
-      <w:r>
-        <w:t>D</w:t>
-      </w:r>
-      <w:r>
-        <w:t>éfinit la forme que les paquets doivent prendre et la façon dont ils doivent être gérés lors de leur émission ou de leur réception</w:t>
-      </w:r>
-    </w:p>
-    <w:p/>
-    <w:p>
-      <w:pPr>
+        <w:t>Open Systems Interconnection Reference Model</w:t>
+      </w:r>
+      <w:r>
         <w:rPr>
           <w:i/>
           <w:iCs/>
           <w:u w:val="single"/>
           <w:lang w:val="en-GB"/>
         </w:rPr>
-      </w:pPr>
-      <w:r>
-        <w:rPr>
-          <w:i/>
-          <w:iCs/>
-          <w:u w:val="single"/>
-          <w:lang w:val="en-GB"/>
-        </w:rPr>
-        <w:t>OSI </w:t>
-      </w:r>
-      <w:r>
-        <w:rPr>
-          <w:i/>
-          <w:iCs/>
-          <w:u w:val="single"/>
-          <w:lang w:val="en-GB"/>
-        </w:rPr>
-        <w:t>(</w:t>
-      </w:r>
-      <w:r>
-        <w:rPr>
-          <w:i/>
-          <w:iCs/>
-          <w:u w:val="single"/>
-          <w:lang w:val="en-GB"/>
-        </w:rPr>
-        <w:t>Open Systems Interconnection Reference Model</w:t>
-      </w:r>
-      <w:r>
-        <w:rPr>
-          <w:i/>
-          <w:iCs/>
-          <w:u w:val="single"/>
-          <w:lang w:val="en-GB"/>
-        </w:rPr>
         <w:t>) :</w:t>
       </w:r>
     </w:p>
     <w:p>
       <w:r>
-        <w:t>E</w:t>
-      </w:r>
-      <w:r>
-        <w:t>st un cadre de travail conceptuel utilisé pour décrire les fonctions d’un système de réseau</w:t>
+        <w:t>Est un cadre de travail conceptuel utilisé pour décrire les fonctions d’un système de réseau</w:t>
       </w:r>
     </w:p>
     <w:p/>
@@ -2454,10 +2407,7 @@
     </w:p>
     <w:p>
       <w:r>
-        <w:t>M</w:t>
-      </w:r>
-      <w:r>
-        <w:t>éthode d'acheminement des paquets IP à leur destination</w:t>
+        <w:t>Méthode d'acheminement des paquets IP à leur destination</w:t>
       </w:r>
     </w:p>
     <w:p>
@@ -2476,10 +2426,7 @@
         <w:t xml:space="preserve">Direct </w:t>
       </w:r>
       <w:r>
-        <w:t xml:space="preserve"> =  </w:t>
-      </w:r>
-      <w:r>
-        <w:t>l'acheminement d'un paquet IP directement de l'expéditeur au destinataire à l'intérieur du même réseau</w:t>
+        <w:t xml:space="preserve"> =  l'acheminement d'un paquet IP directement de l'expéditeur au destinataire à l'intérieur du même réseau</w:t>
       </w:r>
     </w:p>
     <w:p>
@@ -2498,10 +2445,7 @@
         <w:t>Indirect</w:t>
       </w:r>
       <w:r>
-        <w:t xml:space="preserve">  =  </w:t>
-      </w:r>
-      <w:r>
-        <w:t>l'acheminement d'un paquet IP à une destination se trouvant sur un autre réseau que celui auquel appartient l'expéditeur</w:t>
+        <w:t xml:space="preserve">  =  l'acheminement d'un paquet IP à une destination se trouvant sur un autre réseau que celui auquel appartient l'expéditeur</w:t>
       </w:r>
     </w:p>
     <w:p>
@@ -2541,15 +2485,7 @@
           <w:iCs/>
           <w:u w:val="single"/>
         </w:rPr>
-        <w:t>TCP (Transmission Control Protocol)</w:t>
-      </w:r>
-      <w:r>
-        <w:rPr>
-          <w:i/>
-          <w:iCs/>
-          <w:u w:val="single"/>
-        </w:rPr>
-        <w:t> :</w:t>
+        <w:t>TCP (Transmission Control Protocol) :</w:t>
       </w:r>
     </w:p>
     <w:p>
@@ -2601,15 +2537,7 @@
           <w:iCs/>
           <w:u w:val="single"/>
         </w:rPr>
-        <w:t xml:space="preserve"> Protocol)</w:t>
-      </w:r>
-      <w:r>
-        <w:rPr>
-          <w:i/>
-          <w:iCs/>
-          <w:u w:val="single"/>
-        </w:rPr>
-        <w:t> :</w:t>
+        <w:t xml:space="preserve"> Protocol) :</w:t>
       </w:r>
     </w:p>
     <w:p>
@@ -2643,27 +2571,16 @@
           <w:iCs/>
           <w:u w:val="single"/>
         </w:rPr>
-        <w:t>FTP (File Transfer Protocol)</w:t>
-      </w:r>
-      <w:r>
-        <w:rPr>
-          <w:i/>
-          <w:iCs/>
-          <w:u w:val="single"/>
-        </w:rPr>
-        <w:t> :</w:t>
-      </w:r>
-    </w:p>
-    <w:p>
-      <w:pPr>
-        <w:spacing w:line="360" w:lineRule="auto"/>
-        <w:jc w:val="left"/>
-      </w:pPr>
-      <w:r>
-        <w:t>P</w:t>
-      </w:r>
-      <w:r>
-        <w:t>ermet des transferts de fichiers</w:t>
+        <w:t>FTP (File Transfer Protocol) :</w:t>
+      </w:r>
+    </w:p>
+    <w:p>
+      <w:pPr>
+        <w:spacing w:line="360" w:lineRule="auto"/>
+        <w:jc w:val="left"/>
+      </w:pPr>
+      <w:r>
+        <w:t>Permet des transferts de fichiers</w:t>
       </w:r>
     </w:p>
     <w:p>
@@ -2690,208 +2607,162 @@
           <w:u w:val="single"/>
           <w:lang w:val="en-GB"/>
         </w:rPr>
-        <w:t>TFTP (Trivial File Transfer Control)</w:t>
-      </w:r>
-      <w:r>
-        <w:rPr>
-          <w:i/>
-          <w:iCs/>
-          <w:u w:val="single"/>
-          <w:lang w:val="en-GB"/>
-        </w:rPr>
-        <w:t xml:space="preserve"> :</w:t>
-      </w:r>
-    </w:p>
-    <w:p>
-      <w:pPr>
-        <w:spacing w:line="360" w:lineRule="auto"/>
-        <w:jc w:val="left"/>
-      </w:pPr>
-      <w:r>
-        <w:t>Un</w:t>
-      </w:r>
-      <w:r>
-        <w:t>e variante de FTP. Il s'appuie sur le protocole UDP et est moins sophistiqué que FTP</w:t>
-      </w:r>
-    </w:p>
-    <w:p>
-      <w:pPr>
-        <w:spacing w:line="360" w:lineRule="auto"/>
-        <w:jc w:val="left"/>
-      </w:pPr>
-    </w:p>
-    <w:p>
-      <w:pPr>
-        <w:spacing w:line="360" w:lineRule="auto"/>
-        <w:jc w:val="left"/>
-        <w:rPr>
-          <w:i/>
-          <w:iCs/>
-          <w:u w:val="single"/>
-        </w:rPr>
-      </w:pPr>
-      <w:r>
-        <w:rPr>
-          <w:i/>
-          <w:iCs/>
-          <w:u w:val="single"/>
-        </w:rPr>
-        <w:t xml:space="preserve">SMTP (Simple Mail Transfer </w:t>
-      </w:r>
-      <w:r>
-        <w:rPr>
-          <w:i/>
-          <w:iCs/>
-          <w:u w:val="single"/>
-        </w:rPr>
-        <w:t>Protocol</w:t>
-      </w:r>
-      <w:r>
-        <w:rPr>
-          <w:i/>
-          <w:iCs/>
-          <w:u w:val="single"/>
-        </w:rPr>
-        <w:t>)</w:t>
-      </w:r>
-      <w:r>
-        <w:rPr>
-          <w:i/>
-          <w:iCs/>
-          <w:u w:val="single"/>
-        </w:rPr>
-        <w:t> :</w:t>
-      </w:r>
-    </w:p>
-    <w:p>
-      <w:pPr>
-        <w:spacing w:line="360" w:lineRule="auto"/>
-        <w:jc w:val="left"/>
-      </w:pPr>
-      <w:r>
-        <w:t>P</w:t>
-      </w:r>
-      <w:r>
-        <w:t>ermet l'échange de messages entre utilisateurs du réseau</w:t>
-      </w:r>
-    </w:p>
-    <w:p>
-      <w:pPr>
-        <w:spacing w:line="360" w:lineRule="auto"/>
-        <w:jc w:val="left"/>
-      </w:pPr>
-    </w:p>
-    <w:p>
-      <w:pPr>
-        <w:spacing w:line="360" w:lineRule="auto"/>
-        <w:jc w:val="left"/>
-        <w:rPr>
-          <w:i/>
-          <w:iCs/>
-          <w:u w:val="single"/>
-        </w:rPr>
-      </w:pPr>
-      <w:r>
-        <w:rPr>
-          <w:i/>
-          <w:iCs/>
-          <w:u w:val="single"/>
-        </w:rPr>
-        <w:t>DNS (Domain Name System)</w:t>
-      </w:r>
-      <w:r>
-        <w:rPr>
-          <w:i/>
-          <w:iCs/>
-          <w:u w:val="single"/>
-        </w:rPr>
-        <w:t> :</w:t>
-      </w:r>
-    </w:p>
-    <w:p>
-      <w:pPr>
-        <w:spacing w:line="360" w:lineRule="auto"/>
-        <w:jc w:val="left"/>
-      </w:pPr>
-      <w:r>
-        <w:t>T</w:t>
-      </w:r>
-      <w:r>
-        <w:t>ransforme un nom de machine en adresse Internet de la machin</w:t>
-      </w:r>
-      <w:r>
-        <w:t>e</w:t>
-      </w:r>
-    </w:p>
-    <w:p>
-      <w:pPr>
-        <w:spacing w:line="360" w:lineRule="auto"/>
-        <w:jc w:val="left"/>
-      </w:pPr>
-    </w:p>
-    <w:p>
-      <w:pPr>
-        <w:spacing w:line="360" w:lineRule="auto"/>
-        <w:jc w:val="left"/>
-        <w:rPr>
-          <w:i/>
-          <w:iCs/>
-          <w:u w:val="single"/>
-        </w:rPr>
-      </w:pPr>
-      <w:r>
-        <w:rPr>
-          <w:i/>
-          <w:iCs/>
-          <w:u w:val="single"/>
-        </w:rPr>
-        <w:t>NFS (Network File System)</w:t>
-      </w:r>
-      <w:r>
-        <w:rPr>
-          <w:i/>
-          <w:iCs/>
-          <w:u w:val="single"/>
-        </w:rPr>
-        <w:t> :</w:t>
-      </w:r>
-    </w:p>
-    <w:p>
-      <w:pPr>
-        <w:spacing w:line="360" w:lineRule="auto"/>
-        <w:jc w:val="left"/>
-      </w:pPr>
-      <w:r>
-        <w:t>Protocole qui</w:t>
-      </w:r>
-      <w:r>
-        <w:t xml:space="preserve"> permet à une machine, de "voir" le système de fichiers d'une autre machine</w:t>
-      </w:r>
-    </w:p>
-    <w:p>
-      <w:pPr>
-        <w:spacing w:line="360" w:lineRule="auto"/>
-        <w:jc w:val="left"/>
-      </w:pPr>
-    </w:p>
-    <w:p>
-      <w:pPr>
-        <w:spacing w:line="360" w:lineRule="auto"/>
-        <w:jc w:val="left"/>
-        <w:rPr>
-          <w:i/>
-          <w:iCs/>
-          <w:u w:val="single"/>
-        </w:rPr>
-      </w:pPr>
-      <w:r>
-        <w:rPr>
-          <w:i/>
-          <w:iCs/>
-          <w:u w:val="single"/>
-        </w:rPr>
-        <w:t>ARP</w:t>
-      </w:r>
+        <w:t>TFTP (Trivial File Transfer Control) :</w:t>
+      </w:r>
+    </w:p>
+    <w:p>
+      <w:pPr>
+        <w:spacing w:line="360" w:lineRule="auto"/>
+        <w:jc w:val="left"/>
+      </w:pPr>
+      <w:r>
+        <w:t>Une variante de FTP. Il s'appuie sur le protocole UDP et est moins sophistiqué que FTP</w:t>
+      </w:r>
+    </w:p>
+    <w:p>
+      <w:pPr>
+        <w:spacing w:line="360" w:lineRule="auto"/>
+        <w:jc w:val="left"/>
+      </w:pPr>
+    </w:p>
+    <w:p>
+      <w:pPr>
+        <w:spacing w:line="360" w:lineRule="auto"/>
+        <w:jc w:val="left"/>
+        <w:rPr>
+          <w:i/>
+          <w:iCs/>
+          <w:u w:val="single"/>
+        </w:rPr>
+      </w:pPr>
+      <w:r>
+        <w:rPr>
+          <w:i/>
+          <w:iCs/>
+          <w:u w:val="single"/>
+        </w:rPr>
+        <w:t>SMTP (Simple Mail Transfer Protocol) :</w:t>
+      </w:r>
+    </w:p>
+    <w:p>
+      <w:pPr>
+        <w:spacing w:line="360" w:lineRule="auto"/>
+        <w:jc w:val="left"/>
+      </w:pPr>
+      <w:r>
+        <w:t>Permet l'échange de messages entre utilisateurs du réseau</w:t>
+      </w:r>
+    </w:p>
+    <w:p>
+      <w:pPr>
+        <w:spacing w:line="360" w:lineRule="auto"/>
+        <w:jc w:val="left"/>
+      </w:pPr>
+    </w:p>
+    <w:p>
+      <w:pPr>
+        <w:spacing w:line="360" w:lineRule="auto"/>
+        <w:jc w:val="left"/>
+        <w:rPr>
+          <w:i/>
+          <w:iCs/>
+          <w:u w:val="single"/>
+        </w:rPr>
+      </w:pPr>
+      <w:r>
+        <w:rPr>
+          <w:i/>
+          <w:iCs/>
+          <w:u w:val="single"/>
+        </w:rPr>
+        <w:t>DNS (Domain Name System) :</w:t>
+      </w:r>
+    </w:p>
+    <w:p>
+      <w:pPr>
+        <w:spacing w:line="360" w:lineRule="auto"/>
+        <w:jc w:val="left"/>
+      </w:pPr>
+      <w:r>
+        <w:t>Transforme un nom de machine en adresse Internet de la machine</w:t>
+      </w:r>
+    </w:p>
+    <w:p>
+      <w:pPr>
+        <w:spacing w:line="360" w:lineRule="auto"/>
+        <w:jc w:val="left"/>
+      </w:pPr>
+    </w:p>
+    <w:p>
+      <w:pPr>
+        <w:spacing w:line="360" w:lineRule="auto"/>
+        <w:jc w:val="left"/>
+        <w:rPr>
+          <w:i/>
+          <w:iCs/>
+          <w:u w:val="single"/>
+        </w:rPr>
+      </w:pPr>
+      <w:r>
+        <w:rPr>
+          <w:i/>
+          <w:iCs/>
+          <w:u w:val="single"/>
+        </w:rPr>
+        <w:t>NFS (Network File System) :</w:t>
+      </w:r>
+    </w:p>
+    <w:p>
+      <w:pPr>
+        <w:spacing w:line="360" w:lineRule="auto"/>
+        <w:jc w:val="left"/>
+      </w:pPr>
+      <w:r>
+        <w:t>Protocole qui permet à une machine, de "voir" le système de fichiers d'une autre machine</w:t>
+      </w:r>
+    </w:p>
+    <w:p>
+      <w:pPr>
+        <w:spacing w:line="360" w:lineRule="auto"/>
+        <w:jc w:val="left"/>
+      </w:pPr>
+    </w:p>
+    <w:p>
+      <w:pPr>
+        <w:spacing w:line="360" w:lineRule="auto"/>
+        <w:jc w:val="left"/>
+        <w:rPr>
+          <w:i/>
+          <w:iCs/>
+          <w:u w:val="single"/>
+        </w:rPr>
+      </w:pPr>
+      <w:r>
+        <w:rPr>
+          <w:i/>
+          <w:iCs/>
+          <w:u w:val="single"/>
+        </w:rPr>
+        <w:t xml:space="preserve">ARP </w:t>
+      </w:r>
+      <w:r>
+        <w:rPr>
+          <w:i/>
+          <w:iCs/>
+          <w:u w:val="single"/>
+        </w:rPr>
+        <w:t>(</w:t>
+      </w:r>
+      <w:proofErr w:type="spellStart"/>
+      <w:r>
+        <w:rPr>
+          <w:i/>
+          <w:iCs/>
+          <w:u w:val="single"/>
+        </w:rPr>
+        <w:t>Address</w:t>
+      </w:r>
+      <w:proofErr w:type="spellEnd"/>
       <w:r>
         <w:rPr>
           <w:i/>
@@ -2900,14 +2771,6 @@
         </w:rPr>
         <w:t xml:space="preserve"> </w:t>
       </w:r>
-      <w:r>
-        <w:rPr>
-          <w:i/>
-          <w:iCs/>
-          <w:u w:val="single"/>
-        </w:rPr>
-        <w:t>(</w:t>
-      </w:r>
       <w:proofErr w:type="spellStart"/>
       <w:r>
         <w:rPr>
@@ -2915,7 +2778,7 @@
           <w:iCs/>
           <w:u w:val="single"/>
         </w:rPr>
-        <w:t>Address</w:t>
+        <w:t>Resolution</w:t>
       </w:r>
       <w:proofErr w:type="spellEnd"/>
       <w:r>
@@ -2924,24 +2787,6 @@
           <w:iCs/>
           <w:u w:val="single"/>
         </w:rPr>
-        <w:t xml:space="preserve"> </w:t>
-      </w:r>
-      <w:proofErr w:type="spellStart"/>
-      <w:r>
-        <w:rPr>
-          <w:i/>
-          <w:iCs/>
-          <w:u w:val="single"/>
-        </w:rPr>
-        <w:t>Resolution</w:t>
-      </w:r>
-      <w:proofErr w:type="spellEnd"/>
-      <w:r>
-        <w:rPr>
-          <w:i/>
-          <w:iCs/>
-          <w:u w:val="single"/>
-        </w:rPr>
         <w:t xml:space="preserve"> Protocol</w:t>
       </w:r>
       <w:r>
@@ -2950,15 +2795,7 @@
           <w:iCs/>
           <w:u w:val="single"/>
         </w:rPr>
-        <w:t>)</w:t>
-      </w:r>
-      <w:r>
-        <w:rPr>
-          <w:i/>
-          <w:iCs/>
-          <w:u w:val="single"/>
-        </w:rPr>
-        <w:t> :</w:t>
+        <w:t>) :</w:t>
       </w:r>
     </w:p>
     <w:p>
@@ -3032,23 +2869,7 @@
           <w:iCs/>
           <w:u w:val="single"/>
         </w:rPr>
-        <w:t xml:space="preserve">UDP </w:t>
-      </w:r>
-      <w:r>
-        <w:rPr>
-          <w:i/>
-          <w:iCs/>
-          <w:u w:val="single"/>
-        </w:rPr>
-        <w:t>(</w:t>
-      </w:r>
-      <w:r>
-        <w:rPr>
-          <w:i/>
-          <w:iCs/>
-          <w:u w:val="single"/>
-        </w:rPr>
-        <w:t xml:space="preserve">User </w:t>
+        <w:t xml:space="preserve">UDP (User </w:t>
       </w:r>
       <w:proofErr w:type="spellStart"/>
       <w:r>
@@ -3066,107 +2887,94 @@
           <w:iCs/>
           <w:u w:val="single"/>
         </w:rPr>
-        <w:t xml:space="preserve"> Protocol</w:t>
-      </w:r>
-      <w:r>
-        <w:rPr>
-          <w:i/>
-          <w:iCs/>
-          <w:u w:val="single"/>
-        </w:rPr>
-        <w:t>) :</w:t>
-      </w:r>
-    </w:p>
-    <w:p>
-      <w:pPr>
-        <w:spacing w:line="360" w:lineRule="auto"/>
-        <w:jc w:val="left"/>
-      </w:pPr>
-      <w:r>
-        <w:t>P</w:t>
-      </w:r>
-      <w:r>
-        <w:t>ermet un échange non fiable de données entre deux points, c'est à dire que le bon acheminement d'un paquet à sa destination n'est pas garanti</w:t>
-      </w:r>
-    </w:p>
-    <w:p>
-      <w:pPr>
-        <w:spacing w:line="360" w:lineRule="auto"/>
-        <w:jc w:val="left"/>
-      </w:pPr>
-    </w:p>
-    <w:p>
-      <w:pPr>
-        <w:spacing w:line="360" w:lineRule="auto"/>
-        <w:jc w:val="left"/>
-        <w:rPr>
-          <w:i/>
-          <w:iCs/>
-          <w:u w:val="single"/>
-        </w:rPr>
-      </w:pPr>
-      <w:r>
-        <w:rPr>
-          <w:i/>
-          <w:iCs/>
-          <w:u w:val="single"/>
-        </w:rPr>
-        <w:t>TELNET</w:t>
-      </w:r>
-      <w:r>
-        <w:rPr>
-          <w:i/>
-          <w:iCs/>
-          <w:u w:val="single"/>
-        </w:rPr>
-        <w:t> :</w:t>
-      </w:r>
-    </w:p>
-    <w:p>
-      <w:pPr>
-        <w:spacing w:line="360" w:lineRule="auto"/>
-        <w:jc w:val="left"/>
-      </w:pPr>
-      <w:r>
-        <w:t>P</w:t>
-      </w:r>
-      <w:r>
-        <w:t xml:space="preserve">rotocole </w:t>
-      </w:r>
-      <w:r>
-        <w:t xml:space="preserve">qui </w:t>
-      </w:r>
-      <w:r>
-        <w:t>permet à un utilisateur d'une machine A du réseau de se connecter sur une machine B (appelée souvent machine hôte). TELNET émule sur la machine A un terminal dit universel. L'utilisateur se comporte donc comme s'il disposait d'un terminal connecté à la machine B. Telnet s'appuie sur le protocole TCP</w:t>
-      </w:r>
-      <w:r>
+        <w:t xml:space="preserve"> Protocol) :</w:t>
+      </w:r>
+    </w:p>
+    <w:p>
+      <w:pPr>
+        <w:spacing w:line="360" w:lineRule="auto"/>
+        <w:jc w:val="left"/>
+      </w:pPr>
+      <w:r>
+        <w:t>Permet un échange non fiable de données entre deux points, c'est à dire que le bon acheminement d'un paquet à sa destination n'est pas garanti</w:t>
+      </w:r>
+    </w:p>
+    <w:p>
+      <w:pPr>
+        <w:spacing w:line="360" w:lineRule="auto"/>
+        <w:jc w:val="left"/>
+      </w:pPr>
+    </w:p>
+    <w:p>
+      <w:pPr>
+        <w:spacing w:line="360" w:lineRule="auto"/>
+        <w:jc w:val="left"/>
+        <w:rPr>
+          <w:i/>
+          <w:iCs/>
+          <w:u w:val="single"/>
+        </w:rPr>
+      </w:pPr>
+      <w:r>
+        <w:rPr>
+          <w:i/>
+          <w:iCs/>
+          <w:u w:val="single"/>
+        </w:rPr>
+        <w:t>TELNET :</w:t>
+      </w:r>
+    </w:p>
+    <w:p>
+      <w:pPr>
+        <w:spacing w:line="360" w:lineRule="auto"/>
+        <w:jc w:val="left"/>
+      </w:pPr>
+      <w:r>
+        <w:t xml:space="preserve">Protocole qui permet à un utilisateur d'une machine A du réseau de se connecter sur une machine B (appelée souvent machine hôte). TELNET émule sur la machine A un terminal dit universel. L'utilisateur se comporte donc comme s'il disposait d'un terminal connecté à la machine B. Telnet s'appuie sur le protocole TCP </w:t>
+      </w:r>
+    </w:p>
+    <w:p>
+      <w:pPr>
+        <w:spacing w:line="360" w:lineRule="auto"/>
+        <w:jc w:val="left"/>
+      </w:pPr>
+    </w:p>
+    <w:p>
+      <w:pPr>
+        <w:spacing w:line="360" w:lineRule="auto"/>
+        <w:jc w:val="left"/>
+        <w:rPr>
+          <w:i/>
+          <w:iCs/>
+          <w:u w:val="single"/>
+        </w:rPr>
+      </w:pPr>
+      <w:r>
+        <w:rPr>
+          <w:i/>
+          <w:iCs/>
+          <w:u w:val="single"/>
+        </w:rPr>
+        <w:t>RPC (</w:t>
+      </w:r>
+      <w:proofErr w:type="spellStart"/>
+      <w:r>
+        <w:rPr>
+          <w:i/>
+          <w:iCs/>
+          <w:u w:val="single"/>
+        </w:rPr>
+        <w:t>Remote</w:t>
+      </w:r>
+      <w:proofErr w:type="spellEnd"/>
+      <w:r>
+        <w:rPr>
+          <w:i/>
+          <w:iCs/>
+          <w:u w:val="single"/>
+        </w:rPr>
         <w:t xml:space="preserve"> </w:t>
       </w:r>
-    </w:p>
-    <w:p>
-      <w:pPr>
-        <w:spacing w:line="360" w:lineRule="auto"/>
-        <w:jc w:val="left"/>
-      </w:pPr>
-    </w:p>
-    <w:p>
-      <w:pPr>
-        <w:spacing w:line="360" w:lineRule="auto"/>
-        <w:jc w:val="left"/>
-        <w:rPr>
-          <w:i/>
-          <w:iCs/>
-          <w:u w:val="single"/>
-        </w:rPr>
-      </w:pPr>
-      <w:r>
-        <w:rPr>
-          <w:i/>
-          <w:iCs/>
-          <w:u w:val="single"/>
-        </w:rPr>
-        <w:t>RPC (</w:t>
-      </w:r>
       <w:proofErr w:type="spellStart"/>
       <w:r>
         <w:rPr>
@@ -3174,7 +2982,7 @@
           <w:iCs/>
           <w:u w:val="single"/>
         </w:rPr>
-        <w:t>Remote</w:t>
+        <w:t>Procedure</w:t>
       </w:r>
       <w:proofErr w:type="spellEnd"/>
       <w:r>
@@ -3183,33 +2991,7 @@
           <w:iCs/>
           <w:u w:val="single"/>
         </w:rPr>
-        <w:t xml:space="preserve"> </w:t>
-      </w:r>
-      <w:proofErr w:type="spellStart"/>
-      <w:r>
-        <w:rPr>
-          <w:i/>
-          <w:iCs/>
-          <w:u w:val="single"/>
-        </w:rPr>
-        <w:t>Procedure</w:t>
-      </w:r>
-      <w:proofErr w:type="spellEnd"/>
-      <w:r>
-        <w:rPr>
-          <w:i/>
-          <w:iCs/>
-          <w:u w:val="single"/>
-        </w:rPr>
-        <w:t xml:space="preserve"> Call)</w:t>
-      </w:r>
-      <w:r>
-        <w:rPr>
-          <w:i/>
-          <w:iCs/>
-          <w:u w:val="single"/>
-        </w:rPr>
-        <w:t> :</w:t>
+        <w:t xml:space="preserve"> Call) :</w:t>
       </w:r>
     </w:p>
     <w:p>
@@ -3224,13 +3006,7 @@
         </w:rPr>
       </w:pPr>
       <w:r>
-        <w:t xml:space="preserve"> P</w:t>
-      </w:r>
-      <w:r>
-        <w:t>rotocole de communication entre applications distantes, indépendant de la couche transport. Ce protocole est important : il décharge le programmeur de la connaissance des détails de la couche transport et rend les applications portables</w:t>
-      </w:r>
-      <w:r>
-        <w:t xml:space="preserve"> </w:t>
+        <w:t xml:space="preserve"> Protocole de communication entre applications distantes, indépendant de la couche transport. Ce protocole est important : il décharge le programmeur de la connaissance des détails de la couche transport et rend les applications portables </w:t>
       </w:r>
       <w:r>
         <w:br w:type="page"/>
@@ -3254,41 +3030,20 @@
         <w:spacing w:line="360" w:lineRule="auto"/>
       </w:pPr>
       <w:r>
-        <w:t>L</w:t>
-      </w:r>
-      <w:r>
-        <w:t>'information</w:t>
-      </w:r>
-      <w:r>
-        <w:t xml:space="preserve"> passe</w:t>
-      </w:r>
-      <w:r>
-        <w:t xml:space="preserve"> à la couche du dessous et ainsi de suite jusqu'à arriver sur le support physique. Là, l'information est physiquement transférée à la machine destinatrice où elle retraversera les mêmes couches, en sens inverse cette fois-ci, jusqu'à arriver à l'application destinatrice des informations envoyées</w:t>
-      </w:r>
-    </w:p>
-    <w:p>
-      <w:pPr>
-        <w:spacing w:line="360" w:lineRule="auto"/>
-      </w:pPr>
-    </w:p>
-    <w:p>
-      <w:pPr>
-        <w:spacing w:line="360" w:lineRule="auto"/>
-      </w:pPr>
-      <w:r>
-        <w:t xml:space="preserve">L'adresse Internet d'un </w:t>
-      </w:r>
-      <w:r>
-        <w:t>nœud</w:t>
-      </w:r>
-      <w:r>
-        <w:t xml:space="preserve"> est une adresse logique : elle est indépendante du matériel et du réseau utilisé. C'est une adresse sur 4 octets identifiant à la fois un réseau local et un </w:t>
-      </w:r>
-      <w:r>
-        <w:t>nœud</w:t>
-      </w:r>
-      <w:r>
-        <w:t xml:space="preserve"> de ce réseau</w:t>
+        <w:t>L'information passe à la couche du dessous et ainsi de suite jusqu'à arriver sur le support physique. Là, l'information est physiquement transférée à la machine destinatrice où elle retraversera les mêmes couches, en sens inverse cette fois-ci, jusqu'à arriver à l'application destinatrice des informations envoyées</w:t>
+      </w:r>
+    </w:p>
+    <w:p>
+      <w:pPr>
+        <w:spacing w:line="360" w:lineRule="auto"/>
+      </w:pPr>
+    </w:p>
+    <w:p>
+      <w:pPr>
+        <w:spacing w:line="360" w:lineRule="auto"/>
+      </w:pPr>
+      <w:r>
+        <w:t>L'adresse Internet d'un nœud est une adresse logique : elle est indépendante du matériel et du réseau utilisé. C'est une adresse sur 4 octets identifiant à la fois un réseau local et un nœud de ce réseau</w:t>
       </w:r>
     </w:p>
     <w:p>
@@ -3302,10 +3057,7 @@
         <w:t>Exemple :</w:t>
       </w:r>
       <w:r>
-        <w:t xml:space="preserve"> </w:t>
-      </w:r>
-      <w:r>
-        <w:t xml:space="preserve">l'adresse de la machine Lagaffe de la faculté des Sciences d'Angers est notée 193.49.144.1 et celle de la machine Liny 193.49.144.9. On en déduira que l'adresse Internet du réseau local est 193.49.144.0. On pourra avoir jusqu'à 254 </w:t>
+        <w:t xml:space="preserve"> l'adresse de la machine Lagaffe de la faculté des Sciences d'Angers est notée 193.49.144.1 et celle de la machine Liny 193.49.144.9. On en déduira que l'adresse Internet du réseau local est 193.49.144.0. On pourra avoir jusqu'à 254 </w:t>
       </w:r>
       <w:r>
         <w:t>nœuds</w:t>
@@ -3324,10 +3076,7 @@
         <w:spacing w:line="360" w:lineRule="auto"/>
       </w:pPr>
       <w:r>
-        <w:t>U</w:t>
-      </w:r>
-      <w:r>
-        <w:t>ne machine d'un réseau A peut communiquer avec une machine d'un réseau B sans se préoccuper du type de réseau sur lequel elle se trouve : il suffit qu'elle connaisse son adresse IP</w:t>
+        <w:t>Une machine d'un réseau A peut communiquer avec une machine d'un réseau B sans se préoccuper du type de réseau sur lequel elle se trouve : il suffit qu'elle connaisse son adresse IP</w:t>
       </w:r>
     </w:p>
     <w:p>
@@ -3361,13 +3110,7 @@
         <w:jc w:val="left"/>
       </w:pPr>
       <w:r>
-        <w:t xml:space="preserve">• l'adresse d'un </w:t>
-      </w:r>
-      <w:r>
-        <w:t>nœud</w:t>
-      </w:r>
-      <w:r>
-        <w:t xml:space="preserve"> de ce réseau</w:t>
+        <w:t>• l'adresse d'un nœud de ce réseau</w:t>
       </w:r>
     </w:p>
     <w:p>
@@ -3393,10 +3136,7 @@
         <w:jc w:val="left"/>
       </w:pPr>
       <w:r>
-        <w:t>L'adresse IP : I1.I2.I3.I4 a la forme R1.N1.N2.N3</w:t>
-      </w:r>
-      <w:r>
-        <w:t xml:space="preserve"> (R adresse ré</w:t>
+        <w:t>L'adresse IP : I1.I2.I3.I4 a la forme R1.N1.N2.N3 (R adresse ré</w:t>
       </w:r>
       <w:r>
         <w:t>seau ; N adresse</w:t>
@@ -3428,10 +3168,7 @@
         <w:jc w:val="left"/>
       </w:pPr>
       <w:r>
-        <w:t>L</w:t>
-      </w:r>
-      <w:r>
-        <w:t>'adresse IP : I1.I2.I3.I4 a la forme R1.R2.N1.N2</w:t>
+        <w:t>L'adresse IP : I1.I2.I3.I4 a la forme R1.R2.N1.N2</w:t>
       </w:r>
       <w:r>
         <w:t xml:space="preserve"> </w:t>
@@ -3472,10 +3209,7 @@
         </w:rPr>
       </w:pPr>
       <w:r>
-        <w:t>L</w:t>
-      </w:r>
-      <w:r>
-        <w:t>'adresse IP : I1.I2.I3.I4 a la forme R1.R2.R3.N1</w:t>
+        <w:t>L'adresse IP : I1.I2.I3.I4 a la forme R1.R2.R3.N1</w:t>
       </w:r>
       <w:r>
         <w:t xml:space="preserve"> </w:t>
@@ -3528,7 +3262,6 @@
           <w:i/>
           <w:iCs/>
           <w:u w:val="single"/>
-          <w:lang w:val="en-GB"/>
         </w:rPr>
       </w:pPr>
       <w:proofErr w:type="spellStart"/>
@@ -3537,7 +3270,6 @@
           <w:i/>
           <w:iCs/>
           <w:u w:val="single"/>
-          <w:lang w:val="en-GB"/>
         </w:rPr>
         <w:t>IPAddress</w:t>
       </w:r>
@@ -3547,32 +3279,31 @@
           <w:i/>
           <w:iCs/>
           <w:u w:val="single"/>
-          <w:lang w:val="en-GB"/>
-        </w:rPr>
-        <w:t xml:space="preserve"> Any</w:t>
-      </w:r>
-      <w:r>
-        <w:rPr>
-          <w:i/>
-          <w:iCs/>
-          <w:u w:val="single"/>
-          <w:lang w:val="en-GB"/>
+        </w:rPr>
+        <w:t xml:space="preserve"> </w:t>
+      </w:r>
+      <w:proofErr w:type="spellStart"/>
+      <w:r>
+        <w:rPr>
+          <w:i/>
+          <w:iCs/>
+          <w:u w:val="single"/>
+        </w:rPr>
+        <w:t>Any</w:t>
+      </w:r>
+      <w:proofErr w:type="spellEnd"/>
+      <w:r>
+        <w:rPr>
+          <w:i/>
+          <w:iCs/>
+          <w:u w:val="single"/>
         </w:rPr>
         <w:t xml:space="preserve"> :</w:t>
       </w:r>
     </w:p>
     <w:p>
       <w:r>
-        <w:rPr>
-          <w:lang w:val="en-GB"/>
-        </w:rPr>
-        <w:t>L</w:t>
-      </w:r>
-      <w:r>
-        <w:rPr>
-          <w:lang w:val="en-GB"/>
-        </w:rPr>
-        <w:t xml:space="preserve">'adresse IP "0.0.0.0". </w:t>
+        <w:t xml:space="preserve">L'adresse IP "0.0.0.0". </w:t>
       </w:r>
       <w:r>
         <w:t>Lorsqu'un service est associé à cette adresse, cela signifie qu'il accepte des clients sur toutes les adresses IP de la machine sur laquelle il opère</w:t>
@@ -3585,7 +3316,6 @@
           <w:i/>
           <w:iCs/>
           <w:u w:val="single"/>
-          <w:lang w:val="en-GB"/>
         </w:rPr>
       </w:pPr>
       <w:proofErr w:type="spellStart"/>
@@ -3594,7 +3324,6 @@
           <w:i/>
           <w:iCs/>
           <w:u w:val="single"/>
-          <w:lang w:val="en-GB"/>
         </w:rPr>
         <w:t>IPAddress</w:t>
       </w:r>
@@ -3604,7 +3333,6 @@
           <w:i/>
           <w:iCs/>
           <w:u w:val="single"/>
-          <w:lang w:val="en-GB"/>
         </w:rPr>
         <w:t xml:space="preserve"> </w:t>
       </w:r>
@@ -3614,7 +3342,6 @@
           <w:i/>
           <w:iCs/>
           <w:u w:val="single"/>
-          <w:lang w:val="en-GB"/>
         </w:rPr>
         <w:t>LoopBack</w:t>
       </w:r>
@@ -3624,32 +3351,13 @@
           <w:i/>
           <w:iCs/>
           <w:u w:val="single"/>
-          <w:lang w:val="en-GB"/>
-        </w:rPr>
-        <w:t xml:space="preserve"> </w:t>
-      </w:r>
-      <w:r>
-        <w:rPr>
-          <w:i/>
-          <w:iCs/>
-          <w:u w:val="single"/>
-          <w:lang w:val="en-GB"/>
-        </w:rPr>
-        <w:t>:</w:t>
-      </w:r>
-    </w:p>
-    <w:p>
-      <w:r>
-        <w:rPr>
-          <w:lang w:val="en-GB"/>
-        </w:rPr>
-        <w:t>L</w:t>
-      </w:r>
-      <w:r>
-        <w:rPr>
-          <w:lang w:val="en-GB"/>
-        </w:rPr>
-        <w:t xml:space="preserve">'adresse IP "127.0.0.1". </w:t>
+        </w:rPr>
+        <w:t xml:space="preserve"> :</w:t>
+      </w:r>
+    </w:p>
+    <w:p>
+      <w:r>
+        <w:t xml:space="preserve">L'adresse IP "127.0.0.1". </w:t>
       </w:r>
       <w:r>
         <w:t>Appelée "adresse de boucle". Lorsqu'un service est associé à cette adresse, cela signifie qu'il n'accepte que les clients qui sont sur la même machine que lui</w:t>
@@ -3680,23 +3388,12 @@
           <w:iCs/>
           <w:u w:val="single"/>
         </w:rPr>
-        <w:t xml:space="preserve"> None</w:t>
-      </w:r>
-      <w:r>
-        <w:rPr>
-          <w:i/>
-          <w:iCs/>
-          <w:u w:val="single"/>
-        </w:rPr>
-        <w:t> :</w:t>
-      </w:r>
-    </w:p>
-    <w:p>
-      <w:r>
-        <w:t>L</w:t>
-      </w:r>
-      <w:r>
-        <w:t>'adresse IP "255.255.255.255". Lorsqu'un service est associé à cette adresse, cela signifie qu'il n'accepte aucun client</w:t>
+        <w:t xml:space="preserve"> None :</w:t>
+      </w:r>
+    </w:p>
+    <w:p>
+      <w:r>
+        <w:t>L'adresse IP "255.255.255.255". Lorsqu'un service est associé à cette adresse, cela signifie qu'il n'accepte aucun client</w:t>
       </w:r>
     </w:p>
     <w:p/>
@@ -3714,23 +3411,123 @@
           <w:iCs/>
           <w:u w:val="single"/>
         </w:rPr>
-        <w:t>A</w:t>
-      </w:r>
-      <w:r>
-        <w:rPr>
-          <w:i/>
-          <w:iCs/>
-          <w:u w:val="single"/>
-        </w:rPr>
-        <w:t>lias d’IP</w:t>
-      </w:r>
-      <w:r>
-        <w:rPr>
-          <w:i/>
-          <w:iCs/>
-          <w:u w:val="single"/>
-        </w:rPr>
-        <w:t> :</w:t>
+        <w:t xml:space="preserve">Trim() : </w:t>
+      </w:r>
+    </w:p>
+    <w:p>
+      <w:r>
+        <w:t>Supprime tous les caractères correspondant à un espace blanc au début et à la fin de la chaîne actuelle</w:t>
+      </w:r>
+    </w:p>
+    <w:p/>
+    <w:p>
+      <w:pPr>
+        <w:rPr>
+          <w:i/>
+          <w:iCs/>
+          <w:u w:val="single"/>
+        </w:rPr>
+      </w:pPr>
+      <w:proofErr w:type="spellStart"/>
+      <w:r>
+        <w:rPr>
+          <w:i/>
+          <w:iCs/>
+          <w:u w:val="single"/>
+        </w:rPr>
+        <w:t>IPHostEntry</w:t>
+      </w:r>
+      <w:proofErr w:type="spellEnd"/>
+      <w:r>
+        <w:rPr>
+          <w:i/>
+          <w:iCs/>
+          <w:u w:val="single"/>
+        </w:rPr>
+        <w:t xml:space="preserve"> Classe :</w:t>
+      </w:r>
+    </w:p>
+    <w:p>
+      <w:r>
+        <w:t>Fournit une classe conteneur pour les informations sur l'adresse de l'hôte Internet</w:t>
+      </w:r>
+    </w:p>
+    <w:p>
+      <w:pPr>
+        <w:pStyle w:val="Paragraphedeliste"/>
+        <w:numPr>
+          <w:ilvl w:val="0"/>
+          <w:numId w:val="4"/>
+        </w:numPr>
+      </w:pPr>
+      <w:proofErr w:type="spellStart"/>
+      <w:r>
+        <w:t>AddressList</w:t>
+      </w:r>
+      <w:proofErr w:type="spellEnd"/>
+      <w:r>
+        <w:t xml:space="preserve">  =  </w:t>
+      </w:r>
+      <w:r>
+        <w:t>Obtient ou définit une liste d'adresses IP qui sont associées à un hôte</w:t>
+      </w:r>
+    </w:p>
+    <w:p>
+      <w:pPr>
+        <w:pStyle w:val="Paragraphedeliste"/>
+        <w:numPr>
+          <w:ilvl w:val="0"/>
+          <w:numId w:val="4"/>
+        </w:numPr>
+      </w:pPr>
+      <w:proofErr w:type="spellStart"/>
+      <w:r>
+        <w:t>Aliases</w:t>
+      </w:r>
+      <w:proofErr w:type="spellEnd"/>
+      <w:r>
+        <w:t xml:space="preserve">  =  </w:t>
+      </w:r>
+      <w:r>
+        <w:t>Obtient ou définit une liste d'alias qui sont associés à un hôte</w:t>
+      </w:r>
+    </w:p>
+    <w:p>
+      <w:pPr>
+        <w:pStyle w:val="Paragraphedeliste"/>
+        <w:numPr>
+          <w:ilvl w:val="0"/>
+          <w:numId w:val="4"/>
+        </w:numPr>
+      </w:pPr>
+      <w:proofErr w:type="spellStart"/>
+      <w:r>
+        <w:t>HostName</w:t>
+      </w:r>
+      <w:proofErr w:type="spellEnd"/>
+      <w:r>
+        <w:t xml:space="preserve">  =  </w:t>
+      </w:r>
+      <w:r>
+        <w:t>Obtient ou définit le nom DNS de l'hôte</w:t>
+      </w:r>
+    </w:p>
+    <w:p/>
+    <w:p>
+      <w:pPr>
+        <w:rPr>
+          <w:i/>
+          <w:iCs/>
+          <w:u w:val="single"/>
+        </w:rPr>
+      </w:pPr>
+      <w:r>
+        <w:rPr>
+          <w:i/>
+          <w:iCs/>
+          <w:u w:val="single"/>
+        </w:rPr>
+        <w:t>Alias d’IP :</w:t>
       </w:r>
     </w:p>
     <w:p>
@@ -3783,32 +3580,64 @@
     </w:p>
     <w:p/>
     <w:p>
-      <w:pPr>
-        <w:rPr>
-          <w:i/>
-          <w:iCs/>
-        </w:rPr>
-      </w:pPr>
-      <w:r>
-        <w:rPr>
-          <w:i/>
-          <w:iCs/>
-        </w:rPr>
-        <w:t>Trim()</w:t>
-      </w:r>
-      <w:r>
-        <w:rPr>
-          <w:i/>
-          <w:iCs/>
-        </w:rPr>
-        <w:t xml:space="preserve"> : </w:t>
-      </w:r>
-    </w:p>
-    <w:p>
-      <w:r>
-        <w:t>Supprime tous les caractères correspondant à un espace blanc au début et à la fin de la chaîne actuelle</w:t>
-      </w:r>
-    </w:p>
+      <w:r>
+        <w:t>La </w:t>
+      </w:r>
+      <w:proofErr w:type="spellStart"/>
+      <w:r>
+        <w:fldChar w:fldCharType="begin"/>
+      </w:r>
+      <w:r>
+        <w:instrText xml:space="preserve"> HYPERLINK "https://docs.microsoft.com/fr-fr/dotnet/api/system.net.iphostentry?view=net-6.0" </w:instrText>
+      </w:r>
+      <w:r>
+        <w:fldChar w:fldCharType="separate"/>
+      </w:r>
+      <w:r>
+        <w:t>IPHostEntry</w:t>
+      </w:r>
+      <w:proofErr w:type="spellEnd"/>
+      <w:r>
+        <w:fldChar w:fldCharType="end"/>
+      </w:r>
+      <w:r>
+        <w:t> classe associe un nom d’hôte DNS (Domain Name System) à un tableau d’alias et un tableau d’adresses IP correspondantes.</w:t>
+      </w:r>
+    </w:p>
+    <w:p>
+      <w:r>
+        <w:t>La </w:t>
+      </w:r>
+      <w:proofErr w:type="spellStart"/>
+      <w:r>
+        <w:fldChar w:fldCharType="begin"/>
+      </w:r>
+      <w:r>
+        <w:instrText xml:space="preserve"> HYPERLINK "https://docs.microsoft.com/fr-fr/dotnet/api/system.net.iphostentry?view=net-6.0" </w:instrText>
+      </w:r>
+      <w:r>
+        <w:fldChar w:fldCharType="separate"/>
+      </w:r>
+      <w:r>
+        <w:t>IPHostEntry</w:t>
+      </w:r>
+      <w:proofErr w:type="spellEnd"/>
+      <w:r>
+        <w:fldChar w:fldCharType="end"/>
+      </w:r>
+      <w:r>
+        <w:t> classe est utilisée comme classe d’assistance avec la </w:t>
+      </w:r>
+      <w:hyperlink r:id="rId13" w:history="1">
+        <w:r>
+          <w:t>Dns</w:t>
+        </w:r>
+      </w:hyperlink>
+      <w:r>
+        <w:t> classe</w:t>
+      </w:r>
+    </w:p>
+    <w:p/>
     <w:p>
       <w:pPr>
         <w:spacing w:line="360" w:lineRule="auto"/>
@@ -3865,13 +3694,268 @@
         <w:spacing w:line="360" w:lineRule="auto"/>
         <w:jc w:val="left"/>
         <w:rPr>
+          <w:u w:val="single"/>
+        </w:rPr>
+      </w:pPr>
+      <w:r>
+        <w:rPr>
+          <w:i/>
+          <w:iCs/>
+          <w:u w:val="single"/>
+        </w:rPr>
+        <w:t>full-duplex</w:t>
+      </w:r>
+      <w:r>
+        <w:rPr>
+          <w:u w:val="single"/>
+        </w:rPr>
+        <w:t xml:space="preserve"> : </w:t>
+      </w:r>
+    </w:p>
+    <w:p>
+      <w:pPr>
+        <w:spacing w:line="360" w:lineRule="auto"/>
+        <w:jc w:val="left"/>
+      </w:pPr>
+      <w:r>
+        <w:t>L’information</w:t>
+      </w:r>
+      <w:r>
+        <w:t xml:space="preserve"> peut transiter dans les deux sens</w:t>
+      </w:r>
+      <w:r>
+        <w:t xml:space="preserve"> </w:t>
+      </w:r>
+    </w:p>
+    <w:p>
+      <w:pPr>
+        <w:spacing w:line="360" w:lineRule="auto"/>
+        <w:jc w:val="left"/>
+      </w:pPr>
+    </w:p>
+    <w:p>
+      <w:pPr>
+        <w:spacing w:line="360" w:lineRule="auto"/>
+        <w:jc w:val="left"/>
+        <w:rPr>
+          <w:u w:val="single"/>
+        </w:rPr>
+      </w:pPr>
+      <w:r>
+        <w:rPr>
+          <w:i/>
+          <w:iCs/>
+          <w:u w:val="single"/>
+        </w:rPr>
+        <w:t>Communication dyssymétrique :</w:t>
+      </w:r>
+    </w:p>
+    <w:p>
+      <w:pPr>
+        <w:spacing w:line="360" w:lineRule="auto"/>
+        <w:jc w:val="left"/>
+      </w:pPr>
+      <w:r>
+        <w:t>L</w:t>
+      </w:r>
+      <w:r>
+        <w:t xml:space="preserve">a machine </w:t>
+      </w:r>
+      <w:r>
+        <w:rPr>
+          <w:i/>
+          <w:iCs/>
+        </w:rPr>
+        <w:t>A</w:t>
+      </w:r>
+      <w:r>
+        <w:t xml:space="preserve"> initie une connexion pour demander un service à la machine </w:t>
+      </w:r>
+      <w:r>
+        <w:rPr>
+          <w:i/>
+          <w:iCs/>
+        </w:rPr>
+        <w:t>B</w:t>
+      </w:r>
+      <w:r>
+        <w:t>.</w:t>
+      </w:r>
+      <w:r>
+        <w:t xml:space="preserve"> </w:t>
+      </w:r>
+      <w:r>
+        <w:t>I</w:t>
+      </w:r>
+      <w:r>
+        <w:t xml:space="preserve">l précise qu'il veut ouvrir une connexion avec le service </w:t>
+      </w:r>
+      <w:r>
+        <w:rPr>
+          <w:i/>
+          <w:iCs/>
+        </w:rPr>
+        <w:t>SB1</w:t>
+      </w:r>
+      <w:r>
+        <w:t xml:space="preserve"> de la machine B. Celle-ci accepte ou refuse. Si elle accepte, la machine </w:t>
+      </w:r>
+      <w:r>
+        <w:rPr>
+          <w:i/>
+          <w:iCs/>
+        </w:rPr>
+        <w:t>A</w:t>
+      </w:r>
+      <w:r>
+        <w:t xml:space="preserve"> peut envoyer ses demandes au service </w:t>
+      </w:r>
+      <w:r>
+        <w:rPr>
+          <w:i/>
+          <w:iCs/>
+        </w:rPr>
+        <w:t>SB1</w:t>
+      </w:r>
+    </w:p>
+    <w:p>
+      <w:pPr>
+        <w:spacing w:line="360" w:lineRule="auto"/>
+        <w:jc w:val="left"/>
+      </w:pPr>
+    </w:p>
+    <w:p>
+      <w:pPr>
+        <w:spacing w:line="360" w:lineRule="auto"/>
+        <w:jc w:val="left"/>
+        <w:rPr>
+          <w:i/>
+          <w:iCs/>
+          <w:u w:val="single"/>
+        </w:rPr>
+      </w:pPr>
+      <w:r>
+        <w:rPr>
+          <w:i/>
+          <w:iCs/>
+          <w:u w:val="single"/>
+        </w:rPr>
+        <w:t>Machine cliente :</w:t>
+      </w:r>
+    </w:p>
+    <w:p>
+      <w:pPr>
+        <w:spacing w:line="360" w:lineRule="auto"/>
+        <w:jc w:val="left"/>
+      </w:pPr>
+      <w:r>
+        <w:t xml:space="preserve">Machine qui </w:t>
+      </w:r>
+      <w:r>
+        <w:t>demande</w:t>
+      </w:r>
+      <w:r>
+        <w:t xml:space="preserve"> des services à une application serveur</w:t>
+      </w:r>
+    </w:p>
+    <w:p>
+      <w:pPr>
+        <w:spacing w:line="360" w:lineRule="auto"/>
+        <w:jc w:val="left"/>
+        <w:rPr>
+          <w:i/>
+          <w:iCs/>
+          <w:u w:val="single"/>
+        </w:rPr>
+      </w:pPr>
+    </w:p>
+    <w:p>
+      <w:pPr>
+        <w:spacing w:line="360" w:lineRule="auto"/>
+        <w:jc w:val="left"/>
+        <w:rPr>
+          <w:i/>
+          <w:iCs/>
+          <w:u w:val="single"/>
+        </w:rPr>
+      </w:pPr>
+      <w:r>
+        <w:rPr>
+          <w:i/>
+          <w:iCs/>
+          <w:u w:val="single"/>
+        </w:rPr>
+        <w:t>Machine serveur :</w:t>
+      </w:r>
+    </w:p>
+    <w:p>
+      <w:pPr>
+        <w:spacing w:line="360" w:lineRule="auto"/>
+        <w:jc w:val="left"/>
+      </w:pPr>
+      <w:r>
+        <w:t>Machine qui offre les services à la machine client</w:t>
+      </w:r>
+    </w:p>
+    <w:p>
+      <w:pPr>
+        <w:spacing w:line="360" w:lineRule="auto"/>
+        <w:jc w:val="left"/>
+      </w:pPr>
+    </w:p>
+    <w:p>
+      <w:pPr>
+        <w:spacing w:line="360" w:lineRule="auto"/>
+        <w:jc w:val="left"/>
+      </w:pPr>
+      <w:r>
+        <w:rPr>
+          <w:i/>
+          <w:iCs/>
+          <w:u w:val="single"/>
+        </w:rPr>
+        <w:t>P</w:t>
+      </w:r>
+      <w:r>
+        <w:rPr>
+          <w:i/>
+          <w:iCs/>
+          <w:u w:val="single"/>
+        </w:rPr>
+        <w:t>ort de service</w:t>
+      </w:r>
+      <w:r>
+        <w:rPr>
+          <w:i/>
+          <w:iCs/>
+          <w:u w:val="single"/>
+        </w:rPr>
+        <w:t> :</w:t>
+      </w:r>
+    </w:p>
+    <w:p>
+      <w:pPr>
+        <w:spacing w:line="360" w:lineRule="auto"/>
+        <w:jc w:val="left"/>
+        <w:rPr>
           <w:rFonts w:asciiTheme="majorHAnsi" w:eastAsiaTheme="majorEastAsia" w:hAnsiTheme="majorHAnsi" w:cstheme="majorBidi"/>
+          <w:i/>
+          <w:iCs/>
           <w:color w:val="2F5496" w:themeColor="accent1" w:themeShade="BF"/>
           <w:sz w:val="26"/>
           <w:szCs w:val="26"/>
-        </w:rPr>
-      </w:pPr>
-      <w:r>
+          <w:u w:val="single"/>
+        </w:rPr>
+      </w:pPr>
+      <w:r>
+        <w:t>Port de la machine serveur qui permet à cette dernière de rendre plusieurs services ne même temps (le port effectue les demandes quand la machine en reçoit plusieurs)</w:t>
+      </w:r>
+      <w:r>
+        <w:rPr>
+          <w:i/>
+          <w:iCs/>
+          <w:u w:val="single"/>
+        </w:rPr>
         <w:br w:type="page"/>
       </w:r>
     </w:p>
@@ -3886,6 +3970,392 @@
         <w:t>B/Notes</w:t>
       </w:r>
       <w:bookmarkEnd w:id="8"/>
+    </w:p>
+    <w:p/>
+    <w:p>
+      <w:r>
+        <w:drawing>
+          <wp:inline distT="0" distB="0" distL="0" distR="0" wp14:anchorId="682881E3" wp14:editId="750BDE11">
+            <wp:extent cx="3391194" cy="1691787"/>
+            <wp:effectExtent l="0" t="0" r="0" b="3810"/>
+            <wp:docPr id="1" name="Image 1"/>
+            <wp:cNvGraphicFramePr>
+              <a:graphicFrameLocks xmlns:a="http://schemas.openxmlformats.org/drawingml/2006/main" noChangeAspect="1"/>
+            </wp:cNvGraphicFramePr>
+            <a:graphic xmlns:a="http://schemas.openxmlformats.org/drawingml/2006/main">
+              <a:graphicData uri="http://schemas.openxmlformats.org/drawingml/2006/picture">
+                <pic:pic xmlns:pic="http://schemas.openxmlformats.org/drawingml/2006/picture">
+                  <pic:nvPicPr>
+                    <pic:cNvPr id="1" name=""/>
+                    <pic:cNvPicPr/>
+                  </pic:nvPicPr>
+                  <pic:blipFill>
+                    <a:blip r:embed="rId14"/>
+                    <a:stretch>
+                      <a:fillRect/>
+                    </a:stretch>
+                  </pic:blipFill>
+                  <pic:spPr>
+                    <a:xfrm>
+                      <a:off x="0" y="0"/>
+                      <a:ext cx="3391194" cy="1691787"/>
+                    </a:xfrm>
+                    <a:prstGeom prst="rect">
+                      <a:avLst/>
+                    </a:prstGeom>
+                  </pic:spPr>
+                </pic:pic>
+              </a:graphicData>
+            </a:graphic>
+          </wp:inline>
+        </w:drawing>
+      </w:r>
+    </w:p>
+    <w:p>
+      <w:r>
+        <w:t>Lorsqu’une</w:t>
+      </w:r>
+      <w:r>
+        <w:t xml:space="preserve"> application </w:t>
+      </w:r>
+      <w:r>
+        <w:rPr>
+          <w:i/>
+          <w:iCs/>
+        </w:rPr>
+        <w:t>AppA</w:t>
+      </w:r>
+      <w:r>
+        <w:t xml:space="preserve"> d'une machine A veut communiquer avec une application </w:t>
+      </w:r>
+      <w:r>
+        <w:rPr>
+          <w:i/>
+          <w:iCs/>
+        </w:rPr>
+        <w:t>AppB</w:t>
+      </w:r>
+      <w:r>
+        <w:t xml:space="preserve"> d'une machine B de l'Internet, elle doit connaître plusieurs choses :</w:t>
+      </w:r>
+    </w:p>
+    <w:p>
+      <w:pPr>
+        <w:pStyle w:val="Paragraphedeliste"/>
+        <w:numPr>
+          <w:ilvl w:val="0"/>
+          <w:numId w:val="5"/>
+        </w:numPr>
+      </w:pPr>
+      <w:r>
+        <w:t>l'adresse IP ou le nom de la machine B</w:t>
+      </w:r>
+    </w:p>
+    <w:p>
+      <w:pPr>
+        <w:pStyle w:val="Paragraphedeliste"/>
+        <w:numPr>
+          <w:ilvl w:val="0"/>
+          <w:numId w:val="5"/>
+        </w:numPr>
+      </w:pPr>
+      <w:r>
+        <w:t>L</w:t>
+      </w:r>
+      <w:r>
+        <w:t xml:space="preserve">e numéro du port avec lequel travaille l'application </w:t>
+      </w:r>
+      <w:r>
+        <w:rPr>
+          <w:i/>
+          <w:iCs/>
+        </w:rPr>
+        <w:t>AppB</w:t>
+      </w:r>
+    </w:p>
+    <w:p>
+      <w:pPr>
+        <w:pStyle w:val="Paragraphedeliste"/>
+        <w:numPr>
+          <w:ilvl w:val="0"/>
+          <w:numId w:val="5"/>
+        </w:numPr>
+      </w:pPr>
+      <w:r>
+        <w:t>L</w:t>
+      </w:r>
+      <w:r>
+        <w:t>es protocoles de communication compris par la machine B</w:t>
+      </w:r>
+    </w:p>
+    <w:p>
+      <w:pPr>
+        <w:pStyle w:val="Paragraphedeliste"/>
+        <w:numPr>
+          <w:ilvl w:val="0"/>
+          <w:numId w:val="5"/>
+        </w:numPr>
+      </w:pPr>
+      <w:r>
+        <w:t>L</w:t>
+      </w:r>
+      <w:r>
+        <w:t xml:space="preserve">e protocole de dialogue accepté par l'application </w:t>
+      </w:r>
+      <w:r>
+        <w:rPr>
+          <w:i/>
+          <w:iCs/>
+        </w:rPr>
+        <w:t>AppB</w:t>
+      </w:r>
+    </w:p>
+    <w:p/>
+    <w:p>
+      <w:r>
+        <w:t>C</w:t>
+      </w:r>
+      <w:r>
+        <w:t xml:space="preserve">aractéristiques du protocole de transport TCP: </w:t>
+      </w:r>
+    </w:p>
+    <w:p>
+      <w:pPr>
+        <w:pStyle w:val="Paragraphedeliste"/>
+        <w:numPr>
+          <w:ilvl w:val="0"/>
+          <w:numId w:val="5"/>
+        </w:numPr>
+      </w:pPr>
+      <w:r>
+        <w:t xml:space="preserve">Le processus qui souhaite émettre établit tout d'abord une connexion avec le processus destinataire des informations qu'il va émettre. </w:t>
+      </w:r>
+    </w:p>
+    <w:p>
+      <w:pPr>
+        <w:pStyle w:val="Paragraphedeliste"/>
+        <w:numPr>
+          <w:ilvl w:val="0"/>
+          <w:numId w:val="5"/>
+        </w:numPr>
+      </w:pPr>
+      <w:r>
+        <w:t>Tous les paquets émis par le processus source suivent ce chemin virtuel et arrivent dans l'ordre où ils ont été émis</w:t>
+      </w:r>
+    </w:p>
+    <w:p>
+      <w:pPr>
+        <w:pStyle w:val="Paragraphedeliste"/>
+        <w:numPr>
+          <w:ilvl w:val="0"/>
+          <w:numId w:val="5"/>
+        </w:numPr>
+      </w:pPr>
+      <w:r>
+        <w:t xml:space="preserve">L'information émise a un aspect continu. Le processus émetteur envoie des informations à son rythme </w:t>
+      </w:r>
+    </w:p>
+    <w:p>
+      <w:pPr>
+        <w:pStyle w:val="Paragraphedeliste"/>
+        <w:numPr>
+          <w:ilvl w:val="0"/>
+          <w:numId w:val="5"/>
+        </w:numPr>
+      </w:pPr>
+      <w:r>
+        <w:t xml:space="preserve">Chaque segment envoyé par le protocole TCP est numéroté. Le protocole TCP destinataire vérifie qu'il reçoit bien les segments en séquence. Pour chaque segment correctement reçu, il envoie un accusé de réception à l'expéditeur. </w:t>
+      </w:r>
+    </w:p>
+    <w:p>
+      <w:pPr>
+        <w:pStyle w:val="Paragraphedeliste"/>
+        <w:numPr>
+          <w:ilvl w:val="0"/>
+          <w:numId w:val="5"/>
+        </w:numPr>
+      </w:pPr>
+      <w:r>
+        <w:t xml:space="preserve">Lorsque ce dernier le reçoit, il l'indique au processus émetteur. Celui-ci peut donc savoir qu'un segment est arrivé à bon port. </w:t>
+      </w:r>
+    </w:p>
+    <w:p>
+      <w:pPr>
+        <w:pStyle w:val="Paragraphedeliste"/>
+        <w:numPr>
+          <w:ilvl w:val="0"/>
+          <w:numId w:val="5"/>
+        </w:numPr>
+      </w:pPr>
+      <w:r>
+        <w:t xml:space="preserve">Si au bout d'un certain temps, le protocole TCP ayant émis un segment ne reçoit pas d'accusé de réception, il retransmet le segment en question, garantissant ainsi la qualité du service d'acheminement de l'information. </w:t>
+      </w:r>
+    </w:p>
+    <w:p>
+      <w:pPr>
+        <w:pStyle w:val="Paragraphedeliste"/>
+        <w:numPr>
+          <w:ilvl w:val="0"/>
+          <w:numId w:val="5"/>
+        </w:numPr>
+      </w:pPr>
+      <w:r>
+        <w:t xml:space="preserve">Le circuit virtuel établi entre les deux processus qui communiquent est </w:t>
+      </w:r>
+      <w:r>
+        <w:rPr>
+          <w:b/>
+          <w:bCs/>
+          <w:i/>
+          <w:iCs/>
+        </w:rPr>
+        <w:t>full-duplex</w:t>
+      </w:r>
+      <w:r>
+        <w:t xml:space="preserve"> : cela signifie que l'information peut transiter dans les deux sens. Ainsi le processus destination peut envoyer des accusés de réception alors même que le processus source continue d'envoyer des informations. Cela permet par exemple au protocole TCP source d'envoyer plusieurs segments sans attendre d'accusé de réception.</w:t>
+      </w:r>
+    </w:p>
+    <w:p/>
+    <w:p>
+      <w:r>
+        <w:lastRenderedPageBreak/>
+        <w:drawing>
+          <wp:inline distT="0" distB="0" distL="0" distR="0" wp14:anchorId="376E3E0D" wp14:editId="5DE6BB58">
+            <wp:extent cx="5760720" cy="2091690"/>
+            <wp:effectExtent l="0" t="0" r="0" b="3810"/>
+            <wp:docPr id="4" name="Image 4" descr="Une image contenant texte&#10;&#10;Description générée automatiquement"/>
+            <wp:cNvGraphicFramePr>
+              <a:graphicFrameLocks xmlns:a="http://schemas.openxmlformats.org/drawingml/2006/main" noChangeAspect="1"/>
+            </wp:cNvGraphicFramePr>
+            <a:graphic xmlns:a="http://schemas.openxmlformats.org/drawingml/2006/main">
+              <a:graphicData uri="http://schemas.openxmlformats.org/drawingml/2006/picture">
+                <pic:pic xmlns:pic="http://schemas.openxmlformats.org/drawingml/2006/picture">
+                  <pic:nvPicPr>
+                    <pic:cNvPr id="4" name="Image 4" descr="Une image contenant texte&#10;&#10;Description générée automatiquement"/>
+                    <pic:cNvPicPr/>
+                  </pic:nvPicPr>
+                  <pic:blipFill>
+                    <a:blip r:embed="rId15"/>
+                    <a:stretch>
+                      <a:fillRect/>
+                    </a:stretch>
+                  </pic:blipFill>
+                  <pic:spPr>
+                    <a:xfrm>
+                      <a:off x="0" y="0"/>
+                      <a:ext cx="5760720" cy="2091690"/>
+                    </a:xfrm>
+                    <a:prstGeom prst="rect">
+                      <a:avLst/>
+                    </a:prstGeom>
+                  </pic:spPr>
+                </pic:pic>
+              </a:graphicData>
+            </a:graphic>
+          </wp:inline>
+        </w:drawing>
+      </w:r>
+    </w:p>
+    <w:p/>
+    <w:p>
+      <w:r>
+        <w:drawing>
+          <wp:inline distT="0" distB="0" distL="0" distR="0" wp14:anchorId="5948801D" wp14:editId="3743A416">
+            <wp:extent cx="5760720" cy="1106170"/>
+            <wp:effectExtent l="0" t="0" r="0" b="0"/>
+            <wp:docPr id="5" name="Image 5"/>
+            <wp:cNvGraphicFramePr>
+              <a:graphicFrameLocks xmlns:a="http://schemas.openxmlformats.org/drawingml/2006/main" noChangeAspect="1"/>
+            </wp:cNvGraphicFramePr>
+            <a:graphic xmlns:a="http://schemas.openxmlformats.org/drawingml/2006/main">
+              <a:graphicData uri="http://schemas.openxmlformats.org/drawingml/2006/picture">
+                <pic:pic xmlns:pic="http://schemas.openxmlformats.org/drawingml/2006/picture">
+                  <pic:nvPicPr>
+                    <pic:cNvPr id="1" name=""/>
+                    <pic:cNvPicPr/>
+                  </pic:nvPicPr>
+                  <pic:blipFill>
+                    <a:blip r:embed="rId16"/>
+                    <a:stretch>
+                      <a:fillRect/>
+                    </a:stretch>
+                  </pic:blipFill>
+                  <pic:spPr>
+                    <a:xfrm>
+                      <a:off x="0" y="0"/>
+                      <a:ext cx="5760720" cy="1106170"/>
+                    </a:xfrm>
+                    <a:prstGeom prst="rect">
+                      <a:avLst/>
+                    </a:prstGeom>
+                  </pic:spPr>
+                </pic:pic>
+              </a:graphicData>
+            </a:graphic>
+          </wp:inline>
+        </w:drawing>
+      </w:r>
+    </w:p>
+    <w:p>
+      <w:r>
+        <w:t xml:space="preserve">Le programme serveur traite différemment la demande de connexion initiale d'un client de ses demandes ultérieures visant à obtenir un service. Le programme n'assure pas le service lui-même. S'il le faisait, pendant la durée du service il ne serait plus à l'écoute des demandes de connexion et des clients ne seraient alors pas servis. </w:t>
+      </w:r>
+    </w:p>
+    <w:p>
+      <w:r>
+        <w:t xml:space="preserve">Il procède donc autrement : dès qu'une demande de connexion est reçue sur le port d'écoute puis acceptée, le serveur crée une tâche chargée de rendre le service demandé par le client. Ce service est rendu sur un autre port de la machine serveur appelé </w:t>
+      </w:r>
+      <w:r>
+        <w:rPr>
+          <w:b/>
+          <w:bCs/>
+          <w:i/>
+          <w:iCs/>
+        </w:rPr>
+        <w:t>port de service</w:t>
+      </w:r>
+      <w:r>
+        <w:t>. On peut ainsi servir plusieurs clients en même temps</w:t>
+      </w:r>
+    </w:p>
+    <w:p>
+      <w:r>
+        <w:drawing>
+          <wp:inline distT="0" distB="0" distL="0" distR="0" wp14:anchorId="3550381F" wp14:editId="6185D261">
+            <wp:extent cx="3520745" cy="1158340"/>
+            <wp:effectExtent l="0" t="0" r="3810" b="3810"/>
+            <wp:docPr id="6" name="Image 6" descr="Une image contenant texte&#10;&#10;Description générée automatiquement"/>
+            <wp:cNvGraphicFramePr>
+              <a:graphicFrameLocks xmlns:a="http://schemas.openxmlformats.org/drawingml/2006/main" noChangeAspect="1"/>
+            </wp:cNvGraphicFramePr>
+            <a:graphic xmlns:a="http://schemas.openxmlformats.org/drawingml/2006/main">
+              <a:graphicData uri="http://schemas.openxmlformats.org/drawingml/2006/picture">
+                <pic:pic xmlns:pic="http://schemas.openxmlformats.org/drawingml/2006/picture">
+                  <pic:nvPicPr>
+                    <pic:cNvPr id="6" name="Image 6" descr="Une image contenant texte&#10;&#10;Description générée automatiquement"/>
+                    <pic:cNvPicPr/>
+                  </pic:nvPicPr>
+                  <pic:blipFill>
+                    <a:blip r:embed="rId17"/>
+                    <a:stretch>
+                      <a:fillRect/>
+                    </a:stretch>
+                  </pic:blipFill>
+                  <pic:spPr>
+                    <a:xfrm>
+                      <a:off x="0" y="0"/>
+                      <a:ext cx="3520745" cy="1158340"/>
+                    </a:xfrm>
+                    <a:prstGeom prst="rect">
+                      <a:avLst/>
+                    </a:prstGeom>
+                  </pic:spPr>
+                </pic:pic>
+              </a:graphicData>
+            </a:graphic>
+          </wp:inline>
+        </w:drawing>
+      </w:r>
     </w:p>
     <w:p>
       <w:pPr>
@@ -4392,6 +4862,116 @@
 <file path=word/numbering.xml><?xml version="1.0" encoding="utf-8"?>
 <w:numbering xmlns:wpc="http://schemas.microsoft.com/office/word/2010/wordprocessingCanvas" xmlns:cx="http://schemas.microsoft.com/office/drawing/2014/chartex" xmlns:cx1="http://schemas.microsoft.com/office/drawing/2015/9/8/chartex" xmlns:cx2="http://schemas.microsoft.com/office/drawing/2015/10/21/chartex" xmlns:cx3="http://schemas.microsoft.com/office/drawing/2016/5/9/chartex" xmlns:cx4="http://schemas.microsoft.com/office/drawing/2016/5/10/chartex" xmlns:cx5="http://schemas.microsoft.com/office/drawing/2016/5/11/chartex" xmlns:cx6="http://schemas.microsoft.com/office/drawing/2016/5/12/chartex" xmlns:cx7="http://schemas.microsoft.com/office/drawing/2016/5/13/chartex" xmlns:cx8="http://schemas.microsoft.com/office/drawing/2016/5/14/chartex" xmlns:mc="http://schemas.openxmlformats.org/markup-compatibility/2006" xmlns:aink="http://schemas.microsoft.com/office/drawing/2016/ink" xmlns:am3d="http://schemas.microsoft.com/office/drawing/2017/model3d" xmlns:o="urn:schemas-microsoft-com:office:office" xmlns:r="http://schemas.openxmlformats.org/officeDocument/2006/relationships" xmlns:m="http://schemas.openxmlformats.org/officeDocument/2006/math" xmlns:v="urn:schemas-microsoft-com:vml" xmlns:wp14="http://schemas.microsoft.com/office/word/2010/wordprocessingDrawing" xmlns:wp="http://schemas.openxmlformats.org/drawingml/2006/wordprocessingDrawing" xmlns:w10="urn:schemas-microsoft-com:office:word" xmlns:w="http://schemas.openxmlformats.org/wordprocessingml/2006/main" xmlns:w14="http://schemas.microsoft.com/office/word/2010/wordml" xmlns:w15="http://schemas.microsoft.com/office/word/2012/wordml" xmlns:w16cex="http://schemas.microsoft.com/office/word/2018/wordml/cex" xmlns:w16cid="http://schemas.microsoft.com/office/word/2016/wordml/cid" xmlns:w16="http://schemas.microsoft.com/office/word/2018/wordml" xmlns:w16sdtdh="http://schemas.microsoft.com/office/word/2020/wordml/sdtdatahash" xmlns:w16se="http://schemas.microsoft.com/office/word/2015/wordml/symex" xmlns:wpg="http://schemas.microsoft.com/office/word/2010/wordprocessingGroup" xmlns:wpi="http://schemas.microsoft.com/office/word/2010/wordprocessingInk" xmlns:wne="http://schemas.microsoft.com/office/word/2006/wordml" xmlns:wps="http://schemas.microsoft.com/office/word/2010/wordprocessingShape" mc:Ignorable="w14 w15 w16se w16cid w16 w16cex w16sdtdh wp14">
   <w:abstractNum w:abstractNumId="0" w15:restartNumberingAfterBreak="0">
+    <w:nsid w:val="00C415DE"/>
+    <w:multiLevelType w:val="hybridMultilevel"/>
+    <w:tmpl w:val="BE7EA210"/>
+    <w:lvl w:ilvl="0" w:tplc="040C0001">
+      <w:start w:val="1"/>
+      <w:numFmt w:val="bullet"/>
+      <w:lvlText w:val=""/>
+      <w:lvlJc w:val="left"/>
+      <w:rPr>
+        <w:rFonts w:ascii="Symbol" w:hAnsi="Symbol" w:hint="default"/>
+      </w:rPr>
+    </w:lvl>
+    <w:lvl w:ilvl="1" w:tplc="040C0003" w:tentative="1">
+      <w:start w:val="1"/>
+      <w:numFmt w:val="bullet"/>
+      <w:lvlText w:val="o"/>
+      <w:lvlJc w:val="left"/>
+      <w:pPr>
+        <w:ind w:left="1440" w:hanging="360"/>
+      </w:pPr>
+      <w:rPr>
+        <w:rFonts w:ascii="Courier New" w:hAnsi="Courier New" w:cs="Courier New" w:hint="default"/>
+      </w:rPr>
+    </w:lvl>
+    <w:lvl w:ilvl="2" w:tplc="040C0005" w:tentative="1">
+      <w:start w:val="1"/>
+      <w:numFmt w:val="bullet"/>
+      <w:lvlText w:val=""/>
+      <w:lvlJc w:val="left"/>
+      <w:pPr>
+        <w:ind w:left="2160" w:hanging="360"/>
+      </w:pPr>
+      <w:rPr>
+        <w:rFonts w:ascii="Wingdings" w:hAnsi="Wingdings" w:hint="default"/>
+      </w:rPr>
+    </w:lvl>
+    <w:lvl w:ilvl="3" w:tplc="040C0001" w:tentative="1">
+      <w:start w:val="1"/>
+      <w:numFmt w:val="bullet"/>
+      <w:lvlText w:val=""/>
+      <w:lvlJc w:val="left"/>
+      <w:pPr>
+        <w:ind w:left="2880" w:hanging="360"/>
+      </w:pPr>
+      <w:rPr>
+        <w:rFonts w:ascii="Symbol" w:hAnsi="Symbol" w:hint="default"/>
+      </w:rPr>
+    </w:lvl>
+    <w:lvl w:ilvl="4" w:tplc="040C0003" w:tentative="1">
+      <w:start w:val="1"/>
+      <w:numFmt w:val="bullet"/>
+      <w:lvlText w:val="o"/>
+      <w:lvlJc w:val="left"/>
+      <w:pPr>
+        <w:ind w:left="3600" w:hanging="360"/>
+      </w:pPr>
+      <w:rPr>
+        <w:rFonts w:ascii="Courier New" w:hAnsi="Courier New" w:cs="Courier New" w:hint="default"/>
+      </w:rPr>
+    </w:lvl>
+    <w:lvl w:ilvl="5" w:tplc="040C0005" w:tentative="1">
+      <w:start w:val="1"/>
+      <w:numFmt w:val="bullet"/>
+      <w:lvlText w:val=""/>
+      <w:lvlJc w:val="left"/>
+      <w:pPr>
+        <w:ind w:left="4320" w:hanging="360"/>
+      </w:pPr>
+      <w:rPr>
+        <w:rFonts w:ascii="Wingdings" w:hAnsi="Wingdings" w:hint="default"/>
+      </w:rPr>
+    </w:lvl>
+    <w:lvl w:ilvl="6" w:tplc="040C0001" w:tentative="1">
+      <w:start w:val="1"/>
+      <w:numFmt w:val="bullet"/>
+      <w:lvlText w:val=""/>
+      <w:lvlJc w:val="left"/>
+      <w:pPr>
+        <w:ind w:left="5040" w:hanging="360"/>
+      </w:pPr>
+      <w:rPr>
+        <w:rFonts w:ascii="Symbol" w:hAnsi="Symbol" w:hint="default"/>
+      </w:rPr>
+    </w:lvl>
+    <w:lvl w:ilvl="7" w:tplc="040C0003" w:tentative="1">
+      <w:start w:val="1"/>
+      <w:numFmt w:val="bullet"/>
+      <w:lvlText w:val="o"/>
+      <w:lvlJc w:val="left"/>
+      <w:pPr>
+        <w:ind w:left="5760" w:hanging="360"/>
+      </w:pPr>
+      <w:rPr>
+        <w:rFonts w:ascii="Courier New" w:hAnsi="Courier New" w:cs="Courier New" w:hint="default"/>
+      </w:rPr>
+    </w:lvl>
+    <w:lvl w:ilvl="8" w:tplc="040C0005" w:tentative="1">
+      <w:start w:val="1"/>
+      <w:numFmt w:val="bullet"/>
+      <w:lvlText w:val=""/>
+      <w:lvlJc w:val="left"/>
+      <w:pPr>
+        <w:ind w:left="6480" w:hanging="360"/>
+      </w:pPr>
+      <w:rPr>
+        <w:rFonts w:ascii="Wingdings" w:hAnsi="Wingdings" w:hint="default"/>
+      </w:rPr>
+    </w:lvl>
+  </w:abstractNum>
+  <w:abstractNum w:abstractNumId="1" w15:restartNumberingAfterBreak="0">
     <w:nsid w:val="63964EBE"/>
     <w:multiLevelType w:val="hybridMultilevel"/>
     <w:tmpl w:val="C60C31FC"/>
@@ -4501,7 +5081,7 @@
       </w:rPr>
     </w:lvl>
   </w:abstractNum>
-  <w:abstractNum w:abstractNumId="1" w15:restartNumberingAfterBreak="0">
+  <w:abstractNum w:abstractNumId="2" w15:restartNumberingAfterBreak="0">
     <w:nsid w:val="723B08C5"/>
     <w:multiLevelType w:val="hybridMultilevel"/>
     <w:tmpl w:val="FC96BB6A"/>
@@ -4614,17 +5194,17 @@
       </w:rPr>
     </w:lvl>
   </w:abstractNum>
-  <w:abstractNum w:abstractNumId="2" w15:restartNumberingAfterBreak="0">
-    <w:nsid w:val="7F4B27FF"/>
+  <w:abstractNum w:abstractNumId="3" w15:restartNumberingAfterBreak="0">
+    <w:nsid w:val="7E142342"/>
     <w:multiLevelType w:val="hybridMultilevel"/>
-    <w:tmpl w:val="5872A612"/>
+    <w:tmpl w:val="BA90E000"/>
     <w:lvl w:ilvl="0" w:tplc="040C0001">
       <w:start w:val="1"/>
       <w:numFmt w:val="bullet"/>
       <w:lvlText w:val=""/>
       <w:lvlJc w:val="left"/>
       <w:pPr>
-        <w:ind w:left="720" w:hanging="360"/>
+        <w:ind w:left="1429" w:hanging="360"/>
       </w:pPr>
       <w:rPr>
         <w:rFonts w:ascii="Symbol" w:hAnsi="Symbol" w:hint="default"/>
@@ -4636,7 +5216,7 @@
       <w:lvlText w:val="o"/>
       <w:lvlJc w:val="left"/>
       <w:pPr>
-        <w:ind w:left="1440" w:hanging="360"/>
+        <w:ind w:left="2149" w:hanging="360"/>
       </w:pPr>
       <w:rPr>
         <w:rFonts w:ascii="Courier New" w:hAnsi="Courier New" w:cs="Courier New" w:hint="default"/>
@@ -4648,7 +5228,7 @@
       <w:lvlText w:val=""/>
       <w:lvlJc w:val="left"/>
       <w:pPr>
-        <w:ind w:left="2160" w:hanging="360"/>
+        <w:ind w:left="2869" w:hanging="360"/>
       </w:pPr>
       <w:rPr>
         <w:rFonts w:ascii="Wingdings" w:hAnsi="Wingdings" w:hint="default"/>
@@ -4660,7 +5240,7 @@
       <w:lvlText w:val=""/>
       <w:lvlJc w:val="left"/>
       <w:pPr>
-        <w:ind w:left="2880" w:hanging="360"/>
+        <w:ind w:left="3589" w:hanging="360"/>
       </w:pPr>
       <w:rPr>
         <w:rFonts w:ascii="Symbol" w:hAnsi="Symbol" w:hint="default"/>
@@ -4672,7 +5252,7 @@
       <w:lvlText w:val="o"/>
       <w:lvlJc w:val="left"/>
       <w:pPr>
-        <w:ind w:left="3600" w:hanging="360"/>
+        <w:ind w:left="4309" w:hanging="360"/>
       </w:pPr>
       <w:rPr>
         <w:rFonts w:ascii="Courier New" w:hAnsi="Courier New" w:cs="Courier New" w:hint="default"/>
@@ -4684,7 +5264,7 @@
       <w:lvlText w:val=""/>
       <w:lvlJc w:val="left"/>
       <w:pPr>
-        <w:ind w:left="4320" w:hanging="360"/>
+        <w:ind w:left="5029" w:hanging="360"/>
       </w:pPr>
       <w:rPr>
         <w:rFonts w:ascii="Wingdings" w:hAnsi="Wingdings" w:hint="default"/>
@@ -4696,7 +5276,7 @@
       <w:lvlText w:val=""/>
       <w:lvlJc w:val="left"/>
       <w:pPr>
-        <w:ind w:left="5040" w:hanging="360"/>
+        <w:ind w:left="5749" w:hanging="360"/>
       </w:pPr>
       <w:rPr>
         <w:rFonts w:ascii="Symbol" w:hAnsi="Symbol" w:hint="default"/>
@@ -4708,7 +5288,7 @@
       <w:lvlText w:val="o"/>
       <w:lvlJc w:val="left"/>
       <w:pPr>
-        <w:ind w:left="5760" w:hanging="360"/>
+        <w:ind w:left="6469" w:hanging="360"/>
       </w:pPr>
       <w:rPr>
         <w:rFonts w:ascii="Courier New" w:hAnsi="Courier New" w:cs="Courier New" w:hint="default"/>
@@ -4720,6 +5300,119 @@
       <w:lvlText w:val=""/>
       <w:lvlJc w:val="left"/>
       <w:pPr>
+        <w:ind w:left="7189" w:hanging="360"/>
+      </w:pPr>
+      <w:rPr>
+        <w:rFonts w:ascii="Wingdings" w:hAnsi="Wingdings" w:hint="default"/>
+      </w:rPr>
+    </w:lvl>
+  </w:abstractNum>
+  <w:abstractNum w:abstractNumId="4" w15:restartNumberingAfterBreak="0">
+    <w:nsid w:val="7F4B27FF"/>
+    <w:multiLevelType w:val="hybridMultilevel"/>
+    <w:tmpl w:val="5872A612"/>
+    <w:lvl w:ilvl="0" w:tplc="040C0001">
+      <w:start w:val="1"/>
+      <w:numFmt w:val="bullet"/>
+      <w:lvlText w:val=""/>
+      <w:lvlJc w:val="left"/>
+      <w:pPr>
+        <w:ind w:left="720" w:hanging="360"/>
+      </w:pPr>
+      <w:rPr>
+        <w:rFonts w:ascii="Symbol" w:hAnsi="Symbol" w:hint="default"/>
+      </w:rPr>
+    </w:lvl>
+    <w:lvl w:ilvl="1" w:tplc="040C0003" w:tentative="1">
+      <w:start w:val="1"/>
+      <w:numFmt w:val="bullet"/>
+      <w:lvlText w:val="o"/>
+      <w:lvlJc w:val="left"/>
+      <w:pPr>
+        <w:ind w:left="1440" w:hanging="360"/>
+      </w:pPr>
+      <w:rPr>
+        <w:rFonts w:ascii="Courier New" w:hAnsi="Courier New" w:cs="Courier New" w:hint="default"/>
+      </w:rPr>
+    </w:lvl>
+    <w:lvl w:ilvl="2" w:tplc="040C0005" w:tentative="1">
+      <w:start w:val="1"/>
+      <w:numFmt w:val="bullet"/>
+      <w:lvlText w:val=""/>
+      <w:lvlJc w:val="left"/>
+      <w:pPr>
+        <w:ind w:left="2160" w:hanging="360"/>
+      </w:pPr>
+      <w:rPr>
+        <w:rFonts w:ascii="Wingdings" w:hAnsi="Wingdings" w:hint="default"/>
+      </w:rPr>
+    </w:lvl>
+    <w:lvl w:ilvl="3" w:tplc="040C0001" w:tentative="1">
+      <w:start w:val="1"/>
+      <w:numFmt w:val="bullet"/>
+      <w:lvlText w:val=""/>
+      <w:lvlJc w:val="left"/>
+      <w:pPr>
+        <w:ind w:left="2880" w:hanging="360"/>
+      </w:pPr>
+      <w:rPr>
+        <w:rFonts w:ascii="Symbol" w:hAnsi="Symbol" w:hint="default"/>
+      </w:rPr>
+    </w:lvl>
+    <w:lvl w:ilvl="4" w:tplc="040C0003" w:tentative="1">
+      <w:start w:val="1"/>
+      <w:numFmt w:val="bullet"/>
+      <w:lvlText w:val="o"/>
+      <w:lvlJc w:val="left"/>
+      <w:pPr>
+        <w:ind w:left="3600" w:hanging="360"/>
+      </w:pPr>
+      <w:rPr>
+        <w:rFonts w:ascii="Courier New" w:hAnsi="Courier New" w:cs="Courier New" w:hint="default"/>
+      </w:rPr>
+    </w:lvl>
+    <w:lvl w:ilvl="5" w:tplc="040C0005" w:tentative="1">
+      <w:start w:val="1"/>
+      <w:numFmt w:val="bullet"/>
+      <w:lvlText w:val=""/>
+      <w:lvlJc w:val="left"/>
+      <w:pPr>
+        <w:ind w:left="4320" w:hanging="360"/>
+      </w:pPr>
+      <w:rPr>
+        <w:rFonts w:ascii="Wingdings" w:hAnsi="Wingdings" w:hint="default"/>
+      </w:rPr>
+    </w:lvl>
+    <w:lvl w:ilvl="6" w:tplc="040C0001" w:tentative="1">
+      <w:start w:val="1"/>
+      <w:numFmt w:val="bullet"/>
+      <w:lvlText w:val=""/>
+      <w:lvlJc w:val="left"/>
+      <w:pPr>
+        <w:ind w:left="5040" w:hanging="360"/>
+      </w:pPr>
+      <w:rPr>
+        <w:rFonts w:ascii="Symbol" w:hAnsi="Symbol" w:hint="default"/>
+      </w:rPr>
+    </w:lvl>
+    <w:lvl w:ilvl="7" w:tplc="040C0003" w:tentative="1">
+      <w:start w:val="1"/>
+      <w:numFmt w:val="bullet"/>
+      <w:lvlText w:val="o"/>
+      <w:lvlJc w:val="left"/>
+      <w:pPr>
+        <w:ind w:left="5760" w:hanging="360"/>
+      </w:pPr>
+      <w:rPr>
+        <w:rFonts w:ascii="Courier New" w:hAnsi="Courier New" w:cs="Courier New" w:hint="default"/>
+      </w:rPr>
+    </w:lvl>
+    <w:lvl w:ilvl="8" w:tplc="040C0005" w:tentative="1">
+      <w:start w:val="1"/>
+      <w:numFmt w:val="bullet"/>
+      <w:lvlText w:val=""/>
+      <w:lvlJc w:val="left"/>
+      <w:pPr>
         <w:ind w:left="6480" w:hanging="360"/>
       </w:pPr>
       <w:rPr>
@@ -4728,12 +5421,18 @@
     </w:lvl>
   </w:abstractNum>
   <w:num w:numId="1">
+    <w:abstractNumId w:val="4"/>
+  </w:num>
+  <w:num w:numId="2">
     <w:abstractNumId w:val="2"/>
   </w:num>
-  <w:num w:numId="2">
+  <w:num w:numId="3">
     <w:abstractNumId w:val="1"/>
   </w:num>
-  <w:num w:numId="3">
+  <w:num w:numId="4">
+    <w:abstractNumId w:val="3"/>
+  </w:num>
+  <w:num w:numId="5">
     <w:abstractNumId w:val="0"/>
   </w:num>
 </w:numbering>
@@ -5358,6 +6057,11 @@
       <w:lang w:eastAsia="fr-FR"/>
     </w:rPr>
   </w:style>
+  <w:style w:type="character" w:customStyle="1" w:styleId="break-text">
+    <w:name w:val="break-text"/>
+    <w:basedOn w:val="Policepardfaut"/>
+    <w:rsid w:val="00E23BEA"/>
+  </w:style>
 </w:styles>
 </file>
 

</xml_diff>

<commit_message>
9.5  Les classes .NET de la programmation internet
</commit_message>
<xml_diff>
--- a/Notes dot.NET.docx
+++ b/Notes dot.NET.docx
@@ -5166,6 +5166,195 @@
     <w:p>
       <w:pPr>
         <w:spacing w:line="360" w:lineRule="auto"/>
+        <w:rPr>
+          <w:i/>
+          <w:iCs/>
+          <w:u w:val="single"/>
+        </w:rPr>
+      </w:pPr>
+      <w:r>
+        <w:rPr>
+          <w:i/>
+          <w:iCs/>
+          <w:u w:val="single"/>
+        </w:rPr>
+        <w:t>Socket</w:t>
+      </w:r>
+      <w:r>
+        <w:rPr>
+          <w:i/>
+          <w:iCs/>
+          <w:u w:val="single"/>
+        </w:rPr>
+        <w:t> :</w:t>
+      </w:r>
+    </w:p>
+    <w:p>
+      <w:pPr>
+        <w:spacing w:line="360" w:lineRule="auto"/>
+      </w:pPr>
+      <w:r>
+        <w:t>Classe</w:t>
+      </w:r>
+      <w:r>
+        <w:t xml:space="preserve"> qui opère le plus près du réseau. Elle permet de gérer finement la connexion réseau. Le terme </w:t>
+      </w:r>
+      <w:r>
+        <w:rPr>
+          <w:i/>
+          <w:iCs/>
+        </w:rPr>
+        <w:t>socket</w:t>
+      </w:r>
+      <w:r>
+        <w:t xml:space="preserve"> désigne une prise de courant. Le terme a été étendu pour désigner une prise de réseau logicielle</w:t>
+      </w:r>
+    </w:p>
+    <w:p>
+      <w:pPr>
+        <w:spacing w:line="360" w:lineRule="auto"/>
+      </w:pPr>
+    </w:p>
+    <w:p>
+      <w:pPr>
+        <w:spacing w:line="360" w:lineRule="auto"/>
+        <w:rPr>
+          <w:i/>
+          <w:iCs/>
+          <w:u w:val="single"/>
+        </w:rPr>
+      </w:pPr>
+      <w:r>
+        <w:rPr>
+          <w:i/>
+          <w:iCs/>
+          <w:u w:val="single"/>
+        </w:rPr>
+        <w:t>NetworkStream</w:t>
+      </w:r>
+      <w:r>
+        <w:rPr>
+          <w:i/>
+          <w:iCs/>
+          <w:u w:val="single"/>
+        </w:rPr>
+        <w:t> :</w:t>
+      </w:r>
+    </w:p>
+    <w:p>
+      <w:pPr>
+        <w:spacing w:line="360" w:lineRule="auto"/>
+        <w:rPr>
+          <w:i/>
+          <w:iCs/>
+        </w:rPr>
+      </w:pPr>
+      <w:r>
+        <w:t xml:space="preserve">Classe qui </w:t>
+      </w:r>
+      <w:r>
+        <w:t xml:space="preserve">représente le flux réseau entre le client et le serveur. Elle est dérivée de la classe </w:t>
+      </w:r>
+      <w:r>
+        <w:rPr>
+          <w:i/>
+          <w:iCs/>
+        </w:rPr>
+        <w:t>Stream</w:t>
+      </w:r>
+    </w:p>
+    <w:p>
+      <w:pPr>
+        <w:spacing w:line="360" w:lineRule="auto"/>
+        <w:rPr>
+          <w:i/>
+          <w:iCs/>
+        </w:rPr>
+      </w:pPr>
+    </w:p>
+    <w:p>
+      <w:pPr>
+        <w:spacing w:line="360" w:lineRule="auto"/>
+        <w:rPr>
+          <w:i/>
+          <w:iCs/>
+          <w:u w:val="single"/>
+        </w:rPr>
+      </w:pPr>
+      <w:proofErr w:type="spellStart"/>
+      <w:r>
+        <w:rPr>
+          <w:i/>
+          <w:iCs/>
+          <w:u w:val="single"/>
+        </w:rPr>
+        <w:t>StreamReader</w:t>
+      </w:r>
+      <w:proofErr w:type="spellEnd"/>
+      <w:r>
+        <w:rPr>
+          <w:i/>
+          <w:iCs/>
+          <w:u w:val="single"/>
+        </w:rPr>
+        <w:t> :</w:t>
+      </w:r>
+    </w:p>
+    <w:p>
+      <w:pPr>
+        <w:spacing w:line="360" w:lineRule="auto"/>
+      </w:pPr>
+      <w:r>
+        <w:t>Lire des lignes dans le flux réseau</w:t>
+      </w:r>
+    </w:p>
+    <w:p>
+      <w:pPr>
+        <w:spacing w:line="360" w:lineRule="auto"/>
+      </w:pPr>
+    </w:p>
+    <w:p>
+      <w:pPr>
+        <w:spacing w:line="360" w:lineRule="auto"/>
+        <w:rPr>
+          <w:i/>
+          <w:iCs/>
+          <w:u w:val="single"/>
+        </w:rPr>
+      </w:pPr>
+      <w:proofErr w:type="spellStart"/>
+      <w:r>
+        <w:rPr>
+          <w:i/>
+          <w:iCs/>
+          <w:u w:val="single"/>
+        </w:rPr>
+        <w:t>StreamWriter</w:t>
+      </w:r>
+      <w:proofErr w:type="spellEnd"/>
+      <w:r>
+        <w:rPr>
+          <w:i/>
+          <w:iCs/>
+          <w:u w:val="single"/>
+        </w:rPr>
+        <w:t> :</w:t>
+      </w:r>
+    </w:p>
+    <w:p>
+      <w:pPr>
+        <w:spacing w:line="360" w:lineRule="auto"/>
+      </w:pPr>
+      <w:r>
+        <w:t>É</w:t>
+      </w:r>
+      <w:r>
+        <w:t>crire ces lignes dans le flux réseau</w:t>
+      </w:r>
+    </w:p>
+    <w:p>
+      <w:pPr>
+        <w:spacing w:line="360" w:lineRule="auto"/>
         <w:jc w:val="left"/>
         <w:rPr>
           <w:rFonts w:asciiTheme="majorHAnsi" w:eastAsiaTheme="majorEastAsia" w:hAnsiTheme="majorHAnsi" w:cstheme="majorBidi"/>
@@ -5189,6 +5378,187 @@
         <w:t>B/Notes</w:t>
       </w:r>
       <w:bookmarkEnd w:id="14"/>
+    </w:p>
+    <w:p/>
+    <w:p>
+      <w:pPr>
+        <w:rPr>
+          <w:i/>
+          <w:iCs/>
+          <w:u w:val="single"/>
+        </w:rPr>
+      </w:pPr>
+      <w:proofErr w:type="spellStart"/>
+      <w:r>
+        <w:rPr>
+          <w:i/>
+          <w:iCs/>
+          <w:u w:val="single"/>
+        </w:rPr>
+        <w:t>Tcp</w:t>
+      </w:r>
+      <w:proofErr w:type="spellEnd"/>
+      <w:r>
+        <w:rPr>
+          <w:i/>
+          <w:iCs/>
+          <w:u w:val="single"/>
+        </w:rPr>
+        <w:t xml:space="preserve"> Client</w:t>
+      </w:r>
+    </w:p>
+    <w:p>
+      <w:r>
+        <w:drawing>
+          <wp:inline distT="0" distB="0" distL="0" distR="0" wp14:anchorId="572FEFE8" wp14:editId="6513752A">
+            <wp:extent cx="5677392" cy="1691787"/>
+            <wp:effectExtent l="0" t="0" r="0" b="3810"/>
+            <wp:docPr id="12" name="Image 12" descr="Une image contenant texte&#10;&#10;Description générée automatiquement"/>
+            <wp:cNvGraphicFramePr>
+              <a:graphicFrameLocks xmlns:a="http://schemas.openxmlformats.org/drawingml/2006/main" noChangeAspect="1"/>
+            </wp:cNvGraphicFramePr>
+            <a:graphic xmlns:a="http://schemas.openxmlformats.org/drawingml/2006/main">
+              <a:graphicData uri="http://schemas.openxmlformats.org/drawingml/2006/picture">
+                <pic:pic xmlns:pic="http://schemas.openxmlformats.org/drawingml/2006/picture">
+                  <pic:nvPicPr>
+                    <pic:cNvPr id="12" name="Image 12" descr="Une image contenant texte&#10;&#10;Description générée automatiquement"/>
+                    <pic:cNvPicPr/>
+                  </pic:nvPicPr>
+                  <pic:blipFill>
+                    <a:blip r:embed="rId28"/>
+                    <a:stretch>
+                      <a:fillRect/>
+                    </a:stretch>
+                  </pic:blipFill>
+                  <pic:spPr>
+                    <a:xfrm>
+                      <a:off x="0" y="0"/>
+                      <a:ext cx="5677392" cy="1691787"/>
+                    </a:xfrm>
+                    <a:prstGeom prst="rect">
+                      <a:avLst/>
+                    </a:prstGeom>
+                  </pic:spPr>
+                </pic:pic>
+              </a:graphicData>
+            </a:graphic>
+          </wp:inline>
+        </w:drawing>
+      </w:r>
+    </w:p>
+    <w:p/>
+    <w:p>
+      <w:pPr>
+        <w:rPr>
+          <w:i/>
+          <w:iCs/>
+          <w:u w:val="single"/>
+        </w:rPr>
+      </w:pPr>
+      <w:proofErr w:type="spellStart"/>
+      <w:r>
+        <w:rPr>
+          <w:i/>
+          <w:iCs/>
+          <w:u w:val="single"/>
+        </w:rPr>
+        <w:t>Tcp</w:t>
+      </w:r>
+      <w:proofErr w:type="spellEnd"/>
+      <w:r>
+        <w:rPr>
+          <w:i/>
+          <w:iCs/>
+          <w:u w:val="single"/>
+        </w:rPr>
+        <w:t xml:space="preserve"> </w:t>
+      </w:r>
+      <w:proofErr w:type="spellStart"/>
+      <w:r>
+        <w:rPr>
+          <w:i/>
+          <w:iCs/>
+          <w:u w:val="single"/>
+        </w:rPr>
+        <w:t>Listener</w:t>
+      </w:r>
+      <w:proofErr w:type="spellEnd"/>
+    </w:p>
+    <w:p>
+      <w:r>
+        <w:drawing>
+          <wp:inline distT="0" distB="0" distL="0" distR="0" wp14:anchorId="2254E758" wp14:editId="2E3BE274">
+            <wp:extent cx="5685013" cy="289585"/>
+            <wp:effectExtent l="0" t="0" r="0" b="0"/>
+            <wp:docPr id="13" name="Image 13"/>
+            <wp:cNvGraphicFramePr>
+              <a:graphicFrameLocks xmlns:a="http://schemas.openxmlformats.org/drawingml/2006/main" noChangeAspect="1"/>
+            </wp:cNvGraphicFramePr>
+            <a:graphic xmlns:a="http://schemas.openxmlformats.org/drawingml/2006/main">
+              <a:graphicData uri="http://schemas.openxmlformats.org/drawingml/2006/picture">
+                <pic:pic xmlns:pic="http://schemas.openxmlformats.org/drawingml/2006/picture">
+                  <pic:nvPicPr>
+                    <pic:cNvPr id="1" name=""/>
+                    <pic:cNvPicPr/>
+                  </pic:nvPicPr>
+                  <pic:blipFill>
+                    <a:blip r:embed="rId29"/>
+                    <a:stretch>
+                      <a:fillRect/>
+                    </a:stretch>
+                  </pic:blipFill>
+                  <pic:spPr>
+                    <a:xfrm>
+                      <a:off x="0" y="0"/>
+                      <a:ext cx="5685013" cy="289585"/>
+                    </a:xfrm>
+                    <a:prstGeom prst="rect">
+                      <a:avLst/>
+                    </a:prstGeom>
+                  </pic:spPr>
+                </pic:pic>
+              </a:graphicData>
+            </a:graphic>
+          </wp:inline>
+        </w:drawing>
+      </w:r>
+      <w:r>
+        <w:drawing>
+          <wp:inline distT="0" distB="0" distL="0" distR="0" wp14:anchorId="745D7623" wp14:editId="2C037FDF">
+            <wp:extent cx="5684520" cy="1840701"/>
+            <wp:effectExtent l="0" t="0" r="0" b="7620"/>
+            <wp:docPr id="14" name="Image 14" descr="Une image contenant texte&#10;&#10;Description générée automatiquement"/>
+            <wp:cNvGraphicFramePr>
+              <a:graphicFrameLocks xmlns:a="http://schemas.openxmlformats.org/drawingml/2006/main" noChangeAspect="1"/>
+            </wp:cNvGraphicFramePr>
+            <a:graphic xmlns:a="http://schemas.openxmlformats.org/drawingml/2006/main">
+              <a:graphicData uri="http://schemas.openxmlformats.org/drawingml/2006/picture">
+                <pic:pic xmlns:pic="http://schemas.openxmlformats.org/drawingml/2006/picture">
+                  <pic:nvPicPr>
+                    <pic:cNvPr id="14" name="Image 14" descr="Une image contenant texte&#10;&#10;Description générée automatiquement"/>
+                    <pic:cNvPicPr/>
+                  </pic:nvPicPr>
+                  <pic:blipFill>
+                    <a:blip r:embed="rId30"/>
+                    <a:stretch>
+                      <a:fillRect/>
+                    </a:stretch>
+                  </pic:blipFill>
+                  <pic:spPr>
+                    <a:xfrm>
+                      <a:off x="0" y="0"/>
+                      <a:ext cx="5712241" cy="1849677"/>
+                    </a:xfrm>
+                    <a:prstGeom prst="rect">
+                      <a:avLst/>
+                    </a:prstGeom>
+                  </pic:spPr>
+                </pic:pic>
+              </a:graphicData>
+            </a:graphic>
+          </wp:inline>
+        </w:drawing>
+      </w:r>
     </w:p>
     <w:p>
       <w:pPr>

</xml_diff>

<commit_message>
9.7 Les classes .NET spécialisées dans un protocole particulier de l'internet
</commit_message>
<xml_diff>
--- a/Notes dot.NET.docx
+++ b/Notes dot.NET.docx
@@ -96,7 +96,7 @@
           <w:r>
             <w:fldChar w:fldCharType="separate"/>
           </w:r>
-          <w:hyperlink w:anchor="_Toc93670532" w:history="1">
+          <w:hyperlink w:anchor="_Toc95487754" w:history="1">
             <w:r>
               <w:rPr>
                 <w:rStyle w:val="Lienhypertexte"/>
@@ -123,7 +123,7 @@
                 <w:noProof/>
                 <w:webHidden/>
               </w:rPr>
-              <w:instrText xml:space="preserve"> PAGEREF _Toc93670532 \h </w:instrText>
+              <w:instrText xml:space="preserve"> PAGEREF _Toc95487754 \h </w:instrText>
             </w:r>
             <w:r>
               <w:rPr>
@@ -166,7 +166,7 @@
               <w:lang w:eastAsia="fr-FR"/>
             </w:rPr>
           </w:pPr>
-          <w:hyperlink w:anchor="_Toc93670533" w:history="1">
+          <w:hyperlink w:anchor="_Toc95487755" w:history="1">
             <w:r>
               <w:rPr>
                 <w:rStyle w:val="Lienhypertexte"/>
@@ -193,7 +193,7 @@
                 <w:noProof/>
                 <w:webHidden/>
               </w:rPr>
-              <w:instrText xml:space="preserve"> PAGEREF _Toc93670533 \h </w:instrText>
+              <w:instrText xml:space="preserve"> PAGEREF _Toc95487755 \h </w:instrText>
             </w:r>
             <w:r>
               <w:rPr>
@@ -236,7 +236,7 @@
               <w:lang w:eastAsia="fr-FR"/>
             </w:rPr>
           </w:pPr>
-          <w:hyperlink w:anchor="_Toc93670534" w:history="1">
+          <w:hyperlink w:anchor="_Toc95487756" w:history="1">
             <w:r>
               <w:rPr>
                 <w:rStyle w:val="Lienhypertexte"/>
@@ -263,7 +263,7 @@
                 <w:noProof/>
                 <w:webHidden/>
               </w:rPr>
-              <w:instrText xml:space="preserve"> PAGEREF _Toc93670534 \h </w:instrText>
+              <w:instrText xml:space="preserve"> PAGEREF _Toc95487756 \h </w:instrText>
             </w:r>
             <w:r>
               <w:rPr>
@@ -283,7 +283,7 @@
                 <w:noProof/>
                 <w:webHidden/>
               </w:rPr>
-              <w:t>2</w:t>
+              <w:t>5</w:t>
             </w:r>
             <w:r>
               <w:rPr>
@@ -306,7 +306,7 @@
               <w:lang w:eastAsia="fr-FR"/>
             </w:rPr>
           </w:pPr>
-          <w:hyperlink w:anchor="_Toc93670535" w:history="1">
+          <w:hyperlink w:anchor="_Toc95487757" w:history="1">
             <w:r>
               <w:rPr>
                 <w:rStyle w:val="Lienhypertexte"/>
@@ -333,7 +333,7 @@
                 <w:noProof/>
                 <w:webHidden/>
               </w:rPr>
-              <w:instrText xml:space="preserve"> PAGEREF _Toc93670535 \h </w:instrText>
+              <w:instrText xml:space="preserve"> PAGEREF _Toc95487757 \h </w:instrText>
             </w:r>
             <w:r>
               <w:rPr>
@@ -353,7 +353,7 @@
                 <w:noProof/>
                 <w:webHidden/>
               </w:rPr>
-              <w:t>2</w:t>
+              <w:t>6</w:t>
             </w:r>
             <w:r>
               <w:rPr>
@@ -376,7 +376,7 @@
               <w:lang w:eastAsia="fr-FR"/>
             </w:rPr>
           </w:pPr>
-          <w:hyperlink w:anchor="_Toc93670536" w:history="1">
+          <w:hyperlink w:anchor="_Toc95487758" w:history="1">
             <w:r>
               <w:rPr>
                 <w:rStyle w:val="Lienhypertexte"/>
@@ -403,7 +403,7 @@
                 <w:noProof/>
                 <w:webHidden/>
               </w:rPr>
-              <w:instrText xml:space="preserve"> PAGEREF _Toc93670536 \h </w:instrText>
+              <w:instrText xml:space="preserve"> PAGEREF _Toc95487758 \h </w:instrText>
             </w:r>
             <w:r>
               <w:rPr>
@@ -423,7 +423,7 @@
                 <w:noProof/>
                 <w:webHidden/>
               </w:rPr>
-              <w:t>2</w:t>
+              <w:t>6</w:t>
             </w:r>
             <w:r>
               <w:rPr>
@@ -446,7 +446,7 @@
               <w:lang w:eastAsia="fr-FR"/>
             </w:rPr>
           </w:pPr>
-          <w:hyperlink w:anchor="_Toc93670537" w:history="1">
+          <w:hyperlink w:anchor="_Toc95487759" w:history="1">
             <w:r>
               <w:rPr>
                 <w:rStyle w:val="Lienhypertexte"/>
@@ -473,7 +473,7 @@
                 <w:noProof/>
                 <w:webHidden/>
               </w:rPr>
-              <w:instrText xml:space="preserve"> PAGEREF _Toc93670537 \h </w:instrText>
+              <w:instrText xml:space="preserve"> PAGEREF _Toc95487759 \h </w:instrText>
             </w:r>
             <w:r>
               <w:rPr>
@@ -493,7 +493,7 @@
                 <w:noProof/>
                 <w:webHidden/>
               </w:rPr>
-              <w:t>2</w:t>
+              <w:t>7</w:t>
             </w:r>
             <w:r>
               <w:rPr>
@@ -516,7 +516,7 @@
               <w:lang w:eastAsia="fr-FR"/>
             </w:rPr>
           </w:pPr>
-          <w:hyperlink w:anchor="_Toc93670538" w:history="1">
+          <w:hyperlink w:anchor="_Toc95487760" w:history="1">
             <w:r>
               <w:rPr>
                 <w:rStyle w:val="Lienhypertexte"/>
@@ -543,7 +543,7 @@
                 <w:noProof/>
                 <w:webHidden/>
               </w:rPr>
-              <w:instrText xml:space="preserve"> PAGEREF _Toc93670538 \h </w:instrText>
+              <w:instrText xml:space="preserve"> PAGEREF _Toc95487760 \h </w:instrText>
             </w:r>
             <w:r>
               <w:rPr>
@@ -563,7 +563,7 @@
                 <w:noProof/>
                 <w:webHidden/>
               </w:rPr>
-              <w:t>2</w:t>
+              <w:t>8</w:t>
             </w:r>
             <w:r>
               <w:rPr>
@@ -586,7 +586,7 @@
               <w:lang w:eastAsia="fr-FR"/>
             </w:rPr>
           </w:pPr>
-          <w:hyperlink w:anchor="_Toc93670539" w:history="1">
+          <w:hyperlink w:anchor="_Toc95487761" w:history="1">
             <w:r>
               <w:rPr>
                 <w:rStyle w:val="Lienhypertexte"/>
@@ -613,7 +613,7 @@
                 <w:noProof/>
                 <w:webHidden/>
               </w:rPr>
-              <w:instrText xml:space="preserve"> PAGEREF _Toc93670539 \h </w:instrText>
+              <w:instrText xml:space="preserve"> PAGEREF _Toc95487761 \h </w:instrText>
             </w:r>
             <w:r>
               <w:rPr>
@@ -633,7 +633,7 @@
                 <w:noProof/>
                 <w:webHidden/>
               </w:rPr>
-              <w:t>2</w:t>
+              <w:t>8</w:t>
             </w:r>
             <w:r>
               <w:rPr>
@@ -656,7 +656,7 @@
               <w:lang w:eastAsia="fr-FR"/>
             </w:rPr>
           </w:pPr>
-          <w:hyperlink w:anchor="_Toc93670540" w:history="1">
+          <w:hyperlink w:anchor="_Toc95487762" w:history="1">
             <w:r>
               <w:rPr>
                 <w:rStyle w:val="Lienhypertexte"/>
@@ -683,7 +683,7 @@
                 <w:noProof/>
                 <w:webHidden/>
               </w:rPr>
-              <w:instrText xml:space="preserve"> PAGEREF _Toc93670540 \h </w:instrText>
+              <w:instrText xml:space="preserve"> PAGEREF _Toc95487762 \h </w:instrText>
             </w:r>
             <w:r>
               <w:rPr>
@@ -703,7 +703,7 @@
                 <w:noProof/>
                 <w:webHidden/>
               </w:rPr>
-              <w:t>2</w:t>
+              <w:t>9</w:t>
             </w:r>
             <w:r>
               <w:rPr>
@@ -726,7 +726,7 @@
               <w:lang w:eastAsia="fr-FR"/>
             </w:rPr>
           </w:pPr>
-          <w:hyperlink w:anchor="_Toc93670541" w:history="1">
+          <w:hyperlink w:anchor="_Toc95487763" w:history="1">
             <w:r>
               <w:rPr>
                 <w:rStyle w:val="Lienhypertexte"/>
@@ -753,7 +753,7 @@
                 <w:noProof/>
                 <w:webHidden/>
               </w:rPr>
-              <w:instrText xml:space="preserve"> PAGEREF _Toc93670541 \h </w:instrText>
+              <w:instrText xml:space="preserve"> PAGEREF _Toc95487763 \h </w:instrText>
             </w:r>
             <w:r>
               <w:rPr>
@@ -773,7 +773,7 @@
                 <w:noProof/>
                 <w:webHidden/>
               </w:rPr>
-              <w:t>2</w:t>
+              <w:t>11</w:t>
             </w:r>
             <w:r>
               <w:rPr>
@@ -796,7 +796,7 @@
               <w:lang w:eastAsia="fr-FR"/>
             </w:rPr>
           </w:pPr>
-          <w:hyperlink w:anchor="_Toc93670542" w:history="1">
+          <w:hyperlink w:anchor="_Toc95487764" w:history="1">
             <w:r>
               <w:rPr>
                 <w:rStyle w:val="Lienhypertexte"/>
@@ -823,7 +823,7 @@
                 <w:noProof/>
                 <w:webHidden/>
               </w:rPr>
-              <w:instrText xml:space="preserve"> PAGEREF _Toc93670542 \h </w:instrText>
+              <w:instrText xml:space="preserve"> PAGEREF _Toc95487764 \h </w:instrText>
             </w:r>
             <w:r>
               <w:rPr>
@@ -843,7 +843,7 @@
                 <w:noProof/>
                 <w:webHidden/>
               </w:rPr>
-              <w:t>2</w:t>
+              <w:t>11</w:t>
             </w:r>
             <w:r>
               <w:rPr>
@@ -866,11 +866,12 @@
               <w:lang w:eastAsia="fr-FR"/>
             </w:rPr>
           </w:pPr>
-          <w:hyperlink w:anchor="_Toc93670543" w:history="1">
+          <w:hyperlink w:anchor="_Toc95487765" w:history="1">
             <w:r>
               <w:rPr>
                 <w:rStyle w:val="Lienhypertexte"/>
                 <w:noProof/>
+                <w:lang w:val="en-GB"/>
               </w:rPr>
               <w:t>B/Notes</w:t>
             </w:r>
@@ -893,7 +894,7 @@
                 <w:noProof/>
                 <w:webHidden/>
               </w:rPr>
-              <w:instrText xml:space="preserve"> PAGEREF _Toc93670543 \h </w:instrText>
+              <w:instrText xml:space="preserve"> PAGEREF _Toc95487765 \h </w:instrText>
             </w:r>
             <w:r>
               <w:rPr>
@@ -913,7 +914,7 @@
                 <w:noProof/>
                 <w:webHidden/>
               </w:rPr>
-              <w:t>2</w:t>
+              <w:t>12</w:t>
             </w:r>
             <w:r>
               <w:rPr>
@@ -936,7 +937,7 @@
               <w:lang w:eastAsia="fr-FR"/>
             </w:rPr>
           </w:pPr>
-          <w:hyperlink w:anchor="_Toc93670544" w:history="1">
+          <w:hyperlink w:anchor="_Toc95487766" w:history="1">
             <w:r>
               <w:rPr>
                 <w:rStyle w:val="Lienhypertexte"/>
@@ -963,7 +964,7 @@
                 <w:noProof/>
                 <w:webHidden/>
               </w:rPr>
-              <w:instrText xml:space="preserve"> PAGEREF _Toc93670544 \h </w:instrText>
+              <w:instrText xml:space="preserve"> PAGEREF _Toc95487766 \h </w:instrText>
             </w:r>
             <w:r>
               <w:rPr>
@@ -983,7 +984,7 @@
                 <w:noProof/>
                 <w:webHidden/>
               </w:rPr>
-              <w:t>2</w:t>
+              <w:t>13</w:t>
             </w:r>
             <w:r>
               <w:rPr>
@@ -1006,7 +1007,7 @@
               <w:lang w:eastAsia="fr-FR"/>
             </w:rPr>
           </w:pPr>
-          <w:hyperlink w:anchor="_Toc93670545" w:history="1">
+          <w:hyperlink w:anchor="_Toc95487767" w:history="1">
             <w:r>
               <w:rPr>
                 <w:rStyle w:val="Lienhypertexte"/>
@@ -1033,7 +1034,7 @@
                 <w:noProof/>
                 <w:webHidden/>
               </w:rPr>
-              <w:instrText xml:space="preserve"> PAGEREF _Toc93670545 \h </w:instrText>
+              <w:instrText xml:space="preserve"> PAGEREF _Toc95487767 \h </w:instrText>
             </w:r>
             <w:r>
               <w:rPr>
@@ -1053,7 +1054,7 @@
                 <w:noProof/>
                 <w:webHidden/>
               </w:rPr>
-              <w:t>2</w:t>
+              <w:t>13</w:t>
             </w:r>
             <w:r>
               <w:rPr>
@@ -1076,7 +1077,7 @@
               <w:lang w:eastAsia="fr-FR"/>
             </w:rPr>
           </w:pPr>
-          <w:hyperlink w:anchor="_Toc93670546" w:history="1">
+          <w:hyperlink w:anchor="_Toc95487768" w:history="1">
             <w:r>
               <w:rPr>
                 <w:rStyle w:val="Lienhypertexte"/>
@@ -1103,7 +1104,7 @@
                 <w:noProof/>
                 <w:webHidden/>
               </w:rPr>
-              <w:instrText xml:space="preserve"> PAGEREF _Toc93670546 \h </w:instrText>
+              <w:instrText xml:space="preserve"> PAGEREF _Toc95487768 \h </w:instrText>
             </w:r>
             <w:r>
               <w:rPr>
@@ -1123,7 +1124,7 @@
                 <w:noProof/>
                 <w:webHidden/>
               </w:rPr>
-              <w:t>2</w:t>
+              <w:t>14</w:t>
             </w:r>
             <w:r>
               <w:rPr>
@@ -1146,7 +1147,7 @@
               <w:lang w:eastAsia="fr-FR"/>
             </w:rPr>
           </w:pPr>
-          <w:hyperlink w:anchor="_Toc93670547" w:history="1">
+          <w:hyperlink w:anchor="_Toc95487769" w:history="1">
             <w:r>
               <w:rPr>
                 <w:rStyle w:val="Lienhypertexte"/>
@@ -1173,7 +1174,7 @@
                 <w:noProof/>
                 <w:webHidden/>
               </w:rPr>
-              <w:instrText xml:space="preserve"> PAGEREF _Toc93670547 \h </w:instrText>
+              <w:instrText xml:space="preserve"> PAGEREF _Toc95487769 \h </w:instrText>
             </w:r>
             <w:r>
               <w:rPr>
@@ -1193,7 +1194,7 @@
                 <w:noProof/>
                 <w:webHidden/>
               </w:rPr>
-              <w:t>2</w:t>
+              <w:t>15</w:t>
             </w:r>
             <w:r>
               <w:rPr>
@@ -1216,7 +1217,7 @@
               <w:lang w:eastAsia="fr-FR"/>
             </w:rPr>
           </w:pPr>
-          <w:hyperlink w:anchor="_Toc93670548" w:history="1">
+          <w:hyperlink w:anchor="_Toc95487770" w:history="1">
             <w:r>
               <w:rPr>
                 <w:rStyle w:val="Lienhypertexte"/>
@@ -1243,7 +1244,7 @@
                 <w:noProof/>
                 <w:webHidden/>
               </w:rPr>
-              <w:instrText xml:space="preserve"> PAGEREF _Toc93670548 \h </w:instrText>
+              <w:instrText xml:space="preserve"> PAGEREF _Toc95487770 \h </w:instrText>
             </w:r>
             <w:r>
               <w:rPr>
@@ -1263,7 +1264,7 @@
                 <w:noProof/>
                 <w:webHidden/>
               </w:rPr>
-              <w:t>2</w:t>
+              <w:t>15</w:t>
             </w:r>
             <w:r>
               <w:rPr>
@@ -1286,7 +1287,7 @@
               <w:lang w:eastAsia="fr-FR"/>
             </w:rPr>
           </w:pPr>
-          <w:hyperlink w:anchor="_Toc93670549" w:history="1">
+          <w:hyperlink w:anchor="_Toc95487771" w:history="1">
             <w:r>
               <w:rPr>
                 <w:rStyle w:val="Lienhypertexte"/>
@@ -1313,7 +1314,7 @@
                 <w:noProof/>
                 <w:webHidden/>
               </w:rPr>
-              <w:instrText xml:space="preserve"> PAGEREF _Toc93670549 \h </w:instrText>
+              <w:instrText xml:space="preserve"> PAGEREF _Toc95487771 \h </w:instrText>
             </w:r>
             <w:r>
               <w:rPr>
@@ -1333,7 +1334,7 @@
                 <w:noProof/>
                 <w:webHidden/>
               </w:rPr>
-              <w:t>2</w:t>
+              <w:t>16</w:t>
             </w:r>
             <w:r>
               <w:rPr>
@@ -1356,7 +1357,7 @@
               <w:lang w:eastAsia="fr-FR"/>
             </w:rPr>
           </w:pPr>
-          <w:hyperlink w:anchor="_Toc93670550" w:history="1">
+          <w:hyperlink w:anchor="_Toc95487772" w:history="1">
             <w:r>
               <w:rPr>
                 <w:rStyle w:val="Lienhypertexte"/>
@@ -1383,7 +1384,7 @@
                 <w:noProof/>
                 <w:webHidden/>
               </w:rPr>
-              <w:instrText xml:space="preserve"> PAGEREF _Toc93670550 \h </w:instrText>
+              <w:instrText xml:space="preserve"> PAGEREF _Toc95487772 \h </w:instrText>
             </w:r>
             <w:r>
               <w:rPr>
@@ -1403,7 +1404,7 @@
                 <w:noProof/>
                 <w:webHidden/>
               </w:rPr>
-              <w:t>2</w:t>
+              <w:t>17</w:t>
             </w:r>
             <w:r>
               <w:rPr>
@@ -1426,13 +1427,27 @@
               <w:lang w:eastAsia="fr-FR"/>
             </w:rPr>
           </w:pPr>
-          <w:hyperlink w:anchor="_Toc93670551" w:history="1">
+          <w:hyperlink w:anchor="_Toc95487773" w:history="1">
             <w:r>
               <w:rPr>
                 <w:rStyle w:val="Lienhypertexte"/>
                 <w:noProof/>
               </w:rPr>
-              <w:t>A/ Définition</w:t>
+              <w:t>A/ Défini</w:t>
+            </w:r>
+            <w:r>
+              <w:rPr>
+                <w:rStyle w:val="Lienhypertexte"/>
+                <w:noProof/>
+              </w:rPr>
+              <w:t>t</w:t>
+            </w:r>
+            <w:r>
+              <w:rPr>
+                <w:rStyle w:val="Lienhypertexte"/>
+                <w:noProof/>
+              </w:rPr>
+              <w:t>ion</w:t>
             </w:r>
             <w:r>
               <w:rPr>
@@ -1453,7 +1468,7 @@
                 <w:noProof/>
                 <w:webHidden/>
               </w:rPr>
-              <w:instrText xml:space="preserve"> PAGEREF _Toc93670551 \h </w:instrText>
+              <w:instrText xml:space="preserve"> PAGEREF _Toc95487773 \h </w:instrText>
             </w:r>
             <w:r>
               <w:rPr>
@@ -1473,7 +1488,7 @@
                 <w:noProof/>
                 <w:webHidden/>
               </w:rPr>
-              <w:t>2</w:t>
+              <w:t>17</w:t>
             </w:r>
             <w:r>
               <w:rPr>
@@ -1496,7 +1511,7 @@
               <w:lang w:eastAsia="fr-FR"/>
             </w:rPr>
           </w:pPr>
-          <w:hyperlink w:anchor="_Toc93670552" w:history="1">
+          <w:hyperlink w:anchor="_Toc95487774" w:history="1">
             <w:r>
               <w:rPr>
                 <w:rStyle w:val="Lienhypertexte"/>
@@ -1523,7 +1538,7 @@
                 <w:noProof/>
                 <w:webHidden/>
               </w:rPr>
-              <w:instrText xml:space="preserve"> PAGEREF _Toc93670552 \h </w:instrText>
+              <w:instrText xml:space="preserve"> PAGEREF _Toc95487774 \h </w:instrText>
             </w:r>
             <w:r>
               <w:rPr>
@@ -1543,427 +1558,7 @@
                 <w:noProof/>
                 <w:webHidden/>
               </w:rPr>
-              <w:t>2</w:t>
-            </w:r>
-            <w:r>
-              <w:rPr>
-                <w:noProof/>
-                <w:webHidden/>
-              </w:rPr>
-              <w:fldChar w:fldCharType="end"/>
-            </w:r>
-          </w:hyperlink>
-        </w:p>
-        <w:p>
-          <w:pPr>
-            <w:pStyle w:val="TM1"/>
-            <w:tabs>
-              <w:tab w:val="right" w:leader="dot" w:pos="9062"/>
-            </w:tabs>
-            <w:rPr>
-              <w:rFonts w:eastAsiaTheme="minorEastAsia"/>
-              <w:noProof/>
-              <w:lang w:eastAsia="fr-FR"/>
-            </w:rPr>
-          </w:pPr>
-          <w:hyperlink w:anchor="_Toc93670553" w:history="1">
-            <w:r>
-              <w:rPr>
-                <w:rStyle w:val="Lienhypertexte"/>
-                <w:noProof/>
-              </w:rPr>
-              <w:t>9.8 Un client Tcp générique asynchrone</w:t>
-            </w:r>
-            <w:r>
-              <w:rPr>
-                <w:noProof/>
-                <w:webHidden/>
-              </w:rPr>
-              <w:tab/>
-            </w:r>
-            <w:r>
-              <w:rPr>
-                <w:noProof/>
-                <w:webHidden/>
-              </w:rPr>
-              <w:fldChar w:fldCharType="begin"/>
-            </w:r>
-            <w:r>
-              <w:rPr>
-                <w:noProof/>
-                <w:webHidden/>
-              </w:rPr>
-              <w:instrText xml:space="preserve"> PAGEREF _Toc93670553 \h </w:instrText>
-            </w:r>
-            <w:r>
-              <w:rPr>
-                <w:noProof/>
-                <w:webHidden/>
-              </w:rPr>
-            </w:r>
-            <w:r>
-              <w:rPr>
-                <w:noProof/>
-                <w:webHidden/>
-              </w:rPr>
-              <w:fldChar w:fldCharType="separate"/>
-            </w:r>
-            <w:r>
-              <w:rPr>
-                <w:noProof/>
-                <w:webHidden/>
-              </w:rPr>
-              <w:t>2</w:t>
-            </w:r>
-            <w:r>
-              <w:rPr>
-                <w:noProof/>
-                <w:webHidden/>
-              </w:rPr>
-              <w:fldChar w:fldCharType="end"/>
-            </w:r>
-          </w:hyperlink>
-        </w:p>
-        <w:p>
-          <w:pPr>
-            <w:pStyle w:val="TM2"/>
-            <w:tabs>
-              <w:tab w:val="right" w:leader="dot" w:pos="9062"/>
-            </w:tabs>
-            <w:rPr>
-              <w:rFonts w:eastAsiaTheme="minorEastAsia"/>
-              <w:noProof/>
-              <w:lang w:eastAsia="fr-FR"/>
-            </w:rPr>
-          </w:pPr>
-          <w:hyperlink w:anchor="_Toc93670554" w:history="1">
-            <w:r>
-              <w:rPr>
-                <w:rStyle w:val="Lienhypertexte"/>
-                <w:noProof/>
-              </w:rPr>
-              <w:t>A/ Définition</w:t>
-            </w:r>
-            <w:r>
-              <w:rPr>
-                <w:noProof/>
-                <w:webHidden/>
-              </w:rPr>
-              <w:tab/>
-            </w:r>
-            <w:r>
-              <w:rPr>
-                <w:noProof/>
-                <w:webHidden/>
-              </w:rPr>
-              <w:fldChar w:fldCharType="begin"/>
-            </w:r>
-            <w:r>
-              <w:rPr>
-                <w:noProof/>
-                <w:webHidden/>
-              </w:rPr>
-              <w:instrText xml:space="preserve"> PAGEREF _Toc93670554 \h </w:instrText>
-            </w:r>
-            <w:r>
-              <w:rPr>
-                <w:noProof/>
-                <w:webHidden/>
-              </w:rPr>
-            </w:r>
-            <w:r>
-              <w:rPr>
-                <w:noProof/>
-                <w:webHidden/>
-              </w:rPr>
-              <w:fldChar w:fldCharType="separate"/>
-            </w:r>
-            <w:r>
-              <w:rPr>
-                <w:noProof/>
-                <w:webHidden/>
-              </w:rPr>
-              <w:t>2</w:t>
-            </w:r>
-            <w:r>
-              <w:rPr>
-                <w:noProof/>
-                <w:webHidden/>
-              </w:rPr>
-              <w:fldChar w:fldCharType="end"/>
-            </w:r>
-          </w:hyperlink>
-        </w:p>
-        <w:p>
-          <w:pPr>
-            <w:pStyle w:val="TM2"/>
-            <w:tabs>
-              <w:tab w:val="right" w:leader="dot" w:pos="9062"/>
-            </w:tabs>
-            <w:rPr>
-              <w:rFonts w:eastAsiaTheme="minorEastAsia"/>
-              <w:noProof/>
-              <w:lang w:eastAsia="fr-FR"/>
-            </w:rPr>
-          </w:pPr>
-          <w:hyperlink w:anchor="_Toc93670555" w:history="1">
-            <w:r>
-              <w:rPr>
-                <w:rStyle w:val="Lienhypertexte"/>
-                <w:noProof/>
-              </w:rPr>
-              <w:t>B/Notes</w:t>
-            </w:r>
-            <w:r>
-              <w:rPr>
-                <w:noProof/>
-                <w:webHidden/>
-              </w:rPr>
-              <w:tab/>
-            </w:r>
-            <w:r>
-              <w:rPr>
-                <w:noProof/>
-                <w:webHidden/>
-              </w:rPr>
-              <w:fldChar w:fldCharType="begin"/>
-            </w:r>
-            <w:r>
-              <w:rPr>
-                <w:noProof/>
-                <w:webHidden/>
-              </w:rPr>
-              <w:instrText xml:space="preserve"> PAGEREF _Toc93670555 \h </w:instrText>
-            </w:r>
-            <w:r>
-              <w:rPr>
-                <w:noProof/>
-                <w:webHidden/>
-              </w:rPr>
-            </w:r>
-            <w:r>
-              <w:rPr>
-                <w:noProof/>
-                <w:webHidden/>
-              </w:rPr>
-              <w:fldChar w:fldCharType="separate"/>
-            </w:r>
-            <w:r>
-              <w:rPr>
-                <w:noProof/>
-                <w:webHidden/>
-              </w:rPr>
-              <w:t>2</w:t>
-            </w:r>
-            <w:r>
-              <w:rPr>
-                <w:noProof/>
-                <w:webHidden/>
-              </w:rPr>
-              <w:fldChar w:fldCharType="end"/>
-            </w:r>
-          </w:hyperlink>
-        </w:p>
-        <w:p>
-          <w:pPr>
-            <w:pStyle w:val="TM1"/>
-            <w:tabs>
-              <w:tab w:val="right" w:leader="dot" w:pos="9062"/>
-            </w:tabs>
-            <w:rPr>
-              <w:rFonts w:eastAsiaTheme="minorEastAsia"/>
-              <w:noProof/>
-              <w:lang w:eastAsia="fr-FR"/>
-            </w:rPr>
-          </w:pPr>
-          <w:hyperlink w:anchor="_Toc93670556" w:history="1">
-            <w:r>
-              <w:rPr>
-                <w:rStyle w:val="Lienhypertexte"/>
-                <w:noProof/>
-              </w:rPr>
-              <w:t>9.9 Application exemple, version 8 : Serveur de calcul d'impôts</w:t>
-            </w:r>
-            <w:r>
-              <w:rPr>
-                <w:noProof/>
-                <w:webHidden/>
-              </w:rPr>
-              <w:tab/>
-            </w:r>
-            <w:r>
-              <w:rPr>
-                <w:noProof/>
-                <w:webHidden/>
-              </w:rPr>
-              <w:fldChar w:fldCharType="begin"/>
-            </w:r>
-            <w:r>
-              <w:rPr>
-                <w:noProof/>
-                <w:webHidden/>
-              </w:rPr>
-              <w:instrText xml:space="preserve"> PAGEREF _Toc93670556 \h </w:instrText>
-            </w:r>
-            <w:r>
-              <w:rPr>
-                <w:noProof/>
-                <w:webHidden/>
-              </w:rPr>
-            </w:r>
-            <w:r>
-              <w:rPr>
-                <w:noProof/>
-                <w:webHidden/>
-              </w:rPr>
-              <w:fldChar w:fldCharType="separate"/>
-            </w:r>
-            <w:r>
-              <w:rPr>
-                <w:noProof/>
-                <w:webHidden/>
-              </w:rPr>
-              <w:t>2</w:t>
-            </w:r>
-            <w:r>
-              <w:rPr>
-                <w:noProof/>
-                <w:webHidden/>
-              </w:rPr>
-              <w:fldChar w:fldCharType="end"/>
-            </w:r>
-          </w:hyperlink>
-        </w:p>
-        <w:p>
-          <w:pPr>
-            <w:pStyle w:val="TM2"/>
-            <w:tabs>
-              <w:tab w:val="right" w:leader="dot" w:pos="9062"/>
-            </w:tabs>
-            <w:rPr>
-              <w:rFonts w:eastAsiaTheme="minorEastAsia"/>
-              <w:noProof/>
-              <w:lang w:eastAsia="fr-FR"/>
-            </w:rPr>
-          </w:pPr>
-          <w:hyperlink w:anchor="_Toc93670557" w:history="1">
-            <w:r>
-              <w:rPr>
-                <w:rStyle w:val="Lienhypertexte"/>
-                <w:noProof/>
-              </w:rPr>
-              <w:t>A/ Définition</w:t>
-            </w:r>
-            <w:r>
-              <w:rPr>
-                <w:noProof/>
-                <w:webHidden/>
-              </w:rPr>
-              <w:tab/>
-            </w:r>
-            <w:r>
-              <w:rPr>
-                <w:noProof/>
-                <w:webHidden/>
-              </w:rPr>
-              <w:fldChar w:fldCharType="begin"/>
-            </w:r>
-            <w:r>
-              <w:rPr>
-                <w:noProof/>
-                <w:webHidden/>
-              </w:rPr>
-              <w:instrText xml:space="preserve"> PAGEREF _Toc93670557 \h </w:instrText>
-            </w:r>
-            <w:r>
-              <w:rPr>
-                <w:noProof/>
-                <w:webHidden/>
-              </w:rPr>
-            </w:r>
-            <w:r>
-              <w:rPr>
-                <w:noProof/>
-                <w:webHidden/>
-              </w:rPr>
-              <w:fldChar w:fldCharType="separate"/>
-            </w:r>
-            <w:r>
-              <w:rPr>
-                <w:noProof/>
-                <w:webHidden/>
-              </w:rPr>
-              <w:t>2</w:t>
-            </w:r>
-            <w:r>
-              <w:rPr>
-                <w:noProof/>
-                <w:webHidden/>
-              </w:rPr>
-              <w:fldChar w:fldCharType="end"/>
-            </w:r>
-          </w:hyperlink>
-        </w:p>
-        <w:p>
-          <w:pPr>
-            <w:pStyle w:val="TM2"/>
-            <w:tabs>
-              <w:tab w:val="right" w:leader="dot" w:pos="9062"/>
-            </w:tabs>
-            <w:rPr>
-              <w:rFonts w:eastAsiaTheme="minorEastAsia"/>
-              <w:noProof/>
-              <w:lang w:eastAsia="fr-FR"/>
-            </w:rPr>
-          </w:pPr>
-          <w:hyperlink w:anchor="_Toc93670558" w:history="1">
-            <w:r>
-              <w:rPr>
-                <w:rStyle w:val="Lienhypertexte"/>
-                <w:noProof/>
-              </w:rPr>
-              <w:t>B/Notes</w:t>
-            </w:r>
-            <w:r>
-              <w:rPr>
-                <w:noProof/>
-                <w:webHidden/>
-              </w:rPr>
-              <w:tab/>
-            </w:r>
-            <w:r>
-              <w:rPr>
-                <w:noProof/>
-                <w:webHidden/>
-              </w:rPr>
-              <w:fldChar w:fldCharType="begin"/>
-            </w:r>
-            <w:r>
-              <w:rPr>
-                <w:noProof/>
-                <w:webHidden/>
-              </w:rPr>
-              <w:instrText xml:space="preserve"> PAGEREF _Toc93670558 \h </w:instrText>
-            </w:r>
-            <w:r>
-              <w:rPr>
-                <w:noProof/>
-                <w:webHidden/>
-              </w:rPr>
-            </w:r>
-            <w:r>
-              <w:rPr>
-                <w:noProof/>
-                <w:webHidden/>
-              </w:rPr>
-              <w:fldChar w:fldCharType="separate"/>
-            </w:r>
-            <w:r>
-              <w:rPr>
-                <w:noProof/>
-                <w:webHidden/>
-              </w:rPr>
-              <w:t>2</w:t>
+              <w:t>18</w:t>
             </w:r>
             <w:r>
               <w:rPr>
@@ -2002,7 +1597,7 @@
         <w:pStyle w:val="Titre1"/>
         <w:spacing w:line="360" w:lineRule="auto"/>
       </w:pPr>
-      <w:bookmarkStart w:id="0" w:name="_Toc93670532"/>
+      <w:bookmarkStart w:id="0" w:name="_Toc95487754"/>
       <w:r>
         <w:lastRenderedPageBreak/>
         <w:t>9.1 Généralités</w:t>
@@ -2019,7 +1614,7 @@
         <w:pStyle w:val="Titre2"/>
         <w:spacing w:line="360" w:lineRule="auto"/>
       </w:pPr>
-      <w:bookmarkStart w:id="1" w:name="_Toc93670533"/>
+      <w:bookmarkStart w:id="1" w:name="_Toc95487755"/>
       <w:r>
         <w:t>A/ Définition</w:t>
       </w:r>
@@ -3017,7 +2612,7 @@
         <w:pStyle w:val="Titre2"/>
         <w:spacing w:line="360" w:lineRule="auto"/>
       </w:pPr>
-      <w:bookmarkStart w:id="2" w:name="_Toc93670534"/>
+      <w:bookmarkStart w:id="2" w:name="_Toc95487756"/>
       <w:r>
         <w:lastRenderedPageBreak/>
         <w:t>B/Notes</w:t>
@@ -3229,7 +2824,7 @@
         <w:pStyle w:val="Titre1"/>
         <w:spacing w:line="360" w:lineRule="auto"/>
       </w:pPr>
-      <w:bookmarkStart w:id="3" w:name="_Toc93670535"/>
+      <w:bookmarkStart w:id="3" w:name="_Toc95487757"/>
       <w:r>
         <w:lastRenderedPageBreak/>
         <w:t>9.</w:t>
@@ -3249,7 +2844,7 @@
         <w:pStyle w:val="Titre2"/>
         <w:spacing w:line="360" w:lineRule="auto"/>
       </w:pPr>
-      <w:bookmarkStart w:id="4" w:name="_Toc93670536"/>
+      <w:bookmarkStart w:id="4" w:name="_Toc95487758"/>
       <w:r>
         <w:t>A/ Définition</w:t>
       </w:r>
@@ -3571,7 +3166,7 @@
         <w:pStyle w:val="Titre2"/>
         <w:spacing w:line="360" w:lineRule="auto"/>
       </w:pPr>
-      <w:bookmarkStart w:id="5" w:name="_Toc93670537"/>
+      <w:bookmarkStart w:id="5" w:name="_Toc95487759"/>
       <w:r>
         <w:lastRenderedPageBreak/>
         <w:t>B/Notes</w:t>
@@ -3658,7 +3253,7 @@
         <w:pStyle w:val="Titre1"/>
         <w:spacing w:line="360" w:lineRule="auto"/>
       </w:pPr>
-      <w:bookmarkStart w:id="6" w:name="_Toc93670538"/>
+      <w:bookmarkStart w:id="6" w:name="_Toc95487760"/>
       <w:r>
         <w:lastRenderedPageBreak/>
         <w:t>9.</w:t>
@@ -3678,7 +3273,7 @@
         <w:pStyle w:val="Titre2"/>
         <w:spacing w:line="360" w:lineRule="auto"/>
       </w:pPr>
-      <w:bookmarkStart w:id="7" w:name="_Toc93670539"/>
+      <w:bookmarkStart w:id="7" w:name="_Toc95487761"/>
       <w:r>
         <w:t>A/ Définition</w:t>
       </w:r>
@@ -3938,7 +3533,7 @@
         <w:pStyle w:val="Titre2"/>
         <w:spacing w:line="360" w:lineRule="auto"/>
       </w:pPr>
-      <w:bookmarkStart w:id="8" w:name="_Toc93670540"/>
+      <w:bookmarkStart w:id="8" w:name="_Toc95487762"/>
       <w:r>
         <w:lastRenderedPageBreak/>
         <w:t>B/Notes</w:t>
@@ -4348,7 +3943,7 @@
         <w:pStyle w:val="Titre1"/>
         <w:spacing w:line="360" w:lineRule="auto"/>
       </w:pPr>
-      <w:bookmarkStart w:id="9" w:name="_Toc93670541"/>
+      <w:bookmarkStart w:id="9" w:name="_Toc95487763"/>
       <w:r>
         <w:lastRenderedPageBreak/>
         <w:t>9.</w:t>
@@ -4368,7 +3963,7 @@
         <w:pStyle w:val="Titre2"/>
         <w:spacing w:line="360" w:lineRule="auto"/>
       </w:pPr>
-      <w:bookmarkStart w:id="10" w:name="_Toc93670542"/>
+      <w:bookmarkStart w:id="10" w:name="_Toc95487764"/>
       <w:r>
         <w:t>A/ Définition</w:t>
       </w:r>
@@ -4509,23 +4104,7 @@
             <w:i/>
             <w:iCs/>
           </w:rPr>
-          <w:t>https://fr.wikipedia.org/</w:t>
-        </w:r>
-        <w:r>
-          <w:rPr>
-            <w:rStyle w:val="Lienhypertexte"/>
-            <w:i/>
-            <w:iCs/>
-          </w:rPr>
-          <w:t>w</w:t>
-        </w:r>
-        <w:r>
-          <w:rPr>
-            <w:rStyle w:val="Lienhypertexte"/>
-            <w:i/>
-            <w:iCs/>
-          </w:rPr>
-          <w:t>iki/Liste_des_codes_HTTP</w:t>
+          <w:t>https://fr.wikipedia.org/wiki/Liste_des_codes_HTTP</w:t>
         </w:r>
       </w:hyperlink>
     </w:p>
@@ -4601,10 +4180,7 @@
         <w:t xml:space="preserve">304 : </w:t>
       </w:r>
       <w:r>
-        <w:t>d</w:t>
-      </w:r>
-      <w:r>
-        <w:t>ocument non modifié depuis la dernière requête</w:t>
+        <w:t>document non modifié depuis la dernière requête</w:t>
       </w:r>
     </w:p>
     <w:p>
@@ -4708,19 +4284,7 @@
         </w:numPr>
       </w:pPr>
       <w:r>
-        <w:t>500</w:t>
-      </w:r>
-      <w:r>
-        <w:t xml:space="preserve"> </w:t>
-      </w:r>
-      <w:r>
-        <w:t xml:space="preserve">: erreur </w:t>
-      </w:r>
-      <w:r>
-        <w:t xml:space="preserve">interne du </w:t>
-      </w:r>
-      <w:r>
-        <w:t>serveur</w:t>
+        <w:t>500 : erreur interne du serveur</w:t>
       </w:r>
     </w:p>
     <w:p>
@@ -4780,7 +4344,7 @@
           <w:lang w:val="en-GB"/>
         </w:rPr>
       </w:pPr>
-      <w:bookmarkStart w:id="11" w:name="_Toc93670543"/>
+      <w:bookmarkStart w:id="11" w:name="_Toc95487765"/>
       <w:r>
         <w:rPr>
           <w:lang w:val="en-GB"/>
@@ -5132,7 +4696,7 @@
         <w:pStyle w:val="Titre1"/>
         <w:spacing w:line="360" w:lineRule="auto"/>
       </w:pPr>
-      <w:bookmarkStart w:id="12" w:name="_Toc93670544"/>
+      <w:bookmarkStart w:id="12" w:name="_Toc95487766"/>
       <w:r>
         <w:lastRenderedPageBreak/>
         <w:t>9.</w:t>
@@ -5152,7 +4716,7 @@
         <w:pStyle w:val="Titre2"/>
         <w:spacing w:line="360" w:lineRule="auto"/>
       </w:pPr>
-      <w:bookmarkStart w:id="13" w:name="_Toc93670545"/>
+      <w:bookmarkStart w:id="13" w:name="_Toc95487767"/>
       <w:r>
         <w:t>A/ Définition</w:t>
       </w:r>
@@ -5178,26 +4742,15 @@
           <w:iCs/>
           <w:u w:val="single"/>
         </w:rPr>
-        <w:t>Socket</w:t>
-      </w:r>
-      <w:r>
-        <w:rPr>
-          <w:i/>
-          <w:iCs/>
-          <w:u w:val="single"/>
-        </w:rPr>
-        <w:t> :</w:t>
-      </w:r>
-    </w:p>
-    <w:p>
-      <w:pPr>
-        <w:spacing w:line="360" w:lineRule="auto"/>
-      </w:pPr>
-      <w:r>
-        <w:t>Classe</w:t>
-      </w:r>
-      <w:r>
-        <w:t xml:space="preserve"> qui opère le plus près du réseau. Elle permet de gérer finement la connexion réseau. Le terme </w:t>
+        <w:t>Socket :</w:t>
+      </w:r>
+    </w:p>
+    <w:p>
+      <w:pPr>
+        <w:spacing w:line="360" w:lineRule="auto"/>
+      </w:pPr>
+      <w:r>
+        <w:t xml:space="preserve">Classe qui opère le plus près du réseau. Elle permet de gérer finement la connexion réseau. Le terme </w:t>
       </w:r>
       <w:r>
         <w:rPr>
@@ -5230,30 +4783,19 @@
           <w:iCs/>
           <w:u w:val="single"/>
         </w:rPr>
-        <w:t>NetworkStream</w:t>
-      </w:r>
-      <w:r>
-        <w:rPr>
-          <w:i/>
-          <w:iCs/>
-          <w:u w:val="single"/>
-        </w:rPr>
-        <w:t> :</w:t>
-      </w:r>
-    </w:p>
-    <w:p>
-      <w:pPr>
-        <w:spacing w:line="360" w:lineRule="auto"/>
-        <w:rPr>
-          <w:i/>
-          <w:iCs/>
-        </w:rPr>
-      </w:pPr>
-      <w:r>
-        <w:t xml:space="preserve">Classe qui </w:t>
-      </w:r>
-      <w:r>
-        <w:t xml:space="preserve">représente le flux réseau entre le client et le serveur. Elle est dérivée de la classe </w:t>
+        <w:t>NetworkStream :</w:t>
+      </w:r>
+    </w:p>
+    <w:p>
+      <w:pPr>
+        <w:spacing w:line="360" w:lineRule="auto"/>
+        <w:rPr>
+          <w:i/>
+          <w:iCs/>
+        </w:rPr>
+      </w:pPr>
+      <w:r>
+        <w:t xml:space="preserve">Classe qui représente le flux réseau entre le client et le serveur. Elle est dérivée de la classe </w:t>
       </w:r>
       <w:r>
         <w:rPr>
@@ -5372,7 +4914,7 @@
         <w:pStyle w:val="Titre2"/>
         <w:spacing w:line="360" w:lineRule="auto"/>
       </w:pPr>
-      <w:bookmarkStart w:id="14" w:name="_Toc93670546"/>
+      <w:bookmarkStart w:id="14" w:name="_Toc95487768"/>
       <w:r>
         <w:lastRenderedPageBreak/>
         <w:t>B/Notes</w:t>
@@ -5409,6 +4951,9 @@
     </w:p>
     <w:p>
       <w:r>
+        <w:rPr>
+          <w:noProof/>
+        </w:rPr>
         <w:drawing>
           <wp:inline distT="0" distB="0" distL="0" distR="0" wp14:anchorId="572FEFE8" wp14:editId="6513752A">
             <wp:extent cx="5677392" cy="1691787"/>
@@ -5486,6 +5031,9 @@
     </w:p>
     <w:p>
       <w:r>
+        <w:rPr>
+          <w:noProof/>
+        </w:rPr>
         <w:drawing>
           <wp:inline distT="0" distB="0" distL="0" distR="0" wp14:anchorId="2254E758" wp14:editId="2E3BE274">
             <wp:extent cx="5685013" cy="289585"/>
@@ -5523,6 +5071,9 @@
         </w:drawing>
       </w:r>
       <w:r>
+        <w:rPr>
+          <w:noProof/>
+        </w:rPr>
         <w:drawing>
           <wp:inline distT="0" distB="0" distL="0" distR="0" wp14:anchorId="745D7623" wp14:editId="2C037FDF">
             <wp:extent cx="5684520" cy="1840701"/>
@@ -5560,6 +5111,21 @@
         </w:drawing>
       </w:r>
     </w:p>
+    <w:p/>
+    <w:p>
+      <w:proofErr w:type="spellStart"/>
+      <w:r>
+        <w:rPr>
+          <w:i/>
+          <w:iCs/>
+        </w:rPr>
+        <w:t>IPAddress.Any</w:t>
+      </w:r>
+      <w:proofErr w:type="spellEnd"/>
+      <w:r>
+        <w:t xml:space="preserve"> désigne toutes les adresses IP d'une machine</w:t>
+      </w:r>
+    </w:p>
     <w:p>
       <w:pPr>
         <w:spacing w:line="360" w:lineRule="auto"/>
@@ -5580,7 +5146,7 @@
         <w:pStyle w:val="Titre1"/>
         <w:spacing w:line="360" w:lineRule="auto"/>
       </w:pPr>
-      <w:bookmarkStart w:id="15" w:name="_Toc93670547"/>
+      <w:bookmarkStart w:id="15" w:name="_Toc95487769"/>
       <w:r>
         <w:lastRenderedPageBreak/>
         <w:t>9.</w:t>
@@ -5600,7 +5166,7 @@
         <w:pStyle w:val="Titre2"/>
         <w:spacing w:line="360" w:lineRule="auto"/>
       </w:pPr>
-      <w:bookmarkStart w:id="16" w:name="_Toc93670548"/>
+      <w:bookmarkStart w:id="16" w:name="_Toc95487770"/>
       <w:r>
         <w:t>A/ Définition</w:t>
       </w:r>
@@ -5631,7 +5197,7 @@
         <w:pStyle w:val="Titre2"/>
         <w:spacing w:line="360" w:lineRule="auto"/>
       </w:pPr>
-      <w:bookmarkStart w:id="17" w:name="_Toc93670549"/>
+      <w:bookmarkStart w:id="17" w:name="_Toc95487771"/>
       <w:r>
         <w:lastRenderedPageBreak/>
         <w:t>B/Notes</w:t>
@@ -5640,6 +5206,43 @@
     </w:p>
     <w:p>
       <w:pPr>
+        <w:spacing w:line="360" w:lineRule="auto"/>
+        <w:jc w:val="left"/>
+      </w:pPr>
+    </w:p>
+    <w:p>
+      <w:pPr>
+        <w:spacing w:line="360" w:lineRule="auto"/>
+        <w:jc w:val="left"/>
+      </w:pPr>
+      <w:r>
+        <w:t>Le client et le serveur sont lié car ils sont sur la même machine (« </w:t>
+      </w:r>
+      <w:proofErr w:type="spellStart"/>
+      <w:r>
+        <w:t>IPAdress.Any</w:t>
+      </w:r>
+      <w:proofErr w:type="spellEnd"/>
+      <w:r>
+        <w:t> »)</w:t>
+      </w:r>
+    </w:p>
+    <w:p>
+      <w:pPr>
+        <w:spacing w:line="360" w:lineRule="auto"/>
+        <w:jc w:val="left"/>
+      </w:pPr>
+      <w:r>
+        <w:t>On peut donc utiliser les adresses IP suivantes :</w:t>
+      </w:r>
+    </w:p>
+    <w:p>
+      <w:pPr>
+        <w:pStyle w:val="Paragraphedeliste"/>
+        <w:numPr>
+          <w:ilvl w:val="0"/>
+          <w:numId w:val="12"/>
+        </w:numPr>
         <w:spacing w:line="360" w:lineRule="auto"/>
         <w:jc w:val="left"/>
         <w:rPr>
@@ -5650,6 +5253,39 @@
         </w:rPr>
       </w:pPr>
       <w:r>
+        <w:t xml:space="preserve">Adresse IP sur notre Wifi (obtenue avec </w:t>
+      </w:r>
+      <w:r>
+        <w:rPr>
+          <w:i/>
+          <w:iCs/>
+        </w:rPr>
+        <w:t>ipconfig</w:t>
+      </w:r>
+      <w:r>
+        <w:t>)</w:t>
+      </w:r>
+    </w:p>
+    <w:p>
+      <w:pPr>
+        <w:pStyle w:val="Paragraphedeliste"/>
+        <w:numPr>
+          <w:ilvl w:val="0"/>
+          <w:numId w:val="12"/>
+        </w:numPr>
+        <w:spacing w:line="360" w:lineRule="auto"/>
+        <w:jc w:val="left"/>
+        <w:rPr>
+          <w:rFonts w:asciiTheme="majorHAnsi" w:eastAsiaTheme="majorEastAsia" w:hAnsiTheme="majorHAnsi" w:cstheme="majorBidi"/>
+          <w:color w:val="2F5496" w:themeColor="accent1" w:themeShade="BF"/>
+          <w:sz w:val="32"/>
+          <w:szCs w:val="32"/>
+        </w:rPr>
+      </w:pPr>
+      <w:r>
+        <w:t>Les adresses IP locales (127.0.0.1 à 127.0.0.255)</w:t>
+      </w:r>
+      <w:r>
         <w:br w:type="page"/>
       </w:r>
     </w:p>
@@ -5658,7 +5294,7 @@
         <w:pStyle w:val="Titre1"/>
         <w:spacing w:line="360" w:lineRule="auto"/>
       </w:pPr>
-      <w:bookmarkStart w:id="18" w:name="_Toc93670550"/>
+      <w:bookmarkStart w:id="18" w:name="_Toc95487772"/>
       <w:r>
         <w:lastRenderedPageBreak/>
         <w:t>9.</w:t>
@@ -5678,7 +5314,7 @@
         <w:pStyle w:val="Titre2"/>
         <w:spacing w:line="360" w:lineRule="auto"/>
       </w:pPr>
-      <w:bookmarkStart w:id="19" w:name="_Toc93670551"/>
+      <w:bookmarkStart w:id="19" w:name="_Toc95487773"/>
       <w:r>
         <w:t>A/ Définition</w:t>
       </w:r>
@@ -5687,7 +5323,361 @@
     <w:p>
       <w:pPr>
         <w:spacing w:line="360" w:lineRule="auto"/>
-      </w:pPr>
+        <w:rPr>
+          <w:rFonts w:ascii="Arial" w:hAnsi="Arial" w:cs="Arial"/>
+          <w:color w:val="1B1B1B"/>
+          <w:spacing w:val="-1"/>
+          <w:shd w:val="clear" w:color="auto" w:fill="FFFFFF"/>
+        </w:rPr>
+      </w:pPr>
+    </w:p>
+    <w:p>
+      <w:pPr>
+        <w:rPr>
+          <w:rFonts w:ascii="Arial" w:hAnsi="Arial" w:cs="Arial"/>
+          <w:i/>
+          <w:iCs/>
+          <w:color w:val="1B1B1B"/>
+          <w:spacing w:val="-1"/>
+          <w:u w:val="single"/>
+          <w:shd w:val="clear" w:color="auto" w:fill="FFFFFF"/>
+        </w:rPr>
+      </w:pPr>
+      <w:r>
+        <w:rPr>
+          <w:rFonts w:ascii="Arial" w:hAnsi="Arial" w:cs="Arial"/>
+          <w:i/>
+          <w:iCs/>
+          <w:color w:val="1B1B1B"/>
+          <w:spacing w:val="-1"/>
+          <w:u w:val="single"/>
+          <w:shd w:val="clear" w:color="auto" w:fill="FFFFFF"/>
+        </w:rPr>
+        <w:t>URI (Uniform Resource Identifier)</w:t>
+      </w:r>
+      <w:r>
+        <w:rPr>
+          <w:rFonts w:ascii="Arial" w:hAnsi="Arial" w:cs="Arial"/>
+          <w:i/>
+          <w:iCs/>
+          <w:color w:val="1B1B1B"/>
+          <w:spacing w:val="-1"/>
+          <w:u w:val="single"/>
+          <w:shd w:val="clear" w:color="auto" w:fill="FFFFFF"/>
+        </w:rPr>
+        <w:t> :</w:t>
+      </w:r>
+    </w:p>
+    <w:p>
+      <w:pPr>
+        <w:spacing w:line="360" w:lineRule="auto"/>
+        <w:rPr>
+          <w:rFonts w:ascii="Arial" w:hAnsi="Arial" w:cs="Arial"/>
+          <w:color w:val="1B1B1B"/>
+          <w:spacing w:val="-1"/>
+          <w:shd w:val="clear" w:color="auto" w:fill="FFFFFF"/>
+        </w:rPr>
+      </w:pPr>
+      <w:r>
+        <w:rPr>
+          <w:rFonts w:ascii="Arial" w:hAnsi="Arial" w:cs="Arial"/>
+          <w:color w:val="1B1B1B"/>
+          <w:spacing w:val="-1"/>
+          <w:shd w:val="clear" w:color="auto" w:fill="FFFFFF"/>
+        </w:rPr>
+        <w:t>U</w:t>
+      </w:r>
+      <w:r>
+        <w:rPr>
+          <w:rFonts w:ascii="Arial" w:hAnsi="Arial" w:cs="Arial"/>
+          <w:color w:val="1B1B1B"/>
+          <w:spacing w:val="-1"/>
+          <w:shd w:val="clear" w:color="auto" w:fill="FFFFFF"/>
+        </w:rPr>
+        <w:t>ne chaîne qui fait référence à une ressource</w:t>
+      </w:r>
+      <w:r>
+        <w:rPr>
+          <w:rFonts w:ascii="Arial" w:hAnsi="Arial" w:cs="Arial"/>
+          <w:color w:val="1B1B1B"/>
+          <w:spacing w:val="-1"/>
+          <w:shd w:val="clear" w:color="auto" w:fill="FFFFFF"/>
+        </w:rPr>
+        <w:t xml:space="preserve"> (</w:t>
+      </w:r>
+      <w:hyperlink r:id="rId31" w:history="1">
+        <w:r>
+          <w:rPr>
+            <w:color w:val="1B1B1B"/>
+          </w:rPr>
+          <w:t>URL</w:t>
+        </w:r>
+      </w:hyperlink>
+      <w:r>
+        <w:rPr>
+          <w:rFonts w:ascii="Arial" w:hAnsi="Arial" w:cs="Arial"/>
+          <w:color w:val="1B1B1B"/>
+          <w:spacing w:val="-1"/>
+          <w:shd w:val="clear" w:color="auto" w:fill="FFFFFF"/>
+        </w:rPr>
+        <w:t>)</w:t>
+      </w:r>
+    </w:p>
+    <w:p>
+      <w:pPr>
+        <w:spacing w:line="360" w:lineRule="auto"/>
+        <w:rPr>
+          <w:rFonts w:ascii="Arial" w:hAnsi="Arial" w:cs="Arial"/>
+          <w:color w:val="1B1B1B"/>
+          <w:spacing w:val="-1"/>
+          <w:shd w:val="clear" w:color="auto" w:fill="FFFFFF"/>
+        </w:rPr>
+      </w:pPr>
+    </w:p>
+    <w:p>
+      <w:pPr>
+        <w:spacing w:line="360" w:lineRule="auto"/>
+        <w:rPr>
+          <w:i/>
+          <w:iCs/>
+          <w:u w:val="single"/>
+        </w:rPr>
+      </w:pPr>
+      <w:r>
+        <w:rPr>
+          <w:i/>
+          <w:iCs/>
+          <w:u w:val="single"/>
+        </w:rPr>
+        <w:t>[WebClient].</w:t>
+      </w:r>
+      <w:proofErr w:type="spellStart"/>
+      <w:r>
+        <w:rPr>
+          <w:i/>
+          <w:iCs/>
+          <w:u w:val="single"/>
+        </w:rPr>
+        <w:t>ResponseHeaders</w:t>
+      </w:r>
+      <w:proofErr w:type="spellEnd"/>
+      <w:r>
+        <w:rPr>
+          <w:i/>
+          <w:iCs/>
+          <w:u w:val="single"/>
+        </w:rPr>
+        <w:t> :</w:t>
+      </w:r>
+    </w:p>
+    <w:p>
+      <w:pPr>
+        <w:spacing w:line="360" w:lineRule="auto"/>
+        <w:rPr>
+          <w:rFonts w:ascii="Arial" w:hAnsi="Arial" w:cs="Arial"/>
+          <w:color w:val="1B1B1B"/>
+          <w:spacing w:val="-1"/>
+          <w:shd w:val="clear" w:color="auto" w:fill="FFFFFF"/>
+        </w:rPr>
+      </w:pPr>
+      <w:r>
+        <w:t>R</w:t>
+      </w:r>
+      <w:r>
+        <w:t xml:space="preserve">eprésente une collection </w:t>
+      </w:r>
+      <w:proofErr w:type="spellStart"/>
+      <w:r>
+        <w:t>valuée</w:t>
+      </w:r>
+      <w:proofErr w:type="spellEnd"/>
+      <w:r>
+        <w:t xml:space="preserve"> dont les clés sont les noms des entêtes HTTP et les valeurs, les chaînes de caractères associées à ces entêtes</w:t>
+      </w:r>
+    </w:p>
+    <w:p>
+      <w:pPr>
+        <w:spacing w:line="360" w:lineRule="auto"/>
+        <w:rPr>
+          <w:rFonts w:ascii="Arial" w:hAnsi="Arial" w:cs="Arial"/>
+          <w:color w:val="1B1B1B"/>
+          <w:spacing w:val="-1"/>
+          <w:shd w:val="clear" w:color="auto" w:fill="FFFFFF"/>
+        </w:rPr>
+      </w:pPr>
+    </w:p>
+    <w:p>
+      <w:pPr>
+        <w:spacing w:line="360" w:lineRule="auto"/>
+        <w:rPr>
+          <w:i/>
+          <w:iCs/>
+          <w:u w:val="single"/>
+        </w:rPr>
+      </w:pPr>
+      <w:proofErr w:type="spellStart"/>
+      <w:r>
+        <w:rPr>
+          <w:i/>
+          <w:iCs/>
+          <w:u w:val="single"/>
+        </w:rPr>
+        <w:t>WebException</w:t>
+      </w:r>
+      <w:proofErr w:type="spellEnd"/>
+      <w:r>
+        <w:rPr>
+          <w:i/>
+          <w:iCs/>
+          <w:u w:val="single"/>
+        </w:rPr>
+        <w:t> :</w:t>
+      </w:r>
+    </w:p>
+    <w:p>
+      <w:pPr>
+        <w:spacing w:line="360" w:lineRule="auto"/>
+      </w:pPr>
+      <w:r>
+        <w:t>E</w:t>
+      </w:r>
+      <w:r>
+        <w:t>xceptions qui sont levées lors d'un échange client</w:t>
+      </w:r>
+    </w:p>
+    <w:p>
+      <w:pPr>
+        <w:spacing w:line="360" w:lineRule="auto"/>
+      </w:pPr>
+    </w:p>
+    <w:p>
+      <w:pPr>
+        <w:spacing w:line="360" w:lineRule="auto"/>
+        <w:rPr>
+          <w:i/>
+          <w:iCs/>
+          <w:u w:val="single"/>
+        </w:rPr>
+      </w:pPr>
+      <w:r>
+        <w:rPr>
+          <w:i/>
+          <w:iCs/>
+          <w:u w:val="single"/>
+        </w:rPr>
+        <w:t>WebRequest :</w:t>
+      </w:r>
+    </w:p>
+    <w:p>
+      <w:pPr>
+        <w:spacing w:line="360" w:lineRule="auto"/>
+      </w:pPr>
+      <w:r>
+        <w:t>R</w:t>
+      </w:r>
+      <w:r>
+        <w:t>eprésente la totalité de la demande du client Web</w:t>
+      </w:r>
+    </w:p>
+    <w:p>
+      <w:pPr>
+        <w:spacing w:line="360" w:lineRule="auto"/>
+      </w:pPr>
+    </w:p>
+    <w:p>
+      <w:pPr>
+        <w:spacing w:line="360" w:lineRule="auto"/>
+        <w:rPr>
+          <w:i/>
+          <w:iCs/>
+          <w:u w:val="single"/>
+        </w:rPr>
+      </w:pPr>
+      <w:r>
+        <w:rPr>
+          <w:i/>
+          <w:iCs/>
+          <w:u w:val="single"/>
+        </w:rPr>
+        <w:t>WebResponse :</w:t>
+      </w:r>
+    </w:p>
+    <w:p>
+      <w:pPr>
+        <w:spacing w:line="360" w:lineRule="auto"/>
+      </w:pPr>
+      <w:r>
+        <w:t>R</w:t>
+      </w:r>
+      <w:r>
+        <w:t>eprésente la totalité de la réponse du serveur Web</w:t>
+      </w:r>
+    </w:p>
+    <w:p>
+      <w:pPr>
+        <w:spacing w:line="360" w:lineRule="auto"/>
+      </w:pPr>
+    </w:p>
+    <w:p>
+      <w:pPr>
+        <w:spacing w:line="360" w:lineRule="auto"/>
+        <w:rPr>
+          <w:i/>
+          <w:iCs/>
+          <w:u w:val="single"/>
+        </w:rPr>
+      </w:pPr>
+      <w:proofErr w:type="spellStart"/>
+      <w:r>
+        <w:rPr>
+          <w:i/>
+          <w:iCs/>
+          <w:u w:val="single"/>
+        </w:rPr>
+        <w:t>GetResponse</w:t>
+      </w:r>
+      <w:proofErr w:type="spellEnd"/>
+      <w:r>
+        <w:rPr>
+          <w:i/>
+          <w:iCs/>
+          <w:u w:val="single"/>
+        </w:rPr>
+        <w:t>()</w:t>
+      </w:r>
+      <w:r>
+        <w:rPr>
+          <w:i/>
+          <w:iCs/>
+          <w:u w:val="single"/>
+        </w:rPr>
+        <w:t> :</w:t>
+      </w:r>
+    </w:p>
+    <w:p>
+      <w:pPr>
+        <w:spacing w:line="360" w:lineRule="auto"/>
+        <w:rPr>
+          <w:rFonts w:ascii="Arial" w:hAnsi="Arial" w:cs="Arial"/>
+          <w:color w:val="1B1B1B"/>
+          <w:spacing w:val="-1"/>
+          <w:shd w:val="clear" w:color="auto" w:fill="FFFFFF"/>
+        </w:rPr>
+      </w:pPr>
+      <w:r>
+        <w:t>D</w:t>
+      </w:r>
+      <w:r>
+        <w:t xml:space="preserve">emande le document identifié par son Uri et rend un objet </w:t>
+      </w:r>
+      <w:proofErr w:type="spellStart"/>
+      <w:r>
+        <w:t>WebRequestResponse</w:t>
+      </w:r>
+      <w:proofErr w:type="spellEnd"/>
+      <w:r>
+        <w:t xml:space="preserve"> qu'on transforme ici en objet HttpWebResponse</w:t>
+      </w:r>
     </w:p>
     <w:p>
       <w:pPr>
@@ -5709,192 +5699,259 @@
         <w:pStyle w:val="Titre2"/>
         <w:spacing w:line="360" w:lineRule="auto"/>
       </w:pPr>
-      <w:bookmarkStart w:id="20" w:name="_Toc93670552"/>
+      <w:bookmarkStart w:id="20" w:name="_Toc95487774"/>
       <w:r>
         <w:lastRenderedPageBreak/>
         <w:t>B/Notes</w:t>
       </w:r>
       <w:bookmarkEnd w:id="20"/>
     </w:p>
-    <w:p>
-      <w:pPr>
-        <w:spacing w:line="360" w:lineRule="auto"/>
-        <w:jc w:val="left"/>
-        <w:rPr>
-          <w:rFonts w:asciiTheme="majorHAnsi" w:eastAsiaTheme="majorEastAsia" w:hAnsiTheme="majorHAnsi" w:cstheme="majorBidi"/>
-          <w:color w:val="2F5496" w:themeColor="accent1" w:themeShade="BF"/>
-          <w:sz w:val="32"/>
-          <w:szCs w:val="32"/>
-        </w:rPr>
-      </w:pPr>
-      <w:r>
-        <w:br w:type="page"/>
-      </w:r>
-    </w:p>
-    <w:p>
-      <w:pPr>
-        <w:pStyle w:val="Titre1"/>
-        <w:spacing w:line="360" w:lineRule="auto"/>
-      </w:pPr>
-      <w:bookmarkStart w:id="21" w:name="_Toc93670553"/>
-      <w:r>
+    <w:p/>
+    <w:p>
+      <w:pPr>
+        <w:rPr>
+          <w:i/>
+          <w:iCs/>
+          <w:u w:val="single"/>
+        </w:rPr>
+      </w:pPr>
+      <w:r>
+        <w:rPr>
+          <w:i/>
+          <w:iCs/>
+          <w:u w:val="single"/>
+        </w:rPr>
+        <w:t>Client Web</w:t>
+      </w:r>
+    </w:p>
+    <w:p>
+      <w:r>
+        <w:drawing>
+          <wp:inline distT="0" distB="0" distL="0" distR="0" wp14:anchorId="79B4D129" wp14:editId="0545D1A4">
+            <wp:extent cx="5760720" cy="1522095"/>
+            <wp:effectExtent l="0" t="0" r="0" b="1905"/>
+            <wp:docPr id="10" name="Image 10" descr="Une image contenant texte&#10;&#10;Description générée automatiquement"/>
+            <wp:cNvGraphicFramePr>
+              <a:graphicFrameLocks xmlns:a="http://schemas.openxmlformats.org/drawingml/2006/main" noChangeAspect="1"/>
+            </wp:cNvGraphicFramePr>
+            <a:graphic xmlns:a="http://schemas.openxmlformats.org/drawingml/2006/main">
+              <a:graphicData uri="http://schemas.openxmlformats.org/drawingml/2006/picture">
+                <pic:pic xmlns:pic="http://schemas.openxmlformats.org/drawingml/2006/picture">
+                  <pic:nvPicPr>
+                    <pic:cNvPr id="10" name="Image 10" descr="Une image contenant texte&#10;&#10;Description générée automatiquement"/>
+                    <pic:cNvPicPr/>
+                  </pic:nvPicPr>
+                  <pic:blipFill>
+                    <a:blip r:embed="rId32"/>
+                    <a:stretch>
+                      <a:fillRect/>
+                    </a:stretch>
+                  </pic:blipFill>
+                  <pic:spPr>
+                    <a:xfrm>
+                      <a:off x="0" y="0"/>
+                      <a:ext cx="5760720" cy="1522095"/>
+                    </a:xfrm>
+                    <a:prstGeom prst="rect">
+                      <a:avLst/>
+                    </a:prstGeom>
+                  </pic:spPr>
+                </pic:pic>
+              </a:graphicData>
+            </a:graphic>
+          </wp:inline>
+        </w:drawing>
+      </w:r>
+    </w:p>
+    <w:p/>
+    <w:p>
+      <w:r>
+        <w:drawing>
+          <wp:inline distT="0" distB="0" distL="0" distR="0" wp14:anchorId="31E8FF86" wp14:editId="17811040">
+            <wp:extent cx="5760720" cy="591185"/>
+            <wp:effectExtent l="0" t="0" r="0" b="0"/>
+            <wp:docPr id="11" name="Image 11"/>
+            <wp:cNvGraphicFramePr>
+              <a:graphicFrameLocks xmlns:a="http://schemas.openxmlformats.org/drawingml/2006/main" noChangeAspect="1"/>
+            </wp:cNvGraphicFramePr>
+            <a:graphic xmlns:a="http://schemas.openxmlformats.org/drawingml/2006/main">
+              <a:graphicData uri="http://schemas.openxmlformats.org/drawingml/2006/picture">
+                <pic:pic xmlns:pic="http://schemas.openxmlformats.org/drawingml/2006/picture">
+                  <pic:nvPicPr>
+                    <pic:cNvPr id="1" name=""/>
+                    <pic:cNvPicPr/>
+                  </pic:nvPicPr>
+                  <pic:blipFill>
+                    <a:blip r:embed="rId33"/>
+                    <a:stretch>
+                      <a:fillRect/>
+                    </a:stretch>
+                  </pic:blipFill>
+                  <pic:spPr>
+                    <a:xfrm>
+                      <a:off x="0" y="0"/>
+                      <a:ext cx="5760720" cy="591185"/>
+                    </a:xfrm>
+                    <a:prstGeom prst="rect">
+                      <a:avLst/>
+                    </a:prstGeom>
+                  </pic:spPr>
+                </pic:pic>
+              </a:graphicData>
+            </a:graphic>
+          </wp:inline>
+        </w:drawing>
+      </w:r>
+    </w:p>
+    <w:p>
+      <w:r>
+        <w:t xml:space="preserve">Une </w:t>
+      </w:r>
+      <w:proofErr w:type="spellStart"/>
+      <w:r>
+        <w:t>WebException</w:t>
+      </w:r>
+      <w:proofErr w:type="spellEnd"/>
+      <w:r>
+        <w:t xml:space="preserve"> c’est lancé car le fichier demandé n’est pas trouvé (Erreur 404)</w:t>
+      </w:r>
+    </w:p>
+    <w:p/>
+    <w:p>
+      <w:r>
+        <w:drawing>
+          <wp:inline distT="0" distB="0" distL="0" distR="0" wp14:anchorId="69286F35" wp14:editId="02A4F828">
+            <wp:extent cx="5760720" cy="2950845"/>
+            <wp:effectExtent l="0" t="0" r="0" b="1905"/>
+            <wp:docPr id="15" name="Image 15" descr="Une image contenant texte&#10;&#10;Description générée automatiquement"/>
+            <wp:cNvGraphicFramePr>
+              <a:graphicFrameLocks xmlns:a="http://schemas.openxmlformats.org/drawingml/2006/main" noChangeAspect="1"/>
+            </wp:cNvGraphicFramePr>
+            <a:graphic xmlns:a="http://schemas.openxmlformats.org/drawingml/2006/main">
+              <a:graphicData uri="http://schemas.openxmlformats.org/drawingml/2006/picture">
+                <pic:pic xmlns:pic="http://schemas.openxmlformats.org/drawingml/2006/picture">
+                  <pic:nvPicPr>
+                    <pic:cNvPr id="15" name="Image 15" descr="Une image contenant texte&#10;&#10;Description générée automatiquement"/>
+                    <pic:cNvPicPr/>
+                  </pic:nvPicPr>
+                  <pic:blipFill>
+                    <a:blip r:embed="rId34"/>
+                    <a:stretch>
+                      <a:fillRect/>
+                    </a:stretch>
+                  </pic:blipFill>
+                  <pic:spPr>
+                    <a:xfrm>
+                      <a:off x="0" y="0"/>
+                      <a:ext cx="5760720" cy="2950845"/>
+                    </a:xfrm>
+                    <a:prstGeom prst="rect">
+                      <a:avLst/>
+                    </a:prstGeom>
+                  </pic:spPr>
+                </pic:pic>
+              </a:graphicData>
+            </a:graphic>
+          </wp:inline>
+        </w:drawing>
+      </w:r>
+    </w:p>
+    <w:p/>
+    <w:p>
+      <w:r>
+        <w:t>WebRequest &amp; WebResponse sont plus précis que WebClient car ce dernier gère plusieurs types de fichier en même temps (</w:t>
+      </w:r>
+      <w:proofErr w:type="gramStart"/>
+      <w:r>
+        <w:t>http:,</w:t>
+      </w:r>
+      <w:proofErr w:type="gramEnd"/>
+      <w:r>
+        <w:t xml:space="preserve"> https:, ftp:, fil</w:t>
+      </w:r>
+      <w:r>
+        <w:t xml:space="preserve">e: ) alors que </w:t>
+      </w:r>
+      <w:r>
+        <w:t>WebRequest &amp; WebResponse</w:t>
+      </w:r>
+      <w:r>
+        <w:t xml:space="preserve"> peuvent êtres plus précis car on peut les adaptés au types de fichiers comme avec l’exemple que nous utilisons dans ce cours</w:t>
+      </w:r>
+      <w:r>
+        <w:t xml:space="preserve"> : </w:t>
+      </w:r>
+      <w:r>
+        <w:t xml:space="preserve">HttpWebRequest, HttpWebResponse pour un client </w:t>
+      </w:r>
+      <w:r>
+        <w:t>http</w:t>
+      </w:r>
+    </w:p>
+    <w:p/>
+    <w:p>
+      <w:r>
+        <w:t>Proxy : Port 3128</w:t>
+      </w:r>
+    </w:p>
+    <w:p>
+      <w:pPr>
+        <w:rPr>
+          <w:i/>
+          <w:iCs/>
+          <w:u w:val="single"/>
+        </w:rPr>
+      </w:pPr>
+      <w:proofErr w:type="spellStart"/>
+      <w:r>
+        <w:rPr>
+          <w:i/>
+          <w:iCs/>
+          <w:u w:val="single"/>
+        </w:rPr>
         <w:lastRenderedPageBreak/>
-        <w:t>9.</w:t>
-      </w:r>
-      <w:r>
-        <w:t xml:space="preserve">8 Un client </w:t>
-      </w:r>
-      <w:proofErr w:type="spellStart"/>
-      <w:r>
-        <w:t>Tcp</w:t>
+        <w:t>WebRequestResponse</w:t>
       </w:r>
       <w:proofErr w:type="spellEnd"/>
-      <w:r>
-        <w:t xml:space="preserve"> générique asynchrone</w:t>
-      </w:r>
-      <w:bookmarkEnd w:id="21"/>
-    </w:p>
-    <w:p>
-      <w:pPr>
-        <w:spacing w:line="360" w:lineRule="auto"/>
-      </w:pPr>
-    </w:p>
-    <w:p>
-      <w:pPr>
-        <w:pStyle w:val="Titre2"/>
-        <w:spacing w:line="360" w:lineRule="auto"/>
-      </w:pPr>
-      <w:bookmarkStart w:id="22" w:name="_Toc93670554"/>
-      <w:r>
-        <w:t>A/ Définition</w:t>
-      </w:r>
-      <w:bookmarkEnd w:id="22"/>
-    </w:p>
-    <w:p>
-      <w:pPr>
-        <w:spacing w:line="360" w:lineRule="auto"/>
-      </w:pPr>
-    </w:p>
-    <w:p>
-      <w:pPr>
-        <w:spacing w:line="360" w:lineRule="auto"/>
-        <w:jc w:val="left"/>
-        <w:rPr>
-          <w:rFonts w:asciiTheme="majorHAnsi" w:eastAsiaTheme="majorEastAsia" w:hAnsiTheme="majorHAnsi" w:cstheme="majorBidi"/>
-          <w:color w:val="2F5496" w:themeColor="accent1" w:themeShade="BF"/>
-          <w:sz w:val="26"/>
-          <w:szCs w:val="26"/>
-        </w:rPr>
-      </w:pPr>
-      <w:r>
-        <w:br w:type="page"/>
-      </w:r>
-    </w:p>
-    <w:p>
-      <w:pPr>
-        <w:pStyle w:val="Titre2"/>
-        <w:spacing w:line="360" w:lineRule="auto"/>
-      </w:pPr>
-      <w:bookmarkStart w:id="23" w:name="_Toc93670555"/>
-      <w:r>
-        <w:lastRenderedPageBreak/>
-        <w:t>B/Notes</w:t>
-      </w:r>
-      <w:bookmarkEnd w:id="23"/>
-    </w:p>
-    <w:p>
-      <w:pPr>
-        <w:spacing w:line="360" w:lineRule="auto"/>
-        <w:jc w:val="left"/>
-        <w:rPr>
-          <w:rFonts w:asciiTheme="majorHAnsi" w:eastAsiaTheme="majorEastAsia" w:hAnsiTheme="majorHAnsi" w:cstheme="majorBidi"/>
-          <w:color w:val="2F5496" w:themeColor="accent1" w:themeShade="BF"/>
-          <w:sz w:val="32"/>
-          <w:szCs w:val="32"/>
-        </w:rPr>
-      </w:pPr>
-      <w:r>
-        <w:br w:type="page"/>
-      </w:r>
-    </w:p>
-    <w:p>
-      <w:pPr>
-        <w:pStyle w:val="Titre1"/>
-        <w:spacing w:line="360" w:lineRule="auto"/>
-      </w:pPr>
-      <w:bookmarkStart w:id="24" w:name="_Toc93670556"/>
-      <w:r>
-        <w:lastRenderedPageBreak/>
-        <w:t>9.</w:t>
-      </w:r>
-      <w:r>
-        <w:t>9</w:t>
-      </w:r>
-      <w:r>
-        <w:t xml:space="preserve"> </w:t>
-      </w:r>
-      <w:r>
-        <w:t>Application exemple, version 8 : Serveur de calcul d'impôts</w:t>
-      </w:r>
-      <w:bookmarkEnd w:id="24"/>
-    </w:p>
-    <w:p>
-      <w:pPr>
-        <w:spacing w:line="360" w:lineRule="auto"/>
-      </w:pPr>
-    </w:p>
-    <w:p>
-      <w:pPr>
-        <w:pStyle w:val="Titre2"/>
-        <w:spacing w:line="360" w:lineRule="auto"/>
-      </w:pPr>
-      <w:bookmarkStart w:id="25" w:name="_Toc93670557"/>
-      <w:r>
-        <w:t>A/ Définition</w:t>
-      </w:r>
-      <w:bookmarkEnd w:id="25"/>
-    </w:p>
-    <w:p>
-      <w:pPr>
-        <w:spacing w:line="360" w:lineRule="auto"/>
-      </w:pPr>
-    </w:p>
-    <w:p>
-      <w:pPr>
-        <w:spacing w:line="360" w:lineRule="auto"/>
-        <w:jc w:val="left"/>
-        <w:rPr>
-          <w:rFonts w:asciiTheme="majorHAnsi" w:eastAsiaTheme="majorEastAsia" w:hAnsiTheme="majorHAnsi" w:cstheme="majorBidi"/>
-          <w:color w:val="2F5496" w:themeColor="accent1" w:themeShade="BF"/>
-          <w:sz w:val="26"/>
-          <w:szCs w:val="26"/>
-        </w:rPr>
-      </w:pPr>
-      <w:r>
-        <w:br w:type="page"/>
-      </w:r>
-    </w:p>
-    <w:p>
-      <w:pPr>
-        <w:pStyle w:val="Titre2"/>
-        <w:spacing w:line="360" w:lineRule="auto"/>
-      </w:pPr>
-      <w:bookmarkStart w:id="26" w:name="_Toc93670558"/>
-      <w:r>
-        <w:lastRenderedPageBreak/>
-        <w:t>B/Notes</w:t>
-      </w:r>
-      <w:bookmarkEnd w:id="26"/>
-    </w:p>
-    <w:p>
-      <w:pPr>
-        <w:spacing w:line="360" w:lineRule="auto"/>
-      </w:pPr>
-    </w:p>
-    <w:p>
-      <w:pPr>
-        <w:spacing w:line="360" w:lineRule="auto"/>
-      </w:pPr>
+    </w:p>
+    <w:p>
+      <w:r>
+        <w:drawing>
+          <wp:inline distT="0" distB="0" distL="0" distR="0" wp14:anchorId="21A2A487" wp14:editId="5731873D">
+            <wp:extent cx="5760720" cy="1838960"/>
+            <wp:effectExtent l="0" t="0" r="0" b="8890"/>
+            <wp:docPr id="16" name="Image 16" descr="Une image contenant texte&#10;&#10;Description générée automatiquement"/>
+            <wp:cNvGraphicFramePr>
+              <a:graphicFrameLocks xmlns:a="http://schemas.openxmlformats.org/drawingml/2006/main" noChangeAspect="1"/>
+            </wp:cNvGraphicFramePr>
+            <a:graphic xmlns:a="http://schemas.openxmlformats.org/drawingml/2006/main">
+              <a:graphicData uri="http://schemas.openxmlformats.org/drawingml/2006/picture">
+                <pic:pic xmlns:pic="http://schemas.openxmlformats.org/drawingml/2006/picture">
+                  <pic:nvPicPr>
+                    <pic:cNvPr id="16" name="Image 16" descr="Une image contenant texte&#10;&#10;Description générée automatiquement"/>
+                    <pic:cNvPicPr/>
+                  </pic:nvPicPr>
+                  <pic:blipFill>
+                    <a:blip r:embed="rId35"/>
+                    <a:stretch>
+                      <a:fillRect/>
+                    </a:stretch>
+                  </pic:blipFill>
+                  <pic:spPr>
+                    <a:xfrm>
+                      <a:off x="0" y="0"/>
+                      <a:ext cx="5760720" cy="1838960"/>
+                    </a:xfrm>
+                    <a:prstGeom prst="rect">
+                      <a:avLst/>
+                    </a:prstGeom>
+                  </pic:spPr>
+                </pic:pic>
+              </a:graphicData>
+            </a:graphic>
+          </wp:inline>
+        </w:drawing>
+      </w:r>
     </w:p>
     <w:sectPr>
       <w:pgSz w:w="11906" w:h="16838"/>
@@ -6132,6 +6189,119 @@
     </w:lvl>
   </w:abstractNum>
   <w:abstractNum w:abstractNumId="2" w15:restartNumberingAfterBreak="0">
+    <w:nsid w:val="2A0E2435"/>
+    <w:multiLevelType w:val="hybridMultilevel"/>
+    <w:tmpl w:val="9C640E52"/>
+    <w:lvl w:ilvl="0" w:tplc="040C0001">
+      <w:start w:val="1"/>
+      <w:numFmt w:val="bullet"/>
+      <w:lvlText w:val=""/>
+      <w:lvlJc w:val="left"/>
+      <w:pPr>
+        <w:ind w:left="3600" w:hanging="360"/>
+      </w:pPr>
+      <w:rPr>
+        <w:rFonts w:ascii="Symbol" w:hAnsi="Symbol" w:hint="default"/>
+      </w:rPr>
+    </w:lvl>
+    <w:lvl w:ilvl="1" w:tplc="040C0003" w:tentative="1">
+      <w:start w:val="1"/>
+      <w:numFmt w:val="bullet"/>
+      <w:lvlText w:val="o"/>
+      <w:lvlJc w:val="left"/>
+      <w:pPr>
+        <w:ind w:left="4320" w:hanging="360"/>
+      </w:pPr>
+      <w:rPr>
+        <w:rFonts w:ascii="Courier New" w:hAnsi="Courier New" w:cs="Courier New" w:hint="default"/>
+      </w:rPr>
+    </w:lvl>
+    <w:lvl w:ilvl="2" w:tplc="040C0005" w:tentative="1">
+      <w:start w:val="1"/>
+      <w:numFmt w:val="bullet"/>
+      <w:lvlText w:val=""/>
+      <w:lvlJc w:val="left"/>
+      <w:pPr>
+        <w:ind w:left="5040" w:hanging="360"/>
+      </w:pPr>
+      <w:rPr>
+        <w:rFonts w:ascii="Wingdings" w:hAnsi="Wingdings" w:hint="default"/>
+      </w:rPr>
+    </w:lvl>
+    <w:lvl w:ilvl="3" w:tplc="040C0001" w:tentative="1">
+      <w:start w:val="1"/>
+      <w:numFmt w:val="bullet"/>
+      <w:lvlText w:val=""/>
+      <w:lvlJc w:val="left"/>
+      <w:pPr>
+        <w:ind w:left="5760" w:hanging="360"/>
+      </w:pPr>
+      <w:rPr>
+        <w:rFonts w:ascii="Symbol" w:hAnsi="Symbol" w:hint="default"/>
+      </w:rPr>
+    </w:lvl>
+    <w:lvl w:ilvl="4" w:tplc="040C0003" w:tentative="1">
+      <w:start w:val="1"/>
+      <w:numFmt w:val="bullet"/>
+      <w:lvlText w:val="o"/>
+      <w:lvlJc w:val="left"/>
+      <w:pPr>
+        <w:ind w:left="6480" w:hanging="360"/>
+      </w:pPr>
+      <w:rPr>
+        <w:rFonts w:ascii="Courier New" w:hAnsi="Courier New" w:cs="Courier New" w:hint="default"/>
+      </w:rPr>
+    </w:lvl>
+    <w:lvl w:ilvl="5" w:tplc="040C0005" w:tentative="1">
+      <w:start w:val="1"/>
+      <w:numFmt w:val="bullet"/>
+      <w:lvlText w:val=""/>
+      <w:lvlJc w:val="left"/>
+      <w:pPr>
+        <w:ind w:left="7200" w:hanging="360"/>
+      </w:pPr>
+      <w:rPr>
+        <w:rFonts w:ascii="Wingdings" w:hAnsi="Wingdings" w:hint="default"/>
+      </w:rPr>
+    </w:lvl>
+    <w:lvl w:ilvl="6" w:tplc="040C0001" w:tentative="1">
+      <w:start w:val="1"/>
+      <w:numFmt w:val="bullet"/>
+      <w:lvlText w:val=""/>
+      <w:lvlJc w:val="left"/>
+      <w:pPr>
+        <w:ind w:left="7920" w:hanging="360"/>
+      </w:pPr>
+      <w:rPr>
+        <w:rFonts w:ascii="Symbol" w:hAnsi="Symbol" w:hint="default"/>
+      </w:rPr>
+    </w:lvl>
+    <w:lvl w:ilvl="7" w:tplc="040C0003" w:tentative="1">
+      <w:start w:val="1"/>
+      <w:numFmt w:val="bullet"/>
+      <w:lvlText w:val="o"/>
+      <w:lvlJc w:val="left"/>
+      <w:pPr>
+        <w:ind w:left="8640" w:hanging="360"/>
+      </w:pPr>
+      <w:rPr>
+        <w:rFonts w:ascii="Courier New" w:hAnsi="Courier New" w:cs="Courier New" w:hint="default"/>
+      </w:rPr>
+    </w:lvl>
+    <w:lvl w:ilvl="8" w:tplc="040C0005" w:tentative="1">
+      <w:start w:val="1"/>
+      <w:numFmt w:val="bullet"/>
+      <w:lvlText w:val=""/>
+      <w:lvlJc w:val="left"/>
+      <w:pPr>
+        <w:ind w:left="9360" w:hanging="360"/>
+      </w:pPr>
+      <w:rPr>
+        <w:rFonts w:ascii="Wingdings" w:hAnsi="Wingdings" w:hint="default"/>
+      </w:rPr>
+    </w:lvl>
+  </w:abstractNum>
+  <w:abstractNum w:abstractNumId="3" w15:restartNumberingAfterBreak="0">
     <w:nsid w:val="3C484AC2"/>
     <w:multiLevelType w:val="hybridMultilevel"/>
     <w:tmpl w:val="8E6A1CB2"/>
@@ -6244,7 +6414,7 @@
       </w:rPr>
     </w:lvl>
   </w:abstractNum>
-  <w:abstractNum w:abstractNumId="3" w15:restartNumberingAfterBreak="0">
+  <w:abstractNum w:abstractNumId="4" w15:restartNumberingAfterBreak="0">
     <w:nsid w:val="3F107AC3"/>
     <w:multiLevelType w:val="multilevel"/>
     <w:tmpl w:val="DB365798"/>
@@ -6393,7 +6563,120 @@
       </w:rPr>
     </w:lvl>
   </w:abstractNum>
-  <w:abstractNum w:abstractNumId="4" w15:restartNumberingAfterBreak="0">
+  <w:abstractNum w:abstractNumId="5" w15:restartNumberingAfterBreak="0">
+    <w:nsid w:val="479F583F"/>
+    <w:multiLevelType w:val="hybridMultilevel"/>
+    <w:tmpl w:val="6F78D576"/>
+    <w:lvl w:ilvl="0" w:tplc="040C0001">
+      <w:start w:val="1"/>
+      <w:numFmt w:val="bullet"/>
+      <w:lvlText w:val=""/>
+      <w:lvlJc w:val="left"/>
+      <w:pPr>
+        <w:ind w:left="720" w:hanging="360"/>
+      </w:pPr>
+      <w:rPr>
+        <w:rFonts w:ascii="Symbol" w:hAnsi="Symbol" w:hint="default"/>
+      </w:rPr>
+    </w:lvl>
+    <w:lvl w:ilvl="1" w:tplc="040C0003" w:tentative="1">
+      <w:start w:val="1"/>
+      <w:numFmt w:val="bullet"/>
+      <w:lvlText w:val="o"/>
+      <w:lvlJc w:val="left"/>
+      <w:pPr>
+        <w:ind w:left="1440" w:hanging="360"/>
+      </w:pPr>
+      <w:rPr>
+        <w:rFonts w:ascii="Courier New" w:hAnsi="Courier New" w:cs="Courier New" w:hint="default"/>
+      </w:rPr>
+    </w:lvl>
+    <w:lvl w:ilvl="2" w:tplc="040C0005" w:tentative="1">
+      <w:start w:val="1"/>
+      <w:numFmt w:val="bullet"/>
+      <w:lvlText w:val=""/>
+      <w:lvlJc w:val="left"/>
+      <w:pPr>
+        <w:ind w:left="2160" w:hanging="360"/>
+      </w:pPr>
+      <w:rPr>
+        <w:rFonts w:ascii="Wingdings" w:hAnsi="Wingdings" w:hint="default"/>
+      </w:rPr>
+    </w:lvl>
+    <w:lvl w:ilvl="3" w:tplc="040C0001" w:tentative="1">
+      <w:start w:val="1"/>
+      <w:numFmt w:val="bullet"/>
+      <w:lvlText w:val=""/>
+      <w:lvlJc w:val="left"/>
+      <w:pPr>
+        <w:ind w:left="2880" w:hanging="360"/>
+      </w:pPr>
+      <w:rPr>
+        <w:rFonts w:ascii="Symbol" w:hAnsi="Symbol" w:hint="default"/>
+      </w:rPr>
+    </w:lvl>
+    <w:lvl w:ilvl="4" w:tplc="040C0003" w:tentative="1">
+      <w:start w:val="1"/>
+      <w:numFmt w:val="bullet"/>
+      <w:lvlText w:val="o"/>
+      <w:lvlJc w:val="left"/>
+      <w:pPr>
+        <w:ind w:left="3600" w:hanging="360"/>
+      </w:pPr>
+      <w:rPr>
+        <w:rFonts w:ascii="Courier New" w:hAnsi="Courier New" w:cs="Courier New" w:hint="default"/>
+      </w:rPr>
+    </w:lvl>
+    <w:lvl w:ilvl="5" w:tplc="040C0005" w:tentative="1">
+      <w:start w:val="1"/>
+      <w:numFmt w:val="bullet"/>
+      <w:lvlText w:val=""/>
+      <w:lvlJc w:val="left"/>
+      <w:pPr>
+        <w:ind w:left="4320" w:hanging="360"/>
+      </w:pPr>
+      <w:rPr>
+        <w:rFonts w:ascii="Wingdings" w:hAnsi="Wingdings" w:hint="default"/>
+      </w:rPr>
+    </w:lvl>
+    <w:lvl w:ilvl="6" w:tplc="040C0001" w:tentative="1">
+      <w:start w:val="1"/>
+      <w:numFmt w:val="bullet"/>
+      <w:lvlText w:val=""/>
+      <w:lvlJc w:val="left"/>
+      <w:pPr>
+        <w:ind w:left="5040" w:hanging="360"/>
+      </w:pPr>
+      <w:rPr>
+        <w:rFonts w:ascii="Symbol" w:hAnsi="Symbol" w:hint="default"/>
+      </w:rPr>
+    </w:lvl>
+    <w:lvl w:ilvl="7" w:tplc="040C0003" w:tentative="1">
+      <w:start w:val="1"/>
+      <w:numFmt w:val="bullet"/>
+      <w:lvlText w:val="o"/>
+      <w:lvlJc w:val="left"/>
+      <w:pPr>
+        <w:ind w:left="5760" w:hanging="360"/>
+      </w:pPr>
+      <w:rPr>
+        <w:rFonts w:ascii="Courier New" w:hAnsi="Courier New" w:cs="Courier New" w:hint="default"/>
+      </w:rPr>
+    </w:lvl>
+    <w:lvl w:ilvl="8" w:tplc="040C0005" w:tentative="1">
+      <w:start w:val="1"/>
+      <w:numFmt w:val="bullet"/>
+      <w:lvlText w:val=""/>
+      <w:lvlJc w:val="left"/>
+      <w:pPr>
+        <w:ind w:left="6480" w:hanging="360"/>
+      </w:pPr>
+      <w:rPr>
+        <w:rFonts w:ascii="Wingdings" w:hAnsi="Wingdings" w:hint="default"/>
+      </w:rPr>
+    </w:lvl>
+  </w:abstractNum>
+  <w:abstractNum w:abstractNumId="6" w15:restartNumberingAfterBreak="0">
     <w:nsid w:val="63964EBE"/>
     <w:multiLevelType w:val="hybridMultilevel"/>
     <w:tmpl w:val="C60C31FC"/>
@@ -6503,7 +6786,7 @@
       </w:rPr>
     </w:lvl>
   </w:abstractNum>
-  <w:abstractNum w:abstractNumId="5" w15:restartNumberingAfterBreak="0">
+  <w:abstractNum w:abstractNumId="7" w15:restartNumberingAfterBreak="0">
     <w:nsid w:val="687F24A4"/>
     <w:multiLevelType w:val="hybridMultilevel"/>
     <w:tmpl w:val="C12E9D82"/>
@@ -6616,7 +6899,7 @@
       </w:rPr>
     </w:lvl>
   </w:abstractNum>
-  <w:abstractNum w:abstractNumId="6" w15:restartNumberingAfterBreak="0">
+  <w:abstractNum w:abstractNumId="8" w15:restartNumberingAfterBreak="0">
     <w:nsid w:val="723B08C5"/>
     <w:multiLevelType w:val="hybridMultilevel"/>
     <w:tmpl w:val="FC96BB6A"/>
@@ -6729,7 +7012,7 @@
       </w:rPr>
     </w:lvl>
   </w:abstractNum>
-  <w:abstractNum w:abstractNumId="7" w15:restartNumberingAfterBreak="0">
+  <w:abstractNum w:abstractNumId="9" w15:restartNumberingAfterBreak="0">
     <w:nsid w:val="79CC4E14"/>
     <w:multiLevelType w:val="hybridMultilevel"/>
     <w:tmpl w:val="41B054BA"/>
@@ -6842,7 +7125,7 @@
       </w:rPr>
     </w:lvl>
   </w:abstractNum>
-  <w:abstractNum w:abstractNumId="8" w15:restartNumberingAfterBreak="0">
+  <w:abstractNum w:abstractNumId="10" w15:restartNumberingAfterBreak="0">
     <w:nsid w:val="7E142342"/>
     <w:multiLevelType w:val="hybridMultilevel"/>
     <w:tmpl w:val="BA90E000"/>
@@ -6955,7 +7238,7 @@
       </w:rPr>
     </w:lvl>
   </w:abstractNum>
-  <w:abstractNum w:abstractNumId="9" w15:restartNumberingAfterBreak="0">
+  <w:abstractNum w:abstractNumId="11" w15:restartNumberingAfterBreak="0">
     <w:nsid w:val="7F4B27FF"/>
     <w:multiLevelType w:val="hybridMultilevel"/>
     <w:tmpl w:val="5872A612"/>
@@ -7069,16 +7352,16 @@
     </w:lvl>
   </w:abstractNum>
   <w:num w:numId="1">
-    <w:abstractNumId w:val="9"/>
+    <w:abstractNumId w:val="11"/>
   </w:num>
   <w:num w:numId="2">
+    <w:abstractNumId w:val="8"/>
+  </w:num>
+  <w:num w:numId="3">
     <w:abstractNumId w:val="6"/>
   </w:num>
-  <w:num w:numId="3">
-    <w:abstractNumId w:val="4"/>
-  </w:num>
   <w:num w:numId="4">
-    <w:abstractNumId w:val="8"/>
+    <w:abstractNumId w:val="10"/>
   </w:num>
   <w:num w:numId="5">
     <w:abstractNumId w:val="0"/>
@@ -7087,16 +7370,22 @@
     <w:abstractNumId w:val="1"/>
   </w:num>
   <w:num w:numId="7">
+    <w:abstractNumId w:val="9"/>
+  </w:num>
+  <w:num w:numId="8">
     <w:abstractNumId w:val="7"/>
   </w:num>
-  <w:num w:numId="8">
-    <w:abstractNumId w:val="5"/>
+  <w:num w:numId="9">
+    <w:abstractNumId w:val="4"/>
   </w:num>
-  <w:num w:numId="9">
+  <w:num w:numId="10">
     <w:abstractNumId w:val="3"/>
   </w:num>
-  <w:num w:numId="10">
+  <w:num w:numId="11">
     <w:abstractNumId w:val="2"/>
+  </w:num>
+  <w:num w:numId="12">
+    <w:abstractNumId w:val="5"/>
   </w:num>
 </w:numbering>
 </file>

</xml_diff>